<commit_message>
Update Detalhes implementação Simulink CaSAdi.docx
Corrigindo o que eu disse antes, a informação do tempo está em COLUNAS (em linha estava antes e dava problemas)
</commit_message>
<xml_diff>
--- a/Detalhes implementação Simulink CaSAdi.docx
+++ b/Detalhes implementação Simulink CaSAdi.docx
@@ -2507,6 +2507,7 @@
         </w:rPr>
         <w:t xml:space="preserve"> nada mais é senão um vetor/ matriz para seleção dos estados que vão ser apresentados na sa</w:t>
       </w:r>
+      <w:proofErr w:type="spellStart"/>
       <w:r>
         <w:rPr>
           <w:rFonts w:eastAsiaTheme="minorEastAsia"/>
@@ -2517,7 +2518,14 @@
         <w:rPr>
           <w:rFonts w:eastAsiaTheme="minorEastAsia"/>
         </w:rPr>
-        <w:t>da.</w:t>
+        <w:t>da</w:t>
+      </w:r>
+      <w:proofErr w:type="spellEnd"/>
+      <w:r>
+        <w:rPr>
+          <w:rFonts w:eastAsiaTheme="minorEastAsia"/>
+        </w:rPr>
+        <w:t>.</w:t>
       </w:r>
     </w:p>
     <w:p>
@@ -2849,9 +2857,11 @@
             <w:vAlign w:val="center"/>
           </w:tcPr>
           <w:p>
+            <w:proofErr w:type="spellStart"/>
             <w:r>
               <w:t>casadi_solver</w:t>
             </w:r>
+            <w:proofErr w:type="spellEnd"/>
           </w:p>
         </w:tc>
         <w:tc>
@@ -2873,9 +2883,11 @@
             <w:vAlign w:val="center"/>
           </w:tcPr>
           <w:p>
+            <w:proofErr w:type="spellStart"/>
             <w:r>
               <w:t>Hp</w:t>
             </w:r>
+            <w:proofErr w:type="spellEnd"/>
           </w:p>
         </w:tc>
         <w:tc>
@@ -2897,9 +2909,11 @@
             <w:vAlign w:val="center"/>
           </w:tcPr>
           <w:p>
+            <w:proofErr w:type="spellStart"/>
             <w:r>
               <w:t>Hc</w:t>
             </w:r>
+            <w:proofErr w:type="spellEnd"/>
           </w:p>
         </w:tc>
         <w:tc>
@@ -2912,8 +2926,13 @@
               <w:t>Horizonte de controle</w:t>
             </w:r>
             <w:r>
-              <w:t xml:space="preserve"> (Hc</w:t>
+              <w:t xml:space="preserve"> (</w:t>
             </w:r>
+            <w:proofErr w:type="spellStart"/>
+            <w:r>
+              <w:t>Hc</w:t>
+            </w:r>
+            <w:proofErr w:type="spellEnd"/>
             <m:oMath>
               <m:r>
                 <w:rPr>
@@ -2938,9 +2957,11 @@
             <w:vAlign w:val="center"/>
           </w:tcPr>
           <w:p>
+            <w:proofErr w:type="spellStart"/>
             <w:r>
               <w:t>nx</w:t>
             </w:r>
+            <w:proofErr w:type="spellEnd"/>
           </w:p>
         </w:tc>
         <w:tc>
@@ -2968,9 +2989,11 @@
             <w:vAlign w:val="center"/>
           </w:tcPr>
           <w:p>
+            <w:proofErr w:type="spellStart"/>
             <w:r>
               <w:t>ny</w:t>
             </w:r>
+            <w:proofErr w:type="spellEnd"/>
           </w:p>
         </w:tc>
         <w:tc>
@@ -3002,7 +3025,15 @@
               <w:t>setpoint</w:t>
             </w:r>
             <w:r>
-              <w:t xml:space="preserve"> (no caso PChegada e Vazão)</w:t>
+              <w:t xml:space="preserve"> (no caso </w:t>
+            </w:r>
+            <w:proofErr w:type="spellStart"/>
+            <w:r>
+              <w:t>PChegada</w:t>
+            </w:r>
+            <w:proofErr w:type="spellEnd"/>
+            <w:r>
+              <w:t xml:space="preserve"> e Vazão)</w:t>
             </w:r>
           </w:p>
         </w:tc>
@@ -3038,8 +3069,21 @@
               <w:t>i</w:t>
             </w:r>
             <w:r>
-              <w:t>s) - no caso, Freq e PMonAlvo</w:t>
+              <w:t xml:space="preserve">s) - no caso, </w:t>
             </w:r>
+            <w:proofErr w:type="spellStart"/>
+            <w:r>
+              <w:t>Freq</w:t>
+            </w:r>
+            <w:proofErr w:type="spellEnd"/>
+            <w:r>
+              <w:t xml:space="preserve"> e </w:t>
+            </w:r>
+            <w:proofErr w:type="spellStart"/>
+            <w:r>
+              <w:t>PMonAlvo</w:t>
+            </w:r>
+            <w:proofErr w:type="spellEnd"/>
           </w:p>
         </w:tc>
       </w:tr>
@@ -3050,9 +3094,11 @@
             <w:vAlign w:val="center"/>
           </w:tcPr>
           <w:p>
+            <w:proofErr w:type="spellStart"/>
             <w:r>
               <w:t>PassoMPC</w:t>
             </w:r>
+            <w:proofErr w:type="spellEnd"/>
           </w:p>
         </w:tc>
         <w:tc>
@@ -3112,9 +3158,11 @@
             <w:r>
               <w:t xml:space="preserve">medidas atuais e até o horizonte </w:t>
             </w:r>
+            <w:proofErr w:type="spellStart"/>
             <w:r>
               <w:t>Hp</w:t>
             </w:r>
+            <w:proofErr w:type="spellEnd"/>
             <w:r>
               <w:t xml:space="preserve"> (dimensão 1+Hp)</w:t>
             </w:r>
@@ -3146,7 +3194,15 @@
               <w:t xml:space="preserve">guardar as ações de controle em todo o horizonte </w:t>
             </w:r>
             <w:r>
-              <w:t>futuro (dimensão Hp)</w:t>
+              <w:t xml:space="preserve">futuro (dimensão </w:t>
+            </w:r>
+            <w:proofErr w:type="spellStart"/>
+            <w:r>
+              <w:t>Hp</w:t>
+            </w:r>
+            <w:proofErr w:type="spellEnd"/>
+            <w:r>
+              <w:t>)</w:t>
             </w:r>
           </w:p>
         </w:tc>
@@ -3186,9 +3242,11 @@
             <w:vAlign w:val="center"/>
           </w:tcPr>
           <w:p>
+            <w:proofErr w:type="spellStart"/>
             <w:r>
               <w:t>BufferDeltaU</w:t>
             </w:r>
+            <w:proofErr w:type="spellEnd"/>
           </w:p>
         </w:tc>
         <w:tc>
@@ -3225,9 +3283,11 @@
             <w:vAlign w:val="center"/>
           </w:tcPr>
           <w:p>
+            <w:proofErr w:type="spellStart"/>
             <w:r>
               <w:t>Predicao</w:t>
             </w:r>
+            <w:proofErr w:type="spellEnd"/>
           </w:p>
         </w:tc>
         <w:tc>
@@ -3249,9 +3309,11 @@
             <w:vAlign w:val="center"/>
           </w:tcPr>
           <w:p>
+            <w:proofErr w:type="spellStart"/>
             <w:r>
               <w:t>ModeloPreditor</w:t>
             </w:r>
+            <w:proofErr w:type="spellEnd"/>
           </w:p>
         </w:tc>
         <w:tc>
@@ -3276,9 +3338,11 @@
             <w:vAlign w:val="center"/>
           </w:tcPr>
           <w:p>
+            <w:proofErr w:type="spellStart"/>
             <w:r>
               <w:t>EstimaVazao</w:t>
             </w:r>
+            <w:proofErr w:type="spellEnd"/>
           </w:p>
         </w:tc>
         <w:tc>
@@ -3291,10 +3355,26 @@
               <w:t>Função p</w:t>
             </w:r>
             <w:r>
-              <w:t>ara carregar uma única vez a 'f_Interpola_casadi_vazao_sym'</w:t>
+              <w:t>ara carregar uma única vez a '</w:t>
+            </w:r>
+            <w:proofErr w:type="spellStart"/>
+            <w:r>
+              <w:t>f_Interpola_casadi_vazao_sym</w:t>
+            </w:r>
+            <w:proofErr w:type="spellEnd"/>
+            <w:r>
+              <w:t>'</w:t>
             </w:r>
             <w:r>
-              <w:t xml:space="preserve"> e para, com base na frequência e na PChegada (atual ou futura) poder proceder a estimativa da vazão (atual ou futura)</w:t>
+              <w:t xml:space="preserve"> e para, com base na frequência e na </w:t>
+            </w:r>
+            <w:proofErr w:type="spellStart"/>
+            <w:r>
+              <w:t>PChegada</w:t>
+            </w:r>
+            <w:proofErr w:type="spellEnd"/>
+            <w:r>
+              <w:t xml:space="preserve"> (atual ou futura) poder proceder a estimativa da vazão (atual ou futura)</w:t>
             </w:r>
           </w:p>
         </w:tc>
@@ -3306,9 +3386,11 @@
             <w:vAlign w:val="center"/>
           </w:tcPr>
           <w:p>
+            <w:proofErr w:type="spellStart"/>
             <w:r>
               <w:t>Funcao_h</w:t>
             </w:r>
+            <w:proofErr w:type="spellEnd"/>
           </w:p>
         </w:tc>
         <w:tc>
@@ -3336,9 +3418,11 @@
             <w:vAlign w:val="center"/>
           </w:tcPr>
           <w:p>
+            <w:proofErr w:type="spellStart"/>
             <w:r>
               <w:t>lbx</w:t>
             </w:r>
+            <w:proofErr w:type="spellEnd"/>
           </w:p>
         </w:tc>
         <w:tc>
@@ -3348,7 +3432,15 @@
           </w:tcPr>
           <w:p>
             <w:r>
-              <w:t>Lower Bounds para os Estados do MPC</w:t>
+              <w:t xml:space="preserve">Lower </w:t>
+            </w:r>
+            <w:proofErr w:type="spellStart"/>
+            <w:r>
+              <w:t>Bounds</w:t>
+            </w:r>
+            <w:proofErr w:type="spellEnd"/>
+            <w:r>
+              <w:t xml:space="preserve"> para os Estados do MPC</w:t>
             </w:r>
             <w:r>
               <w:t xml:space="preserve"> </w:t>
@@ -3363,9 +3455,11 @@
             <w:vAlign w:val="center"/>
           </w:tcPr>
           <w:p>
+            <w:proofErr w:type="spellStart"/>
             <w:r>
               <w:t>ubx</w:t>
             </w:r>
+            <w:proofErr w:type="spellEnd"/>
           </w:p>
         </w:tc>
         <w:tc>
@@ -3375,7 +3469,15 @@
           </w:tcPr>
           <w:p>
             <w:r>
-              <w:t>Upper Bounds para os Estados do MPC</w:t>
+              <w:t xml:space="preserve">Upper </w:t>
+            </w:r>
+            <w:proofErr w:type="spellStart"/>
+            <w:r>
+              <w:t>Bounds</w:t>
+            </w:r>
+            <w:proofErr w:type="spellEnd"/>
+            <w:r>
+              <w:t xml:space="preserve"> para os Estados do MPC</w:t>
             </w:r>
             <w:r>
               <w:t xml:space="preserve"> </w:t>
@@ -3390,9 +3492,11 @@
             <w:vAlign w:val="center"/>
           </w:tcPr>
           <w:p>
+            <w:proofErr w:type="spellStart"/>
             <w:r>
               <w:t>lbg</w:t>
             </w:r>
+            <w:proofErr w:type="spellEnd"/>
           </w:p>
         </w:tc>
         <w:tc>
@@ -3402,7 +3506,15 @@
           </w:tcPr>
           <w:p>
             <w:r>
-              <w:t>Lower Bounds para as restrições [g] que forem criadas</w:t>
+              <w:t xml:space="preserve">Lower </w:t>
+            </w:r>
+            <w:proofErr w:type="spellStart"/>
+            <w:r>
+              <w:t>Bounds</w:t>
+            </w:r>
+            <w:proofErr w:type="spellEnd"/>
+            <w:r>
+              <w:t xml:space="preserve"> para as restrições [g] que forem criadas</w:t>
             </w:r>
           </w:p>
         </w:tc>
@@ -3414,9 +3526,11 @@
             <w:vAlign w:val="center"/>
           </w:tcPr>
           <w:p>
+            <w:proofErr w:type="spellStart"/>
             <w:r>
               <w:t>ubg</w:t>
             </w:r>
+            <w:proofErr w:type="spellEnd"/>
           </w:p>
         </w:tc>
         <w:tc>
@@ -3426,7 +3540,15 @@
           </w:tcPr>
           <w:p>
             <w:r>
-              <w:t>Upper Bounds para as restrições [g] que forem criadas</w:t>
+              <w:t xml:space="preserve">Upper </w:t>
+            </w:r>
+            <w:proofErr w:type="spellStart"/>
+            <w:r>
+              <w:t>Bounds</w:t>
+            </w:r>
+            <w:proofErr w:type="spellEnd"/>
+            <w:r>
+              <w:t xml:space="preserve"> para as restrições [g] que forem criadas</w:t>
             </w:r>
           </w:p>
         </w:tc>
@@ -3564,9 +3686,6 @@
       <w:r>
         <w:t>a sintaxe (:)</w:t>
       </w:r>
-      <w:r>
-        <w:t>.</w:t>
-      </w:r>
     </w:p>
     <w:p>
       <w:pPr>
@@ -3597,10 +3716,7 @@
         </m:r>
       </m:oMath>
       <w:r>
-        <w:t xml:space="preserve"> linhas</w:t>
-      </w:r>
-      <w:r>
-        <w:t xml:space="preserve"> e </w:t>
+        <w:t xml:space="preserve"> linhas e </w:t>
       </w:r>
       <w:r>
         <w:rPr>
@@ -3754,10 +3870,7 @@
         </m:r>
       </m:oMath>
       <w:r>
-        <w:t xml:space="preserve"> linhas</w:t>
-      </w:r>
-      <w:r>
-        <w:t xml:space="preserve"> e</w:t>
+        <w:t xml:space="preserve"> linhas e</w:t>
       </w:r>
       <w:r>
         <w:t xml:space="preserve"> </w:t>
@@ -3931,10 +4044,7 @@
         </m:r>
       </m:oMath>
       <w:r>
-        <w:t xml:space="preserve"> </w:t>
-      </w:r>
-      <w:r>
-        <w:t xml:space="preserve">linhas e </w:t>
+        <w:t xml:space="preserve"> linhas e </w:t>
       </w:r>
       <m:oMath>
         <m:r>
@@ -6991,9 +7101,19 @@
       <w:r>
         <w:t xml:space="preserve">em </w:t>
       </w:r>
-      <w:r>
-        <w:t>lbx/ubx</w:t>
-      </w:r>
+      <w:proofErr w:type="spellStart"/>
+      <w:r>
+        <w:t>lbx</w:t>
+      </w:r>
+      <w:proofErr w:type="spellEnd"/>
+      <w:r>
+        <w:t>/</w:t>
+      </w:r>
+      <w:proofErr w:type="spellStart"/>
+      <w:r>
+        <w:t>ubx</w:t>
+      </w:r>
+      <w:proofErr w:type="spellEnd"/>
       <w:r>
         <w:t>:</w:t>
       </w:r>
@@ -7181,15 +7301,22 @@
       <w:r>
         <w:t>, todos com limites em [</w:t>
       </w:r>
-      <w:r>
-        <w:t xml:space="preserve">LimitesMin </w:t>
+      <w:proofErr w:type="spellStart"/>
+      <w:r>
+        <w:t>LimitesMin</w:t>
+      </w:r>
+      <w:proofErr w:type="spellEnd"/>
+      <w:r>
+        <w:t xml:space="preserve"> </w:t>
       </w:r>
       <w:r>
         <w:t xml:space="preserve">, </w:t>
       </w:r>
+      <w:proofErr w:type="spellStart"/>
       <w:r>
         <w:t>LimitesMAx</w:t>
       </w:r>
+      <w:proofErr w:type="spellEnd"/>
       <w:r>
         <w:t>]</w:t>
       </w:r>
@@ -7227,13 +7354,7 @@
           <w:rPr>
             <w:rFonts w:ascii="Cambria Math" w:hAnsi="Cambria Math"/>
           </w:rPr>
-          <m:t>[</m:t>
-        </m:r>
-        <m:r>
-          <w:rPr>
-            <w:rFonts w:ascii="Cambria Math" w:hAnsi="Cambria Math"/>
-          </w:rPr>
-          <m:t xml:space="preserve">nu </m:t>
+          <m:t xml:space="preserve">[nu </m:t>
         </m:r>
         <m:r>
           <w:rPr>
@@ -7331,13 +7452,7 @@
           <w:rPr>
             <w:rFonts w:ascii="Cambria Math" w:hAnsi="Cambria Math"/>
           </w:rPr>
-          <m:t>[</m:t>
-        </m:r>
-        <m:r>
-          <w:rPr>
-            <w:rFonts w:ascii="Cambria Math" w:hAnsi="Cambria Math"/>
-          </w:rPr>
-          <m:t>nu</m:t>
+          <m:t>[nu</m:t>
         </m:r>
         <m:r>
           <w:rPr>
@@ -7412,11 +7527,33 @@
         </w:rPr>
         <w:t xml:space="preserve">* </w:t>
       </w:r>
-      <w:r>
-        <w:rPr>
-          <w:rFonts w:eastAsiaTheme="minorEastAsia"/>
-        </w:rPr>
-        <w:t xml:space="preserve">LimitesMin e LimitesMax foram definidos na inicialização para restringir o espaço de busca. </w:t>
+      <w:proofErr w:type="spellStart"/>
+      <w:r>
+        <w:rPr>
+          <w:rFonts w:eastAsiaTheme="minorEastAsia"/>
+        </w:rPr>
+        <w:t>LimitesMin</w:t>
+      </w:r>
+      <w:proofErr w:type="spellEnd"/>
+      <w:r>
+        <w:rPr>
+          <w:rFonts w:eastAsiaTheme="minorEastAsia"/>
+        </w:rPr>
+        <w:t xml:space="preserve"> e </w:t>
+      </w:r>
+      <w:proofErr w:type="spellStart"/>
+      <w:r>
+        <w:rPr>
+          <w:rFonts w:eastAsiaTheme="minorEastAsia"/>
+        </w:rPr>
+        <w:t>LimitesMax</w:t>
+      </w:r>
+      <w:proofErr w:type="spellEnd"/>
+      <w:r>
+        <w:rPr>
+          <w:rFonts w:eastAsiaTheme="minorEastAsia"/>
+        </w:rPr>
+        <w:t xml:space="preserve"> foram definidos na inicialização para restringir o espaço de busca. </w:t>
       </w:r>
       <w:r>
         <w:rPr>
@@ -7490,7 +7627,63 @@
         <w:rPr>
           <w:rFonts w:eastAsiaTheme="minorEastAsia"/>
         </w:rPr>
-        <w:t>, neste caso, as restrições para estas variáveis serão tratadas em lbg/ubg e por isso foram “liberadas” em lbx/ubx.</w:t>
+        <w:t xml:space="preserve">, neste caso, as restrições para estas variáveis serão tratadas em </w:t>
+      </w:r>
+      <w:proofErr w:type="spellStart"/>
+      <w:r>
+        <w:rPr>
+          <w:rFonts w:eastAsiaTheme="minorEastAsia"/>
+        </w:rPr>
+        <w:t>lbg</w:t>
+      </w:r>
+      <w:proofErr w:type="spellEnd"/>
+      <w:r>
+        <w:rPr>
+          <w:rFonts w:eastAsiaTheme="minorEastAsia"/>
+        </w:rPr>
+        <w:t>/</w:t>
+      </w:r>
+      <w:proofErr w:type="spellStart"/>
+      <w:r>
+        <w:rPr>
+          <w:rFonts w:eastAsiaTheme="minorEastAsia"/>
+        </w:rPr>
+        <w:t>ubg</w:t>
+      </w:r>
+      <w:proofErr w:type="spellEnd"/>
+      <w:r>
+        <w:rPr>
+          <w:rFonts w:eastAsiaTheme="minorEastAsia"/>
+        </w:rPr>
+        <w:t xml:space="preserve"> e por isso foram “liberadas” em </w:t>
+      </w:r>
+      <w:proofErr w:type="spellStart"/>
+      <w:r>
+        <w:rPr>
+          <w:rFonts w:eastAsiaTheme="minorEastAsia"/>
+        </w:rPr>
+        <w:t>lbx</w:t>
+      </w:r>
+      <w:proofErr w:type="spellEnd"/>
+      <w:r>
+        <w:rPr>
+          <w:rFonts w:eastAsiaTheme="minorEastAsia"/>
+        </w:rPr>
+        <w:t>/</w:t>
+      </w:r>
+      <w:proofErr w:type="spellStart"/>
+      <w:r>
+        <w:rPr>
+          <w:rFonts w:eastAsiaTheme="minorEastAsia"/>
+        </w:rPr>
+        <w:t>ubx</w:t>
+      </w:r>
+      <w:proofErr w:type="spellEnd"/>
+      <w:r>
+        <w:rPr>
+          <w:rFonts w:eastAsiaTheme="minorEastAsia"/>
+        </w:rPr>
+        <w:t>.</w:t>
       </w:r>
     </w:p>
     <w:p>
@@ -7624,7 +7817,49 @@
         <w:rPr>
           <w:rFonts w:eastAsiaTheme="minorEastAsia"/>
         </w:rPr>
-        <w:t>Observar que a PMonAlvo, na prática, é a proposição para a PChegada. A PChegada, por sua vez, tem restrições que são função da frequência</w:t>
+        <w:t xml:space="preserve">Observar que a </w:t>
+      </w:r>
+      <w:proofErr w:type="spellStart"/>
+      <w:r>
+        <w:rPr>
+          <w:rFonts w:eastAsiaTheme="minorEastAsia"/>
+        </w:rPr>
+        <w:t>PMonAlvo</w:t>
+      </w:r>
+      <w:proofErr w:type="spellEnd"/>
+      <w:r>
+        <w:rPr>
+          <w:rFonts w:eastAsiaTheme="minorEastAsia"/>
+        </w:rPr>
+        <w:t xml:space="preserve">, na prática, é a proposição para a </w:t>
+      </w:r>
+      <w:proofErr w:type="spellStart"/>
+      <w:r>
+        <w:rPr>
+          <w:rFonts w:eastAsiaTheme="minorEastAsia"/>
+        </w:rPr>
+        <w:t>PChegada</w:t>
+      </w:r>
+      <w:proofErr w:type="spellEnd"/>
+      <w:r>
+        <w:rPr>
+          <w:rFonts w:eastAsiaTheme="minorEastAsia"/>
+        </w:rPr>
+        <w:t xml:space="preserve">. A </w:t>
+      </w:r>
+      <w:proofErr w:type="spellStart"/>
+      <w:r>
+        <w:rPr>
+          <w:rFonts w:eastAsiaTheme="minorEastAsia"/>
+        </w:rPr>
+        <w:t>PChegada</w:t>
+      </w:r>
+      <w:proofErr w:type="spellEnd"/>
+      <w:r>
+        <w:rPr>
+          <w:rFonts w:eastAsiaTheme="minorEastAsia"/>
+        </w:rPr>
+        <w:t>, por sua vez, tem restrições que são função da frequência</w:t>
       </w:r>
       <w:r>
         <w:rPr>
@@ -7668,8 +7903,30 @@
         <w:rPr>
           <w:rFonts w:eastAsiaTheme="minorEastAsia"/>
         </w:rPr>
-        <w:t xml:space="preserve"> a PMonAlvo (atuais e futuras), sejam também avaliadas em função das restrições da PChegada</w:t>
-      </w:r>
+        <w:t xml:space="preserve"> a </w:t>
+      </w:r>
+      <w:proofErr w:type="spellStart"/>
+      <w:r>
+        <w:rPr>
+          <w:rFonts w:eastAsiaTheme="minorEastAsia"/>
+        </w:rPr>
+        <w:t>PMonAlvo</w:t>
+      </w:r>
+      <w:proofErr w:type="spellEnd"/>
+      <w:r>
+        <w:rPr>
+          <w:rFonts w:eastAsiaTheme="minorEastAsia"/>
+        </w:rPr>
+        <w:t xml:space="preserve"> (atuais e futuras), sejam também avaliadas em função das restrições da </w:t>
+      </w:r>
+      <w:proofErr w:type="spellStart"/>
+      <w:r>
+        <w:rPr>
+          <w:rFonts w:eastAsiaTheme="minorEastAsia"/>
+        </w:rPr>
+        <w:t>PChegada</w:t>
+      </w:r>
+      <w:proofErr w:type="spellEnd"/>
       <w:r>
         <w:rPr>
           <w:rFonts w:eastAsiaTheme="minorEastAsia"/>
@@ -7704,7 +7961,35 @@
         <w:rPr>
           <w:rFonts w:eastAsiaTheme="minorEastAsia"/>
         </w:rPr>
-        <w:t>em lbg/ubg.</w:t>
+        <w:t xml:space="preserve">em </w:t>
+      </w:r>
+      <w:proofErr w:type="spellStart"/>
+      <w:r>
+        <w:rPr>
+          <w:rFonts w:eastAsiaTheme="minorEastAsia"/>
+        </w:rPr>
+        <w:t>lbg</w:t>
+      </w:r>
+      <w:proofErr w:type="spellEnd"/>
+      <w:r>
+        <w:rPr>
+          <w:rFonts w:eastAsiaTheme="minorEastAsia"/>
+        </w:rPr>
+        <w:t>/</w:t>
+      </w:r>
+      <w:proofErr w:type="spellStart"/>
+      <w:r>
+        <w:rPr>
+          <w:rFonts w:eastAsiaTheme="minorEastAsia"/>
+        </w:rPr>
+        <w:t>ubg</w:t>
+      </w:r>
+      <w:proofErr w:type="spellEnd"/>
+      <w:r>
+        <w:rPr>
+          <w:rFonts w:eastAsiaTheme="minorEastAsia"/>
+        </w:rPr>
+        <w:t>.</w:t>
       </w:r>
     </w:p>
     <w:p>
@@ -7997,18 +8282,25 @@
       <w:r>
         <w:t xml:space="preserve">em </w:t>
       </w:r>
+      <w:proofErr w:type="spellStart"/>
       <w:r>
         <w:t>lb</w:t>
       </w:r>
       <w:r>
         <w:t>g</w:t>
       </w:r>
-      <w:r>
-        <w:t>/ub</w:t>
+      <w:proofErr w:type="spellEnd"/>
+      <w:r>
+        <w:t>/</w:t>
+      </w:r>
+      <w:proofErr w:type="spellStart"/>
+      <w:r>
+        <w:t>ub</w:t>
       </w:r>
       <w:r>
         <w:t>g</w:t>
       </w:r>
+      <w:proofErr w:type="spellEnd"/>
     </w:p>
     <w:p>
       <w:pPr>
@@ -8809,6 +9101,7 @@
         </w:rPr>
         <w:t>. A sequ</w:t>
       </w:r>
+      <w:proofErr w:type="spellStart"/>
       <w:r>
         <w:rPr>
           <w:rFonts w:eastAsiaTheme="minorEastAsia"/>
@@ -8821,6 +9114,7 @@
         </w:rPr>
         <w:t>ncia</w:t>
       </w:r>
+      <w:proofErr w:type="spellEnd"/>
       <w:r>
         <w:rPr>
           <w:rFonts w:eastAsiaTheme="minorEastAsia"/>
@@ -10583,8 +10877,16 @@
               <w:rPr>
                 <w:rFonts w:eastAsiaTheme="minorEastAsia"/>
               </w:rPr>
-              <w:t>k=Hp</w:t>
+              <w:t>k=</w:t>
             </w:r>
+            <w:proofErr w:type="spellStart"/>
+            <w:r>
+              <w:rPr>
+                <w:rFonts w:eastAsiaTheme="minorEastAsia"/>
+              </w:rPr>
+              <w:t>Hp</w:t>
+            </w:r>
+            <w:proofErr w:type="spellEnd"/>
           </w:p>
         </w:tc>
       </w:tr>
@@ -11322,9 +11624,19 @@
       <w:r>
         <w:t xml:space="preserve">em </w:t>
       </w:r>
-      <w:r>
-        <w:t>lbg/ubg</w:t>
-      </w:r>
+      <w:proofErr w:type="spellStart"/>
+      <w:r>
+        <w:t>lbg</w:t>
+      </w:r>
+      <w:proofErr w:type="spellEnd"/>
+      <w:r>
+        <w:t>/</w:t>
+      </w:r>
+      <w:proofErr w:type="spellStart"/>
+      <w:r>
+        <w:t>ubg</w:t>
+      </w:r>
+      <w:proofErr w:type="spellEnd"/>
     </w:p>
     <w:p>
       <w:r>
@@ -11360,8 +11672,30 @@
         <w:rPr>
           <w:rFonts w:eastAsiaTheme="minorEastAsia"/>
         </w:rPr>
-        <w:t xml:space="preserve"> Da mesma forma, a estimação da vazão é feita com base na Frequência e na PChegada, portanto, estados futuros da vazão dependem de valores futuros da Frequência e da PChegada</w:t>
-      </w:r>
+        <w:t xml:space="preserve"> Da mesma forma, a estimação da vazão é feita com base na Frequência e na </w:t>
+      </w:r>
+      <w:proofErr w:type="spellStart"/>
+      <w:r>
+        <w:rPr>
+          <w:rFonts w:eastAsiaTheme="minorEastAsia"/>
+        </w:rPr>
+        <w:t>PChegada</w:t>
+      </w:r>
+      <w:proofErr w:type="spellEnd"/>
+      <w:r>
+        <w:rPr>
+          <w:rFonts w:eastAsiaTheme="minorEastAsia"/>
+        </w:rPr>
+        <w:t xml:space="preserve">, portanto, estados futuros da vazão dependem de valores futuros da Frequência e da </w:t>
+      </w:r>
+      <w:proofErr w:type="spellStart"/>
+      <w:r>
+        <w:rPr>
+          <w:rFonts w:eastAsiaTheme="minorEastAsia"/>
+        </w:rPr>
+        <w:t>PChegada</w:t>
+      </w:r>
+      <w:proofErr w:type="spellEnd"/>
       <w:r>
         <w:rPr>
           <w:rFonts w:eastAsiaTheme="minorEastAsia"/>
@@ -11812,7 +12146,21 @@
         <w:rPr>
           <w:rFonts w:eastAsiaTheme="minorEastAsia"/>
         </w:rPr>
-        <w:t xml:space="preserve"> (ações de controle que são Frequência e PMovAlvo, representadas como [</w:t>
+        <w:t xml:space="preserve"> (ações de controle que são Frequência e </w:t>
+      </w:r>
+      <w:proofErr w:type="spellStart"/>
+      <w:r>
+        <w:rPr>
+          <w:rFonts w:eastAsiaTheme="minorEastAsia"/>
+        </w:rPr>
+        <w:t>PMovAlvo</w:t>
+      </w:r>
+      <w:proofErr w:type="spellEnd"/>
+      <w:r>
+        <w:rPr>
+          <w:rFonts w:eastAsiaTheme="minorEastAsia"/>
+        </w:rPr>
+        <w:t>, representadas como [</w:t>
       </w:r>
       <m:oMath>
         <m:sSub>
@@ -12036,7 +12384,21 @@
           <w:rFonts w:eastAsiaTheme="minorEastAsia"/>
         </w:rPr>
         <w:lastRenderedPageBreak/>
-        <w:t>A ação de controle correspondente a PMonAlvo (</w:t>
+        <w:t xml:space="preserve">A ação de controle correspondente a </w:t>
+      </w:r>
+      <w:proofErr w:type="spellStart"/>
+      <w:r>
+        <w:rPr>
+          <w:rFonts w:eastAsiaTheme="minorEastAsia"/>
+        </w:rPr>
+        <w:t>PMonAlvo</w:t>
+      </w:r>
+      <w:proofErr w:type="spellEnd"/>
+      <w:r>
+        <w:rPr>
+          <w:rFonts w:eastAsiaTheme="minorEastAsia"/>
+        </w:rPr>
+        <w:t xml:space="preserve"> (</w:t>
       </w:r>
       <m:oMath>
         <m:sSub>
@@ -12100,8 +12462,16 @@
         <w:rPr>
           <w:rFonts w:eastAsiaTheme="minorEastAsia"/>
         </w:rPr>
-        <w:t>correspondentes a PChegada</w:t>
-      </w:r>
+        <w:t xml:space="preserve">correspondentes a </w:t>
+      </w:r>
+      <w:proofErr w:type="spellStart"/>
+      <w:r>
+        <w:rPr>
+          <w:rFonts w:eastAsiaTheme="minorEastAsia"/>
+        </w:rPr>
+        <w:t>PChegada</w:t>
+      </w:r>
+      <w:proofErr w:type="spellEnd"/>
       <w:r>
         <w:rPr>
           <w:rFonts w:eastAsiaTheme="minorEastAsia"/>
@@ -12679,6 +13049,7 @@
         </w:rPr>
         <w:t xml:space="preserve">calculados de forma dinâmica, em função da frequência. Estes limites correspondem a valores de alarmes L e H definidos pela empresa. Considerando que há alarmes que podem causar trip da planta, a implementação do código deve considerar a possibilidade de uma margem de tolerância percentual definida pelo usuário, tal qual indica a formulação seguinte. A definição de uma </w:t>
       </w:r>
+      <w:proofErr w:type="spellStart"/>
       <w:r>
         <w:rPr>
           <w:rFonts w:eastAsiaTheme="minorEastAsia"/>
@@ -12687,6 +13058,7 @@
         </w:rPr>
         <w:t>MargemPercentual</w:t>
       </w:r>
+      <w:proofErr w:type="spellEnd"/>
       <w:r>
         <w:rPr>
           <w:rFonts w:eastAsiaTheme="minorEastAsia"/>
@@ -12855,7 +13227,35 @@
         <w:rPr>
           <w:rFonts w:eastAsiaTheme="minorEastAsia"/>
         </w:rPr>
-        <w:t>Para implementar a última restrição, sabemos que a variação máxima permitida para a frequência é de 1Hz (MaxDeltaHz=1) a cada 7,5min (TempoLimite=450s).</w:t>
+        <w:t>Para implementar a última restrição, sabemos que a variação máxima permitida para a frequência é de 1Hz (</w:t>
+      </w:r>
+      <w:proofErr w:type="spellStart"/>
+      <w:r>
+        <w:rPr>
+          <w:rFonts w:eastAsiaTheme="minorEastAsia"/>
+        </w:rPr>
+        <w:t>MaxDeltaHz</w:t>
+      </w:r>
+      <w:proofErr w:type="spellEnd"/>
+      <w:r>
+        <w:rPr>
+          <w:rFonts w:eastAsiaTheme="minorEastAsia"/>
+        </w:rPr>
+        <w:t>=1) a cada 7,5min (</w:t>
+      </w:r>
+      <w:proofErr w:type="spellStart"/>
+      <w:r>
+        <w:rPr>
+          <w:rFonts w:eastAsiaTheme="minorEastAsia"/>
+        </w:rPr>
+        <w:t>TempoLimite</w:t>
+      </w:r>
+      <w:proofErr w:type="spellEnd"/>
+      <w:r>
+        <w:rPr>
+          <w:rFonts w:eastAsiaTheme="minorEastAsia"/>
+        </w:rPr>
+        <w:t>=450s).</w:t>
       </w:r>
     </w:p>
     <w:p>
@@ -12873,7 +13273,77 @@
         <w:rPr>
           <w:rFonts w:eastAsiaTheme="minorEastAsia"/>
         </w:rPr>
-        <w:t xml:space="preserve">Das configurações originais do sistema, temos um PassoMPC = 3 e um tempo de amostragem (Ts) = 10s. Assim, o tempo de atuação do MPC é dado por TempoMPC = PassoMPC*Ts = 3 * 10 = 30s. </w:t>
+        <w:t xml:space="preserve">Das configurações originais do sistema, temos um </w:t>
+      </w:r>
+      <w:proofErr w:type="spellStart"/>
+      <w:r>
+        <w:rPr>
+          <w:rFonts w:eastAsiaTheme="minorEastAsia"/>
+        </w:rPr>
+        <w:t>PassoMPC</w:t>
+      </w:r>
+      <w:proofErr w:type="spellEnd"/>
+      <w:r>
+        <w:rPr>
+          <w:rFonts w:eastAsiaTheme="minorEastAsia"/>
+        </w:rPr>
+        <w:t xml:space="preserve"> = 3 e um tempo de amostragem (</w:t>
+      </w:r>
+      <w:proofErr w:type="spellStart"/>
+      <w:r>
+        <w:rPr>
+          <w:rFonts w:eastAsiaTheme="minorEastAsia"/>
+        </w:rPr>
+        <w:t>Ts</w:t>
+      </w:r>
+      <w:proofErr w:type="spellEnd"/>
+      <w:r>
+        <w:rPr>
+          <w:rFonts w:eastAsiaTheme="minorEastAsia"/>
+        </w:rPr>
+        <w:t xml:space="preserve">) = 10s. Assim, o tempo de atuação do MPC é dado por </w:t>
+      </w:r>
+      <w:proofErr w:type="spellStart"/>
+      <w:r>
+        <w:rPr>
+          <w:rFonts w:eastAsiaTheme="minorEastAsia"/>
+        </w:rPr>
+        <w:t>TempoMPC</w:t>
+      </w:r>
+      <w:proofErr w:type="spellEnd"/>
+      <w:r>
+        <w:rPr>
+          <w:rFonts w:eastAsiaTheme="minorEastAsia"/>
+        </w:rPr>
+        <w:t xml:space="preserve"> = </w:t>
+      </w:r>
+      <w:proofErr w:type="spellStart"/>
+      <w:r>
+        <w:rPr>
+          <w:rFonts w:eastAsiaTheme="minorEastAsia"/>
+        </w:rPr>
+        <w:t>PassoMPC</w:t>
+      </w:r>
+      <w:proofErr w:type="spellEnd"/>
+      <w:r>
+        <w:rPr>
+          <w:rFonts w:eastAsiaTheme="minorEastAsia"/>
+        </w:rPr>
+        <w:t>*</w:t>
+      </w:r>
+      <w:proofErr w:type="spellStart"/>
+      <w:r>
+        <w:rPr>
+          <w:rFonts w:eastAsiaTheme="minorEastAsia"/>
+        </w:rPr>
+        <w:t>Ts</w:t>
+      </w:r>
+      <w:proofErr w:type="spellEnd"/>
+      <w:r>
+        <w:rPr>
+          <w:rFonts w:eastAsiaTheme="minorEastAsia"/>
+        </w:rPr>
+        <w:t xml:space="preserve"> = 3 * 10 = 30s. </w:t>
       </w:r>
     </w:p>
     <w:p>
@@ -12891,8 +13361,23 @@
         <w:rPr>
           <w:rFonts w:eastAsiaTheme="minorEastAsia"/>
         </w:rPr>
-        <w:t xml:space="preserve">Em uma janela de 7,5min (TempoLimite=450s) a quantidade máxima de atuações do controlador sobre a frequência é dada por </w:t>
-      </w:r>
+        <w:t>Em uma janela de 7,5min (</w:t>
+      </w:r>
+      <w:proofErr w:type="spellStart"/>
+      <w:r>
+        <w:rPr>
+          <w:rFonts w:eastAsiaTheme="minorEastAsia"/>
+        </w:rPr>
+        <w:t>TempoLimite</w:t>
+      </w:r>
+      <w:proofErr w:type="spellEnd"/>
+      <w:r>
+        <w:rPr>
+          <w:rFonts w:eastAsiaTheme="minorEastAsia"/>
+        </w:rPr>
+        <w:t xml:space="preserve">=450s) a quantidade máxima de atuações do controlador sobre a frequência é dada por </w:t>
+      </w:r>
+      <w:proofErr w:type="spellStart"/>
       <w:r>
         <w:rPr>
           <w:rFonts w:eastAsiaTheme="minorEastAsia"/>
@@ -12931,13 +13416,50 @@
           <w:i/>
           <w:iCs/>
         </w:rPr>
-        <w:t xml:space="preserve">Freq </w:t>
-      </w:r>
-      <w:r>
-        <w:rPr>
-          <w:rFonts w:eastAsiaTheme="minorEastAsia"/>
-        </w:rPr>
-        <w:t xml:space="preserve">= TempoLimite/TempoMPC = 450/30 = 15. </w:t>
+        <w:t>Freq</w:t>
+      </w:r>
+      <w:proofErr w:type="spellEnd"/>
+      <w:r>
+        <w:rPr>
+          <w:rFonts w:eastAsiaTheme="minorEastAsia"/>
+          <w:i/>
+          <w:iCs/>
+        </w:rPr>
+        <w:t xml:space="preserve"> </w:t>
+      </w:r>
+      <w:r>
+        <w:rPr>
+          <w:rFonts w:eastAsiaTheme="minorEastAsia"/>
+        </w:rPr>
+        <w:t xml:space="preserve">= </w:t>
+      </w:r>
+      <w:proofErr w:type="spellStart"/>
+      <w:r>
+        <w:rPr>
+          <w:rFonts w:eastAsiaTheme="minorEastAsia"/>
+        </w:rPr>
+        <w:t>TempoLimite</w:t>
+      </w:r>
+      <w:proofErr w:type="spellEnd"/>
+      <w:r>
+        <w:rPr>
+          <w:rFonts w:eastAsiaTheme="minorEastAsia"/>
+        </w:rPr>
+        <w:t>/</w:t>
+      </w:r>
+      <w:proofErr w:type="spellStart"/>
+      <w:r>
+        <w:rPr>
+          <w:rFonts w:eastAsiaTheme="minorEastAsia"/>
+        </w:rPr>
+        <w:t>TempoMPC</w:t>
+      </w:r>
+      <w:proofErr w:type="spellEnd"/>
+      <w:r>
+        <w:rPr>
+          <w:rFonts w:eastAsiaTheme="minorEastAsia"/>
+        </w:rPr>
+        <w:t xml:space="preserve"> = 450/30 = 15. </w:t>
       </w:r>
     </w:p>
     <w:p>
@@ -13589,7 +14111,23 @@
         </w:numPr>
       </w:pPr>
       <w:r>
-        <w:t>Alvos de engenharia definidos pelo usuário (Freq e PMonAlvo)</w:t>
+        <w:t>Alvos de engenharia definidos pelo usuário (</w:t>
+      </w:r>
+      <w:proofErr w:type="spellStart"/>
+      <w:r>
+        <w:t>Freq</w:t>
+      </w:r>
+      <w:proofErr w:type="spellEnd"/>
+      <w:r>
+        <w:t xml:space="preserve"> e </w:t>
+      </w:r>
+      <w:proofErr w:type="spellStart"/>
+      <w:r>
+        <w:t>PMonAlvo</w:t>
+      </w:r>
+      <w:proofErr w:type="spellEnd"/>
+      <w:r>
+        <w:t>)</w:t>
       </w:r>
     </w:p>
     <w:p>
@@ -13698,31 +14236,13 @@
           <w:rPr>
             <w:rFonts w:ascii="Cambria Math" w:eastAsiaTheme="minorEastAsia" w:hAnsi="Cambria Math"/>
           </w:rPr>
-          <m:t>×</m:t>
-        </m:r>
-        <m:r>
-          <w:rPr>
-            <w:rFonts w:ascii="Cambria Math" w:eastAsiaTheme="minorEastAsia" w:hAnsi="Cambria Math"/>
-          </w:rPr>
-          <m:t>(</m:t>
+          <m:t>×(</m:t>
         </m:r>
         <m:r>
           <w:rPr>
             <w:rFonts w:ascii="Cambria Math" w:hAnsi="Cambria Math"/>
           </w:rPr>
-          <m:t>Hp</m:t>
-        </m:r>
-        <m:r>
-          <w:rPr>
-            <w:rFonts w:ascii="Cambria Math" w:hAnsi="Cambria Math"/>
-          </w:rPr>
-          <m:t>+1)</m:t>
-        </m:r>
-        <m:r>
-          <w:rPr>
-            <w:rFonts w:ascii="Cambria Math" w:hAnsi="Cambria Math"/>
-          </w:rPr>
-          <m:t>]</m:t>
+          <m:t>Hp+1)]</m:t>
         </m:r>
       </m:oMath>
       <w:r>
@@ -13762,13 +14282,7 @@
           <w:rPr>
             <w:rFonts w:ascii="Cambria Math" w:hAnsi="Cambria Math"/>
           </w:rPr>
-          <m:t>[</m:t>
-        </m:r>
-        <m:r>
-          <w:rPr>
-            <w:rFonts w:ascii="Cambria Math" w:hAnsi="Cambria Math"/>
-          </w:rPr>
-          <m:t>nu</m:t>
+          <m:t>[nu</m:t>
         </m:r>
         <m:r>
           <w:rPr>
@@ -13814,13 +14328,7 @@
           <w:rPr>
             <w:rFonts w:ascii="Cambria Math" w:hAnsi="Cambria Math"/>
           </w:rPr>
-          <m:t>[</m:t>
-        </m:r>
-        <m:r>
-          <w:rPr>
-            <w:rFonts w:ascii="Cambria Math" w:hAnsi="Cambria Math"/>
-          </w:rPr>
-          <m:t>nu</m:t>
+          <m:t>[nu</m:t>
         </m:r>
         <m:r>
           <w:rPr>
@@ -13897,31 +14405,7 @@
           <w:rPr>
             <w:rFonts w:ascii="Cambria Math" w:hAnsi="Cambria Math"/>
           </w:rPr>
-          <m:t>+</m:t>
-        </m:r>
-        <m:r>
-          <w:rPr>
-            <w:rFonts w:ascii="Cambria Math" w:hAnsi="Cambria Math"/>
-          </w:rPr>
-          <m:t>nu.</m:t>
-        </m:r>
-        <m:r>
-          <w:rPr>
-            <w:rFonts w:ascii="Cambria Math" w:hAnsi="Cambria Math"/>
-          </w:rPr>
-          <m:t>Hp+</m:t>
-        </m:r>
-        <m:r>
-          <w:rPr>
-            <w:rFonts w:ascii="Cambria Math" w:hAnsi="Cambria Math"/>
-          </w:rPr>
-          <m:t>nu.</m:t>
-        </m:r>
-        <m:r>
-          <w:rPr>
-            <w:rFonts w:ascii="Cambria Math" w:hAnsi="Cambria Math"/>
-          </w:rPr>
-          <m:t>(Hp-1)</m:t>
+          <m:t>+nu.Hp+nu.(Hp-1)</m:t>
         </m:r>
       </m:oMath>
       <w:r>
@@ -14725,7 +15209,21 @@
         <w:rPr>
           <w:rFonts w:asciiTheme="majorHAnsi" w:eastAsiaTheme="minorEastAsia" w:hAnsiTheme="majorHAnsi" w:cstheme="majorBidi"/>
         </w:rPr>
-        <w:t xml:space="preserve"> , no caso, PChegada e Vazão. </w:t>
+        <w:t xml:space="preserve"> , no caso, </w:t>
+      </w:r>
+      <w:proofErr w:type="spellStart"/>
+      <w:r>
+        <w:rPr>
+          <w:rFonts w:asciiTheme="majorHAnsi" w:eastAsiaTheme="minorEastAsia" w:hAnsiTheme="majorHAnsi" w:cstheme="majorBidi"/>
+        </w:rPr>
+        <w:t>PChegada</w:t>
+      </w:r>
+      <w:proofErr w:type="spellEnd"/>
+      <w:r>
+        <w:rPr>
+          <w:rFonts w:asciiTheme="majorHAnsi" w:eastAsiaTheme="minorEastAsia" w:hAnsiTheme="majorHAnsi" w:cstheme="majorBidi"/>
+        </w:rPr>
+        <w:t xml:space="preserve"> e Vazão. </w:t>
       </w:r>
       <w:r>
         <w:rPr>
@@ -15218,36 +15716,106 @@
         <w:rPr>
           <w:highlight w:val="yellow"/>
         </w:rPr>
-        <w:t xml:space="preserve">O solver vai calcular novas ações de controle ótimas, ou seja, Frequência e PMonAlvo ótimas </w:t>
-      </w:r>
+        <w:t xml:space="preserve">O solver vai calcular novas ações de controle ótimas, ou seja, Frequência e </w:t>
+      </w:r>
+      <w:proofErr w:type="spellStart"/>
       <w:r>
         <w:rPr>
           <w:highlight w:val="yellow"/>
         </w:rPr>
+        <w:t>PMonAlvo</w:t>
+      </w:r>
+      <w:proofErr w:type="spellEnd"/>
+      <w:r>
+        <w:rPr>
+          <w:highlight w:val="yellow"/>
+        </w:rPr>
+        <w:t xml:space="preserve"> ótimas </w:t>
+      </w:r>
+      <w:r>
+        <w:rPr>
+          <w:highlight w:val="yellow"/>
+        </w:rPr>
         <w:t>para</w:t>
       </w:r>
       <w:r>
         <w:rPr>
           <w:highlight w:val="yellow"/>
         </w:rPr>
-        <w:t xml:space="preserve"> serem aplicadas no processo. Assim, vamos assumir que o valor Ysp ótimo para a saída referente a PChegada é o valor da PMonAlvo ótima calculada</w:t>
-      </w:r>
+        <w:t xml:space="preserve"> serem aplicadas no processo. Assim, vamos assumir que o valor </w:t>
+      </w:r>
+      <w:proofErr w:type="spellStart"/>
       <w:r>
         <w:rPr>
           <w:highlight w:val="yellow"/>
         </w:rPr>
+        <w:t>Ysp</w:t>
+      </w:r>
+      <w:proofErr w:type="spellEnd"/>
+      <w:r>
+        <w:rPr>
+          <w:highlight w:val="yellow"/>
+        </w:rPr>
+        <w:t xml:space="preserve"> ótimo para a saída referente a </w:t>
+      </w:r>
+      <w:proofErr w:type="spellStart"/>
+      <w:r>
+        <w:rPr>
+          <w:highlight w:val="yellow"/>
+        </w:rPr>
+        <w:t>PChegada</w:t>
+      </w:r>
+      <w:proofErr w:type="spellEnd"/>
+      <w:r>
+        <w:rPr>
+          <w:highlight w:val="yellow"/>
+        </w:rPr>
+        <w:t xml:space="preserve"> é o valor da </w:t>
+      </w:r>
+      <w:proofErr w:type="spellStart"/>
+      <w:r>
+        <w:rPr>
+          <w:highlight w:val="yellow"/>
+        </w:rPr>
+        <w:t>PMonAlvo</w:t>
+      </w:r>
+      <w:proofErr w:type="spellEnd"/>
+      <w:r>
+        <w:rPr>
+          <w:highlight w:val="yellow"/>
+        </w:rPr>
+        <w:t xml:space="preserve"> ótima calculada</w:t>
+      </w:r>
+      <w:r>
+        <w:rPr>
+          <w:highlight w:val="yellow"/>
+        </w:rPr>
         <w:t xml:space="preserve"> pelo solver</w:t>
       </w:r>
       <w:r>
         <w:rPr>
           <w:highlight w:val="yellow"/>
         </w:rPr>
-        <w:t xml:space="preserve">, assim como, para a saída que se refere a Vazão, vamos assumir que a vazão ótima é a vazão estimada para o ponto da Frequência PMonAlvo </w:t>
-      </w:r>
+        <w:t xml:space="preserve">, assim como, para a saída que se refere a Vazão, vamos assumir que a vazão ótima é a vazão estimada para o ponto da Frequência </w:t>
+      </w:r>
+      <w:proofErr w:type="spellStart"/>
       <w:r>
         <w:rPr>
           <w:highlight w:val="yellow"/>
         </w:rPr>
+        <w:t>PMonAlvo</w:t>
+      </w:r>
+      <w:proofErr w:type="spellEnd"/>
+      <w:r>
+        <w:rPr>
+          <w:highlight w:val="yellow"/>
+        </w:rPr>
+        <w:t xml:space="preserve"> </w:t>
+      </w:r>
+      <w:r>
+        <w:rPr>
+          <w:highlight w:val="yellow"/>
+        </w:rPr>
         <w:t xml:space="preserve">ótimos </w:t>
       </w:r>
       <w:r>
@@ -15260,7 +15828,49 @@
         <w:rPr>
           <w:highlight w:val="yellow"/>
         </w:rPr>
-        <w:t xml:space="preserve"> Para completar a informação do ótimo nos três mapas, precisaremos também da PSuc ótima. Neste caso, assim como a vazão, a PSuc será estimada no ponto da Frequência PMonAlvo ótimos dados pelo solver.</w:t>
+        <w:t xml:space="preserve"> Para completar a informação do ótimo nos três mapas, precisaremos também da </w:t>
+      </w:r>
+      <w:proofErr w:type="spellStart"/>
+      <w:r>
+        <w:rPr>
+          <w:highlight w:val="yellow"/>
+        </w:rPr>
+        <w:t>PSuc</w:t>
+      </w:r>
+      <w:proofErr w:type="spellEnd"/>
+      <w:r>
+        <w:rPr>
+          <w:highlight w:val="yellow"/>
+        </w:rPr>
+        <w:t xml:space="preserve"> ótima. Neste caso, assim como a vazão, a </w:t>
+      </w:r>
+      <w:proofErr w:type="spellStart"/>
+      <w:r>
+        <w:rPr>
+          <w:highlight w:val="yellow"/>
+        </w:rPr>
+        <w:t>PSuc</w:t>
+      </w:r>
+      <w:proofErr w:type="spellEnd"/>
+      <w:r>
+        <w:rPr>
+          <w:highlight w:val="yellow"/>
+        </w:rPr>
+        <w:t xml:space="preserve"> será estimada no ponto da Frequência </w:t>
+      </w:r>
+      <w:proofErr w:type="spellStart"/>
+      <w:r>
+        <w:rPr>
+          <w:highlight w:val="yellow"/>
+        </w:rPr>
+        <w:t>PMonAlvo</w:t>
+      </w:r>
+      <w:proofErr w:type="spellEnd"/>
+      <w:r>
+        <w:rPr>
+          <w:highlight w:val="yellow"/>
+        </w:rPr>
+        <w:t xml:space="preserve"> ótimos dados pelo solver.</w:t>
       </w:r>
     </w:p>
     <w:sectPr>

</xml_diff>

<commit_message>
Melhorias e ajustes gerais
Implementadas funcionalidades e nova organização no Simulink par ajudar a análise do comportamento em tempo real. Melhoria destacável é a possibilidade de ver a evolução do custo.
Também foi criada uma rotina SalvaSimulacao.m para salvar os dados de simulações, mas ainda não foi explorada
</commit_message>
<xml_diff>
--- a/Detalhes implementação Simulink CaSAdi.docx
+++ b/Detalhes implementação Simulink CaSAdi.docx
@@ -2501,7 +2501,6 @@
         </w:rPr>
         <w:t xml:space="preserve"> nada mais é senão um vetor/ matriz para seleção dos estados que vão ser apresentados na sa</w:t>
       </w:r>
-      <w:proofErr w:type="spellStart"/>
       <w:r>
         <w:rPr>
           <w:rFonts w:eastAsiaTheme="minorEastAsia"/>
@@ -2512,14 +2511,7 @@
         <w:rPr>
           <w:rFonts w:eastAsiaTheme="minorEastAsia"/>
         </w:rPr>
-        <w:t>da</w:t>
-      </w:r>
-      <w:proofErr w:type="spellEnd"/>
-      <w:r>
-        <w:rPr>
-          <w:rFonts w:eastAsiaTheme="minorEastAsia"/>
-        </w:rPr>
-        <w:t>.</w:t>
+        <w:t>da.</w:t>
       </w:r>
     </w:p>
     <w:p>
@@ -2851,11 +2843,9 @@
             <w:vAlign w:val="center"/>
           </w:tcPr>
           <w:p>
-            <w:proofErr w:type="spellStart"/>
             <w:r>
               <w:t>casadi_solver</w:t>
             </w:r>
-            <w:proofErr w:type="spellEnd"/>
           </w:p>
         </w:tc>
         <w:tc>
@@ -2877,11 +2867,9 @@
             <w:vAlign w:val="center"/>
           </w:tcPr>
           <w:p>
-            <w:proofErr w:type="spellStart"/>
             <w:r>
               <w:t>Hp</w:t>
             </w:r>
-            <w:proofErr w:type="spellEnd"/>
           </w:p>
         </w:tc>
         <w:tc>
@@ -2903,11 +2891,9 @@
             <w:vAlign w:val="center"/>
           </w:tcPr>
           <w:p>
-            <w:proofErr w:type="spellStart"/>
             <w:r>
               <w:t>Hc</w:t>
             </w:r>
-            <w:proofErr w:type="spellEnd"/>
           </w:p>
         </w:tc>
         <w:tc>
@@ -2920,13 +2906,8 @@
               <w:t>Horizonte de controle</w:t>
             </w:r>
             <w:r>
-              <w:t xml:space="preserve"> (</w:t>
+              <w:t xml:space="preserve"> (Hc</w:t>
             </w:r>
-            <w:proofErr w:type="spellStart"/>
-            <w:r>
-              <w:t>Hc</w:t>
-            </w:r>
-            <w:proofErr w:type="spellEnd"/>
             <m:oMath>
               <m:r>
                 <w:rPr>
@@ -2951,11 +2932,9 @@
             <w:vAlign w:val="center"/>
           </w:tcPr>
           <w:p>
-            <w:proofErr w:type="spellStart"/>
             <w:r>
               <w:t>nx</w:t>
             </w:r>
-            <w:proofErr w:type="spellEnd"/>
           </w:p>
         </w:tc>
         <w:tc>
@@ -2983,11 +2962,9 @@
             <w:vAlign w:val="center"/>
           </w:tcPr>
           <w:p>
-            <w:proofErr w:type="spellStart"/>
             <w:r>
               <w:t>ny</w:t>
             </w:r>
-            <w:proofErr w:type="spellEnd"/>
           </w:p>
         </w:tc>
         <w:tc>
@@ -3019,15 +2996,7 @@
               <w:t>setpoint</w:t>
             </w:r>
             <w:r>
-              <w:t xml:space="preserve"> (no caso </w:t>
-            </w:r>
-            <w:proofErr w:type="spellStart"/>
-            <w:r>
-              <w:t>PChegada</w:t>
-            </w:r>
-            <w:proofErr w:type="spellEnd"/>
-            <w:r>
-              <w:t xml:space="preserve"> e Vazão)</w:t>
+              <w:t xml:space="preserve"> (no caso PChegada e Vazão)</w:t>
             </w:r>
           </w:p>
         </w:tc>
@@ -3063,21 +3032,8 @@
               <w:t>i</w:t>
             </w:r>
             <w:r>
-              <w:t xml:space="preserve">s) - no caso, </w:t>
+              <w:t>s) - no caso, Freq e PMonAlvo</w:t>
             </w:r>
-            <w:proofErr w:type="spellStart"/>
-            <w:r>
-              <w:t>Freq</w:t>
-            </w:r>
-            <w:proofErr w:type="spellEnd"/>
-            <w:r>
-              <w:t xml:space="preserve"> e </w:t>
-            </w:r>
-            <w:proofErr w:type="spellStart"/>
-            <w:r>
-              <w:t>PMonAlvo</w:t>
-            </w:r>
-            <w:proofErr w:type="spellEnd"/>
           </w:p>
         </w:tc>
       </w:tr>
@@ -3088,11 +3044,9 @@
             <w:vAlign w:val="center"/>
           </w:tcPr>
           <w:p>
-            <w:proofErr w:type="spellStart"/>
             <w:r>
               <w:t>PassoMPC</w:t>
             </w:r>
-            <w:proofErr w:type="spellEnd"/>
           </w:p>
         </w:tc>
         <w:tc>
@@ -3112,6 +3066,114 @@
             </w:r>
             <w:r>
               <w:t xml:space="preserve"> (no caso = 3)</w:t>
+            </w:r>
+          </w:p>
+        </w:tc>
+      </w:tr>
+      <w:tr>
+        <w:tc>
+          <w:tcPr>
+            <w:tcW w:w="1681" w:type="dxa"/>
+            <w:vAlign w:val="center"/>
+          </w:tcPr>
+          <w:p>
+            <w:r>
+              <w:t>Qy</w:t>
+            </w:r>
+          </w:p>
+        </w:tc>
+        <w:tc>
+          <w:tcPr>
+            <w:tcW w:w="7299" w:type="dxa"/>
+            <w:vAlign w:val="center"/>
+          </w:tcPr>
+          <w:p>
+            <w:r>
+              <w:t>Matriz para ponderar as sa</w:t>
+            </w:r>
+            <w:r>
+              <w:t>í</w:t>
+            </w:r>
+            <w:r>
+              <w:t>das controladas por setpoint</w:t>
+            </w:r>
+          </w:p>
+        </w:tc>
+      </w:tr>
+      <w:tr>
+        <w:tc>
+          <w:tcPr>
+            <w:tcW w:w="1681" w:type="dxa"/>
+            <w:vAlign w:val="center"/>
+          </w:tcPr>
+          <w:p>
+            <w:r>
+              <w:t>Qu</w:t>
+            </w:r>
+          </w:p>
+        </w:tc>
+        <w:tc>
+          <w:tcPr>
+            <w:tcW w:w="7299" w:type="dxa"/>
+            <w:vAlign w:val="center"/>
+          </w:tcPr>
+          <w:p>
+            <w:r>
+              <w:t>Matriz para ponderar as ações de controle</w:t>
+            </w:r>
+          </w:p>
+        </w:tc>
+      </w:tr>
+      <w:tr>
+        <w:tc>
+          <w:tcPr>
+            <w:tcW w:w="1681" w:type="dxa"/>
+            <w:vAlign w:val="center"/>
+          </w:tcPr>
+          <w:p>
+            <w:r>
+              <w:t>R</w:t>
+            </w:r>
+          </w:p>
+        </w:tc>
+        <w:tc>
+          <w:tcPr>
+            <w:tcW w:w="7299" w:type="dxa"/>
+            <w:vAlign w:val="center"/>
+          </w:tcPr>
+          <w:p>
+            <w:r>
+              <w:t>Matriz para ponderar as variações nas ações de controle</w:t>
+            </w:r>
+          </w:p>
+        </w:tc>
+      </w:tr>
+      <w:tr>
+        <w:tc>
+          <w:tcPr>
+            <w:tcW w:w="1681" w:type="dxa"/>
+            <w:vAlign w:val="center"/>
+          </w:tcPr>
+          <w:p>
+            <w:r>
+              <w:t>Qx</w:t>
+            </w:r>
+          </w:p>
+        </w:tc>
+        <w:tc>
+          <w:tcPr>
+            <w:tcW w:w="7299" w:type="dxa"/>
+            <w:vAlign w:val="center"/>
+          </w:tcPr>
+          <w:p>
+            <w:r>
+              <w:t>Matriz para po</w:t>
+            </w:r>
+            <w:r>
+              <w:t>n</w:t>
+            </w:r>
+            <w:r>
+              <w:t>derar os erros de predição dos estados</w:t>
             </w:r>
           </w:p>
         </w:tc>
@@ -3152,11 +3214,9 @@
             <w:r>
               <w:t xml:space="preserve">medidas atuais e até o horizonte </w:t>
             </w:r>
-            <w:proofErr w:type="spellStart"/>
             <w:r>
               <w:t>Hp</w:t>
             </w:r>
-            <w:proofErr w:type="spellEnd"/>
             <w:r>
               <w:t xml:space="preserve"> (dimensão 1+Hp)</w:t>
             </w:r>
@@ -3188,15 +3248,7 @@
               <w:t xml:space="preserve">guardar as ações de controle em todo o horizonte </w:t>
             </w:r>
             <w:r>
-              <w:t xml:space="preserve">futuro (dimensão </w:t>
-            </w:r>
-            <w:proofErr w:type="spellStart"/>
-            <w:r>
-              <w:t>Hp</w:t>
-            </w:r>
-            <w:proofErr w:type="spellEnd"/>
-            <w:r>
-              <w:t>)</w:t>
+              <w:t>futuro (dimensão Hp)</w:t>
             </w:r>
           </w:p>
         </w:tc>
@@ -3208,11 +3260,9 @@
             <w:vAlign w:val="center"/>
           </w:tcPr>
           <w:p>
-            <w:proofErr w:type="spellStart"/>
             <w:r>
               <w:t>BufferDeltaU</w:t>
             </w:r>
-            <w:proofErr w:type="spellEnd"/>
           </w:p>
         </w:tc>
         <w:tc>
@@ -3249,11 +3299,9 @@
             <w:vAlign w:val="center"/>
           </w:tcPr>
           <w:p>
-            <w:proofErr w:type="spellStart"/>
             <w:r>
               <w:t>Predicao</w:t>
             </w:r>
-            <w:proofErr w:type="spellEnd"/>
           </w:p>
         </w:tc>
         <w:tc>
@@ -3275,11 +3323,9 @@
             <w:vAlign w:val="center"/>
           </w:tcPr>
           <w:p>
-            <w:proofErr w:type="spellStart"/>
             <w:r>
               <w:t>ModeloPreditor</w:t>
             </w:r>
-            <w:proofErr w:type="spellEnd"/>
           </w:p>
         </w:tc>
         <w:tc>
@@ -3304,11 +3350,9 @@
             <w:vAlign w:val="center"/>
           </w:tcPr>
           <w:p>
-            <w:proofErr w:type="spellStart"/>
             <w:r>
               <w:t>EstimaVazao</w:t>
             </w:r>
-            <w:proofErr w:type="spellEnd"/>
           </w:p>
         </w:tc>
         <w:tc>
@@ -3321,26 +3365,10 @@
               <w:t>Função p</w:t>
             </w:r>
             <w:r>
-              <w:t>ara carregar uma única vez a '</w:t>
-            </w:r>
-            <w:proofErr w:type="spellStart"/>
-            <w:r>
-              <w:t>f_Interpola_casadi_vazao_sym</w:t>
-            </w:r>
-            <w:proofErr w:type="spellEnd"/>
-            <w:r>
-              <w:t>'</w:t>
+              <w:t>ara carregar uma única vez a 'f_Interpola_casadi_vazao_sym'</w:t>
             </w:r>
             <w:r>
-              <w:t xml:space="preserve"> e para, com base na frequência e na </w:t>
-            </w:r>
-            <w:proofErr w:type="spellStart"/>
-            <w:r>
-              <w:t>PChegada</w:t>
-            </w:r>
-            <w:proofErr w:type="spellEnd"/>
-            <w:r>
-              <w:t xml:space="preserve"> (atual ou futura) poder proceder a estimativa da vazão (atual ou futura)</w:t>
+              <w:t xml:space="preserve"> e para, com base na frequência e na PChegada (atual ou futura) poder proceder a estimativa da vazão (atual ou futura)</w:t>
             </w:r>
           </w:p>
         </w:tc>
@@ -3352,11 +3380,9 @@
             <w:vAlign w:val="center"/>
           </w:tcPr>
           <w:p>
-            <w:proofErr w:type="spellStart"/>
             <w:r>
               <w:t>Funcao_h</w:t>
             </w:r>
-            <w:proofErr w:type="spellEnd"/>
           </w:p>
         </w:tc>
         <w:tc>
@@ -3384,11 +3410,9 @@
             <w:vAlign w:val="center"/>
           </w:tcPr>
           <w:p>
-            <w:proofErr w:type="spellStart"/>
             <w:r>
               <w:t>lbx</w:t>
             </w:r>
-            <w:proofErr w:type="spellEnd"/>
           </w:p>
         </w:tc>
         <w:tc>
@@ -3398,15 +3422,7 @@
           </w:tcPr>
           <w:p>
             <w:r>
-              <w:t xml:space="preserve">Lower </w:t>
-            </w:r>
-            <w:proofErr w:type="spellStart"/>
-            <w:r>
-              <w:t>Bounds</w:t>
-            </w:r>
-            <w:proofErr w:type="spellEnd"/>
-            <w:r>
-              <w:t xml:space="preserve"> para </w:t>
+              <w:t xml:space="preserve">Lower Bounds para </w:t>
             </w:r>
             <w:r>
               <w:t>as variáveis de decisão do MPC</w:t>
@@ -3424,11 +3440,9 @@
             <w:vAlign w:val="center"/>
           </w:tcPr>
           <w:p>
-            <w:proofErr w:type="spellStart"/>
             <w:r>
               <w:t>ubx</w:t>
             </w:r>
-            <w:proofErr w:type="spellEnd"/>
           </w:p>
         </w:tc>
         <w:tc>
@@ -3438,15 +3452,7 @@
           </w:tcPr>
           <w:p>
             <w:r>
-              <w:t xml:space="preserve">Upper </w:t>
-            </w:r>
-            <w:proofErr w:type="spellStart"/>
-            <w:r>
-              <w:t>Bounds</w:t>
-            </w:r>
-            <w:proofErr w:type="spellEnd"/>
-            <w:r>
-              <w:t xml:space="preserve"> para </w:t>
+              <w:t xml:space="preserve">Upper Bounds para </w:t>
             </w:r>
             <w:r>
               <w:t>as variáveis de decisão do MPC</w:t>
@@ -3461,11 +3467,9 @@
             <w:vAlign w:val="center"/>
           </w:tcPr>
           <w:p>
-            <w:proofErr w:type="spellStart"/>
             <w:r>
               <w:t>lbg</w:t>
             </w:r>
-            <w:proofErr w:type="spellEnd"/>
           </w:p>
         </w:tc>
         <w:tc>
@@ -3475,15 +3479,7 @@
           </w:tcPr>
           <w:p>
             <w:r>
-              <w:t xml:space="preserve">Lower </w:t>
-            </w:r>
-            <w:proofErr w:type="spellStart"/>
-            <w:r>
-              <w:t>Bounds</w:t>
-            </w:r>
-            <w:proofErr w:type="spellEnd"/>
-            <w:r>
-              <w:t xml:space="preserve"> para as restrições [g] que forem criadas</w:t>
+              <w:t>Lower Bounds para as restrições [g] que forem criadas</w:t>
             </w:r>
           </w:p>
         </w:tc>
@@ -3495,11 +3491,9 @@
             <w:vAlign w:val="center"/>
           </w:tcPr>
           <w:p>
-            <w:proofErr w:type="spellStart"/>
             <w:r>
               <w:t>ubg</w:t>
             </w:r>
-            <w:proofErr w:type="spellEnd"/>
           </w:p>
         </w:tc>
         <w:tc>
@@ -3509,15 +3503,7 @@
           </w:tcPr>
           <w:p>
             <w:r>
-              <w:t xml:space="preserve">Upper </w:t>
-            </w:r>
-            <w:proofErr w:type="spellStart"/>
-            <w:r>
-              <w:t>Bounds</w:t>
-            </w:r>
-            <w:proofErr w:type="spellEnd"/>
-            <w:r>
-              <w:t xml:space="preserve"> para as restrições [g] que forem criadas</w:t>
+              <w:t>Upper Bounds para as restrições [g] que forem criadas</w:t>
             </w:r>
           </w:p>
         </w:tc>
@@ -3553,6 +3539,10 @@
         <w:pStyle w:val="Ttulo1"/>
       </w:pPr>
       <w:r>
+        <w:br w:type="column"/>
+      </w:r>
+      <w:r>
+        <w:lastRenderedPageBreak/>
         <w:t>Formato CaSAdi</w:t>
       </w:r>
     </w:p>
@@ -3662,13 +3652,8 @@
         <w:t>As variáveis de decisão d</w:t>
       </w:r>
       <w:r>
-        <w:t xml:space="preserve">o MPC precisam ser </w:t>
-      </w:r>
-      <w:proofErr w:type="gramStart"/>
-      <w:r>
-        <w:t>passados</w:t>
-      </w:r>
-      <w:proofErr w:type="gramEnd"/>
+        <w:t>o MPC precisam ser passados</w:t>
+      </w:r>
       <w:r>
         <w:t xml:space="preserve"> </w:t>
       </w:r>
@@ -3701,7 +3686,6 @@
           <w:rPr>
             <w:rFonts w:ascii="Cambria Math" w:hAnsi="Cambria Math"/>
           </w:rPr>
-          <w:lastRenderedPageBreak/>
           <m:t>X</m:t>
         </m:r>
       </m:oMath>
@@ -4026,13 +4010,7 @@
         <w:t>)</w:t>
       </w:r>
       <w:r>
-        <w:t xml:space="preserve">. Assim, </w:t>
-      </w:r>
-      <w:r>
-        <w:t>cada uma das colunas correspondente ao tempo de amostragem e</w:t>
-      </w:r>
-      <w:r>
-        <w:t xml:space="preserve"> </w:t>
+        <w:t xml:space="preserve">. Assim, cada uma das colunas correspondente ao tempo de amostragem e </w:t>
       </w:r>
       <w:r>
         <w:t>cada uma d</w:t>
@@ -4110,10 +4088,7 @@
         <w:t>colunas</w:t>
       </w:r>
       <w:r>
-        <w:t xml:space="preserve">. Assim, </w:t>
-      </w:r>
-      <w:r>
-        <w:t>cada uma das colunas correspondente ao tempo de amostragem e</w:t>
+        <w:t>. Assim, cada uma das colunas correspondente ao tempo de amostragem e</w:t>
       </w:r>
       <w:r>
         <w:t xml:space="preserve"> cada uma </w:t>
@@ -5237,6 +5212,9 @@
       </w:r>
       <w:r>
         <w:t>unção custo</w:t>
+      </w:r>
+      <w:r>
+        <w:t xml:space="preserve"> genérica</w:t>
       </w:r>
     </w:p>
     <w:tbl>
@@ -7168,19 +7146,9 @@
       <w:r>
         <w:t xml:space="preserve">em </w:t>
       </w:r>
-      <w:proofErr w:type="spellStart"/>
-      <w:r>
-        <w:t>lbx</w:t>
-      </w:r>
-      <w:proofErr w:type="spellEnd"/>
-      <w:r>
-        <w:t>/</w:t>
-      </w:r>
-      <w:proofErr w:type="spellStart"/>
-      <w:r>
-        <w:t>ubx</w:t>
-      </w:r>
-      <w:proofErr w:type="spellEnd"/>
+      <w:r>
+        <w:t>lbx/ubx</w:t>
+      </w:r>
       <w:r>
         <w:t>:</w:t>
       </w:r>
@@ -7386,27 +7354,15 @@
       <w:r>
         <w:t>, todos com limites em [</w:t>
       </w:r>
-      <w:proofErr w:type="spellStart"/>
-      <w:proofErr w:type="gramStart"/>
-      <w:r>
-        <w:t>LimitesMin</w:t>
-      </w:r>
-      <w:proofErr w:type="spellEnd"/>
-      <w:r>
-        <w:t xml:space="preserve"> </w:t>
-      </w:r>
-      <w:r>
-        <w:t>,</w:t>
-      </w:r>
-      <w:proofErr w:type="gramEnd"/>
-      <w:r>
-        <w:t xml:space="preserve"> </w:t>
-      </w:r>
-      <w:proofErr w:type="spellStart"/>
+      <w:r>
+        <w:t xml:space="preserve">LimitesMin </w:t>
+      </w:r>
+      <w:r>
+        <w:t xml:space="preserve">, </w:t>
+      </w:r>
       <w:r>
         <w:t>LimitesMAx</w:t>
       </w:r>
-      <w:proofErr w:type="spellEnd"/>
       <w:r>
         <w:t>]</w:t>
       </w:r>
@@ -7617,33 +7573,11 @@
         </w:rPr>
         <w:t xml:space="preserve">* </w:t>
       </w:r>
-      <w:proofErr w:type="spellStart"/>
-      <w:r>
-        <w:rPr>
-          <w:rFonts w:eastAsiaTheme="minorEastAsia"/>
-        </w:rPr>
-        <w:t>LimitesMin</w:t>
-      </w:r>
-      <w:proofErr w:type="spellEnd"/>
-      <w:r>
-        <w:rPr>
-          <w:rFonts w:eastAsiaTheme="minorEastAsia"/>
-        </w:rPr>
-        <w:t xml:space="preserve"> e </w:t>
-      </w:r>
-      <w:proofErr w:type="spellStart"/>
-      <w:r>
-        <w:rPr>
-          <w:rFonts w:eastAsiaTheme="minorEastAsia"/>
-        </w:rPr>
-        <w:t>LimitesMax</w:t>
-      </w:r>
-      <w:proofErr w:type="spellEnd"/>
-      <w:r>
-        <w:rPr>
-          <w:rFonts w:eastAsiaTheme="minorEastAsia"/>
-        </w:rPr>
-        <w:t xml:space="preserve"> foram definidos na inicialização </w:t>
+      <w:r>
+        <w:rPr>
+          <w:rFonts w:eastAsiaTheme="minorEastAsia"/>
+        </w:rPr>
+        <w:t xml:space="preserve">LimitesMin e LimitesMax foram definidos na inicialização </w:t>
       </w:r>
       <w:r>
         <w:rPr>
@@ -7735,63 +7669,7 @@
         <w:rPr>
           <w:rFonts w:eastAsiaTheme="minorEastAsia"/>
         </w:rPr>
-        <w:t xml:space="preserve">, neste caso, as restrições para estas variáveis serão tratadas em </w:t>
-      </w:r>
-      <w:proofErr w:type="spellStart"/>
-      <w:r>
-        <w:rPr>
-          <w:rFonts w:eastAsiaTheme="minorEastAsia"/>
-        </w:rPr>
-        <w:t>lbg</w:t>
-      </w:r>
-      <w:proofErr w:type="spellEnd"/>
-      <w:r>
-        <w:rPr>
-          <w:rFonts w:eastAsiaTheme="minorEastAsia"/>
-        </w:rPr>
-        <w:t>/</w:t>
-      </w:r>
-      <w:proofErr w:type="spellStart"/>
-      <w:r>
-        <w:rPr>
-          <w:rFonts w:eastAsiaTheme="minorEastAsia"/>
-        </w:rPr>
-        <w:t>ubg</w:t>
-      </w:r>
-      <w:proofErr w:type="spellEnd"/>
-      <w:r>
-        <w:rPr>
-          <w:rFonts w:eastAsiaTheme="minorEastAsia"/>
-        </w:rPr>
-        <w:t xml:space="preserve"> e por isso foram “liberadas” em </w:t>
-      </w:r>
-      <w:proofErr w:type="spellStart"/>
-      <w:r>
-        <w:rPr>
-          <w:rFonts w:eastAsiaTheme="minorEastAsia"/>
-        </w:rPr>
-        <w:t>lbx</w:t>
-      </w:r>
-      <w:proofErr w:type="spellEnd"/>
-      <w:r>
-        <w:rPr>
-          <w:rFonts w:eastAsiaTheme="minorEastAsia"/>
-        </w:rPr>
-        <w:t>/</w:t>
-      </w:r>
-      <w:proofErr w:type="spellStart"/>
-      <w:r>
-        <w:rPr>
-          <w:rFonts w:eastAsiaTheme="minorEastAsia"/>
-        </w:rPr>
-        <w:t>ubx</w:t>
-      </w:r>
-      <w:proofErr w:type="spellEnd"/>
-      <w:r>
-        <w:rPr>
-          <w:rFonts w:eastAsiaTheme="minorEastAsia"/>
-        </w:rPr>
-        <w:t>.</w:t>
+        <w:t>, neste caso, as restrições para estas variáveis serão tratadas em lbg/ubg e por isso foram “liberadas” em lbx/ubx.</w:t>
       </w:r>
     </w:p>
     <w:p>
@@ -7925,49 +7803,7 @@
         <w:rPr>
           <w:rFonts w:eastAsiaTheme="minorEastAsia"/>
         </w:rPr>
-        <w:t xml:space="preserve">Observar que a </w:t>
-      </w:r>
-      <w:proofErr w:type="spellStart"/>
-      <w:r>
-        <w:rPr>
-          <w:rFonts w:eastAsiaTheme="minorEastAsia"/>
-        </w:rPr>
-        <w:t>PMonAlvo</w:t>
-      </w:r>
-      <w:proofErr w:type="spellEnd"/>
-      <w:r>
-        <w:rPr>
-          <w:rFonts w:eastAsiaTheme="minorEastAsia"/>
-        </w:rPr>
-        <w:t xml:space="preserve">, na prática, é a proposição para a </w:t>
-      </w:r>
-      <w:proofErr w:type="spellStart"/>
-      <w:r>
-        <w:rPr>
-          <w:rFonts w:eastAsiaTheme="minorEastAsia"/>
-        </w:rPr>
-        <w:t>PChegada</w:t>
-      </w:r>
-      <w:proofErr w:type="spellEnd"/>
-      <w:r>
-        <w:rPr>
-          <w:rFonts w:eastAsiaTheme="minorEastAsia"/>
-        </w:rPr>
-        <w:t xml:space="preserve">. A </w:t>
-      </w:r>
-      <w:proofErr w:type="spellStart"/>
-      <w:r>
-        <w:rPr>
-          <w:rFonts w:eastAsiaTheme="minorEastAsia"/>
-        </w:rPr>
-        <w:t>PChegada</w:t>
-      </w:r>
-      <w:proofErr w:type="spellEnd"/>
-      <w:r>
-        <w:rPr>
-          <w:rFonts w:eastAsiaTheme="minorEastAsia"/>
-        </w:rPr>
-        <w:t>, por sua vez, tem restrições que são função da frequência</w:t>
+        <w:t>Observar que a PMonAlvo, na prática, é a proposição para a PChegada. A PChegada, por sua vez, tem restrições que são função da frequência</w:t>
       </w:r>
       <w:r>
         <w:rPr>
@@ -8011,30 +7847,8 @@
         <w:rPr>
           <w:rFonts w:eastAsiaTheme="minorEastAsia"/>
         </w:rPr>
-        <w:t xml:space="preserve"> a </w:t>
-      </w:r>
-      <w:proofErr w:type="spellStart"/>
-      <w:r>
-        <w:rPr>
-          <w:rFonts w:eastAsiaTheme="minorEastAsia"/>
-        </w:rPr>
-        <w:t>PMonAlvo</w:t>
-      </w:r>
-      <w:proofErr w:type="spellEnd"/>
-      <w:r>
-        <w:rPr>
-          <w:rFonts w:eastAsiaTheme="minorEastAsia"/>
-        </w:rPr>
-        <w:t xml:space="preserve"> (atuais e futuras), sejam também avaliadas em função das restrições da </w:t>
-      </w:r>
-      <w:proofErr w:type="spellStart"/>
-      <w:r>
-        <w:rPr>
-          <w:rFonts w:eastAsiaTheme="minorEastAsia"/>
-        </w:rPr>
-        <w:t>PChegada</w:t>
-      </w:r>
-      <w:proofErr w:type="spellEnd"/>
+        <w:t xml:space="preserve"> a PMonAlvo (atuais e futuras), sejam também avaliadas em função das restrições da PChegada</w:t>
+      </w:r>
       <w:r>
         <w:rPr>
           <w:rFonts w:eastAsiaTheme="minorEastAsia"/>
@@ -8069,35 +7883,7 @@
         <w:rPr>
           <w:rFonts w:eastAsiaTheme="minorEastAsia"/>
         </w:rPr>
-        <w:t xml:space="preserve">em </w:t>
-      </w:r>
-      <w:proofErr w:type="spellStart"/>
-      <w:r>
-        <w:rPr>
-          <w:rFonts w:eastAsiaTheme="minorEastAsia"/>
-        </w:rPr>
-        <w:t>lbg</w:t>
-      </w:r>
-      <w:proofErr w:type="spellEnd"/>
-      <w:r>
-        <w:rPr>
-          <w:rFonts w:eastAsiaTheme="minorEastAsia"/>
-        </w:rPr>
-        <w:t>/</w:t>
-      </w:r>
-      <w:proofErr w:type="spellStart"/>
-      <w:r>
-        <w:rPr>
-          <w:rFonts w:eastAsiaTheme="minorEastAsia"/>
-        </w:rPr>
-        <w:t>ubg</w:t>
-      </w:r>
-      <w:proofErr w:type="spellEnd"/>
-      <w:r>
-        <w:rPr>
-          <w:rFonts w:eastAsiaTheme="minorEastAsia"/>
-        </w:rPr>
-        <w:t>.</w:t>
+        <w:t>em lbg/ubg.</w:t>
       </w:r>
     </w:p>
     <w:p>
@@ -8297,7 +8083,6 @@
           <m:t>∆U</m:t>
         </m:r>
       </m:oMath>
-      <w:proofErr w:type="gramStart"/>
       <w:r>
         <w:rPr>
           <w:rFonts w:eastAsiaTheme="minorEastAsia"/>
@@ -8308,21 +8093,14 @@
         <w:rPr>
           <w:rFonts w:eastAsiaTheme="minorEastAsia"/>
         </w:rPr>
-        <w:t>até</w:t>
-      </w:r>
-      <w:proofErr w:type="gramEnd"/>
+        <w:t xml:space="preserve">até </w:t>
+      </w:r>
       <w:r>
         <w:rPr>
           <w:rFonts w:eastAsiaTheme="minorEastAsia"/>
         </w:rPr>
         <w:t xml:space="preserve"> </w:t>
       </w:r>
-      <w:r>
-        <w:rPr>
-          <w:rFonts w:eastAsiaTheme="minorEastAsia"/>
-        </w:rPr>
-        <w:t xml:space="preserve"> </w:t>
-      </w:r>
       <m:oMath>
         <m:r>
           <w:rPr>
@@ -8347,7 +8125,14 @@
         <w:rPr>
           <w:rFonts w:eastAsiaTheme="minorEastAsia"/>
         </w:rPr>
-        <w:t xml:space="preserve">que as restrições são diferenciáveis, portanto, </w:t>
+        <w:t xml:space="preserve">que </w:t>
+      </w:r>
+      <w:r>
+        <w:rPr>
+          <w:rFonts w:eastAsiaTheme="minorEastAsia"/>
+        </w:rPr>
+        <w:lastRenderedPageBreak/>
+        <w:t xml:space="preserve">as restrições são diferenciáveis, portanto, </w:t>
       </w:r>
       <w:r>
         <w:rPr>
@@ -8387,7 +8172,6 @@
         <w:pStyle w:val="Ttulo2"/>
       </w:pPr>
       <w:r>
-        <w:lastRenderedPageBreak/>
         <w:t xml:space="preserve">Restrições </w:t>
       </w:r>
       <w:r>
@@ -8399,25 +8183,18 @@
       <w:r>
         <w:t xml:space="preserve">em </w:t>
       </w:r>
-      <w:proofErr w:type="spellStart"/>
       <w:r>
         <w:t>lb</w:t>
       </w:r>
       <w:r>
         <w:t>g</w:t>
       </w:r>
-      <w:proofErr w:type="spellEnd"/>
-      <w:r>
-        <w:t>/</w:t>
-      </w:r>
-      <w:proofErr w:type="spellStart"/>
-      <w:r>
-        <w:t>ub</w:t>
+      <w:r>
+        <w:t>/ub</w:t>
       </w:r>
       <w:r>
         <w:t>g</w:t>
       </w:r>
-      <w:proofErr w:type="spellEnd"/>
     </w:p>
     <w:p>
       <w:pPr>
@@ -9217,7 +8994,6 @@
         </w:rPr>
         <w:t>. A sequ</w:t>
       </w:r>
-      <w:proofErr w:type="spellStart"/>
       <w:r>
         <w:rPr>
           <w:rFonts w:eastAsiaTheme="minorEastAsia"/>
@@ -9230,7 +9006,6 @@
         </w:rPr>
         <w:t>ncia</w:t>
       </w:r>
-      <w:proofErr w:type="spellEnd"/>
       <w:r>
         <w:rPr>
           <w:rFonts w:eastAsiaTheme="minorEastAsia"/>
@@ -10993,16 +10768,8 @@
               <w:rPr>
                 <w:rFonts w:eastAsiaTheme="minorEastAsia"/>
               </w:rPr>
-              <w:t>k=</w:t>
+              <w:t>k=Hp</w:t>
             </w:r>
-            <w:proofErr w:type="spellStart"/>
-            <w:r>
-              <w:rPr>
-                <w:rFonts w:eastAsiaTheme="minorEastAsia"/>
-              </w:rPr>
-              <w:t>Hp</w:t>
-            </w:r>
-            <w:proofErr w:type="spellEnd"/>
           </w:p>
         </w:tc>
       </w:tr>
@@ -11740,19 +11507,9 @@
       <w:r>
         <w:t xml:space="preserve">em </w:t>
       </w:r>
-      <w:proofErr w:type="spellStart"/>
-      <w:r>
-        <w:t>lbg</w:t>
-      </w:r>
-      <w:proofErr w:type="spellEnd"/>
-      <w:r>
-        <w:t>/</w:t>
-      </w:r>
-      <w:proofErr w:type="spellStart"/>
-      <w:r>
-        <w:t>ubg</w:t>
-      </w:r>
-      <w:proofErr w:type="spellEnd"/>
+      <w:r>
+        <w:t>lbg/ubg</w:t>
+      </w:r>
     </w:p>
     <w:p>
       <w:r>
@@ -11788,30 +11545,8 @@
         <w:rPr>
           <w:rFonts w:eastAsiaTheme="minorEastAsia"/>
         </w:rPr>
-        <w:t xml:space="preserve"> Da mesma forma, a estimação da vazão é feita com base na Frequência e na </w:t>
-      </w:r>
-      <w:proofErr w:type="spellStart"/>
-      <w:r>
-        <w:rPr>
-          <w:rFonts w:eastAsiaTheme="minorEastAsia"/>
-        </w:rPr>
-        <w:t>PChegada</w:t>
-      </w:r>
-      <w:proofErr w:type="spellEnd"/>
-      <w:r>
-        <w:rPr>
-          <w:rFonts w:eastAsiaTheme="minorEastAsia"/>
-        </w:rPr>
-        <w:t xml:space="preserve">, portanto, estados futuros da vazão dependem de valores futuros da Frequência e da </w:t>
-      </w:r>
-      <w:proofErr w:type="spellStart"/>
-      <w:r>
-        <w:rPr>
-          <w:rFonts w:eastAsiaTheme="minorEastAsia"/>
-        </w:rPr>
-        <w:t>PChegada</w:t>
-      </w:r>
-      <w:proofErr w:type="spellEnd"/>
+        <w:t xml:space="preserve"> Da mesma forma, a estimação da vazão é feita com base na Frequência e na PChegada, portanto, estados futuros da vazão dependem de valores futuros da Frequência e da PChegada</w:t>
+      </w:r>
       <w:r>
         <w:rPr>
           <w:rFonts w:eastAsiaTheme="minorEastAsia"/>
@@ -11834,6 +11569,7 @@
         <w:rPr>
           <w:rFonts w:eastAsiaTheme="minorEastAsia"/>
         </w:rPr>
+        <w:lastRenderedPageBreak/>
         <w:t>Os estados preditos</w:t>
       </w:r>
       <w:r>
@@ -12214,7 +11950,6 @@
         <w:rPr>
           <w:rFonts w:eastAsiaTheme="minorEastAsia"/>
         </w:rPr>
-        <w:lastRenderedPageBreak/>
         <w:t>As variáveis de entrada</w:t>
       </w:r>
       <w:r>
@@ -12263,21 +11998,7 @@
         <w:rPr>
           <w:rFonts w:eastAsiaTheme="minorEastAsia"/>
         </w:rPr>
-        <w:t xml:space="preserve"> (ações de controle que são Frequência e </w:t>
-      </w:r>
-      <w:proofErr w:type="spellStart"/>
-      <w:r>
-        <w:rPr>
-          <w:rFonts w:eastAsiaTheme="minorEastAsia"/>
-        </w:rPr>
-        <w:t>PMovAlvo</w:t>
-      </w:r>
-      <w:proofErr w:type="spellEnd"/>
-      <w:r>
-        <w:rPr>
-          <w:rFonts w:eastAsiaTheme="minorEastAsia"/>
-        </w:rPr>
-        <w:t>, representadas como [</w:t>
+        <w:t xml:space="preserve"> (ações de controle que são Frequência e PMovAlvo, representadas como [</w:t>
       </w:r>
       <m:oMath>
         <m:sSub>
@@ -12500,21 +12221,7 @@
         <w:rPr>
           <w:rFonts w:eastAsiaTheme="minorEastAsia"/>
         </w:rPr>
-        <w:t xml:space="preserve">A ação de controle correspondente a </w:t>
-      </w:r>
-      <w:proofErr w:type="spellStart"/>
-      <w:r>
-        <w:rPr>
-          <w:rFonts w:eastAsiaTheme="minorEastAsia"/>
-        </w:rPr>
-        <w:t>PMonAlvo</w:t>
-      </w:r>
-      <w:proofErr w:type="spellEnd"/>
-      <w:r>
-        <w:rPr>
-          <w:rFonts w:eastAsiaTheme="minorEastAsia"/>
-        </w:rPr>
-        <w:t xml:space="preserve"> (</w:t>
+        <w:t>A ação de controle correspondente a PMonAlvo (</w:t>
       </w:r>
       <m:oMath>
         <m:sSub>
@@ -12578,16 +12285,8 @@
         <w:rPr>
           <w:rFonts w:eastAsiaTheme="minorEastAsia"/>
         </w:rPr>
-        <w:t xml:space="preserve">correspondentes a </w:t>
-      </w:r>
-      <w:proofErr w:type="spellStart"/>
-      <w:r>
-        <w:rPr>
-          <w:rFonts w:eastAsiaTheme="minorEastAsia"/>
-        </w:rPr>
-        <w:t>PChegada</w:t>
-      </w:r>
-      <w:proofErr w:type="spellEnd"/>
+        <w:t>correspondentes a PChegada</w:t>
+      </w:r>
       <w:r>
         <w:rPr>
           <w:rFonts w:eastAsiaTheme="minorEastAsia"/>
@@ -13165,7 +12864,6 @@
         </w:rPr>
         <w:t xml:space="preserve">calculados de forma dinâmica, em função da frequência. Estes limites correspondem a valores de alarmes L e H definidos pela empresa. Considerando que há alarmes que podem causar trip da planta, a implementação do código deve considerar a possibilidade de uma margem de tolerância percentual definida pelo usuário, tal qual indica a formulação seguinte. A definição de uma </w:t>
       </w:r>
-      <w:proofErr w:type="spellStart"/>
       <w:r>
         <w:rPr>
           <w:rFonts w:eastAsiaTheme="minorEastAsia"/>
@@ -13174,7 +12872,6 @@
         </w:rPr>
         <w:t>MargemPercentual</w:t>
       </w:r>
-      <w:proofErr w:type="spellEnd"/>
       <w:r>
         <w:rPr>
           <w:rFonts w:eastAsiaTheme="minorEastAsia"/>
@@ -13187,7 +12884,6 @@
         </w:rPr>
         <w:t xml:space="preserve">. Sugerimos atuar com </w:t>
       </w:r>
-      <w:proofErr w:type="spellStart"/>
       <w:r>
         <w:rPr>
           <w:rFonts w:eastAsiaTheme="minorEastAsia"/>
@@ -13196,7 +12892,6 @@
         </w:rPr>
         <w:t>MargemPercentual</w:t>
       </w:r>
-      <w:proofErr w:type="spellEnd"/>
       <w:r>
         <w:rPr>
           <w:rFonts w:eastAsiaTheme="minorEastAsia"/>
@@ -13371,35 +13066,7 @@
         <w:rPr>
           <w:rFonts w:eastAsiaTheme="minorEastAsia"/>
         </w:rPr>
-        <w:t>Para implementar a última restrição, sabemos que a variação máxima permitida para a frequência é de 1Hz (</w:t>
-      </w:r>
-      <w:proofErr w:type="spellStart"/>
-      <w:r>
-        <w:rPr>
-          <w:rFonts w:eastAsiaTheme="minorEastAsia"/>
-        </w:rPr>
-        <w:t>MaxDeltaHz</w:t>
-      </w:r>
-      <w:proofErr w:type="spellEnd"/>
-      <w:r>
-        <w:rPr>
-          <w:rFonts w:eastAsiaTheme="minorEastAsia"/>
-        </w:rPr>
-        <w:t>=1) a cada 7,5min (</w:t>
-      </w:r>
-      <w:proofErr w:type="spellStart"/>
-      <w:r>
-        <w:rPr>
-          <w:rFonts w:eastAsiaTheme="minorEastAsia"/>
-        </w:rPr>
-        <w:t>TempoLimite</w:t>
-      </w:r>
-      <w:proofErr w:type="spellEnd"/>
-      <w:r>
-        <w:rPr>
-          <w:rFonts w:eastAsiaTheme="minorEastAsia"/>
-        </w:rPr>
-        <w:t>=450s).</w:t>
+        <w:t>Para implementar a última restrição, sabemos que a variação máxima permitida para a frequência é de 1Hz (MaxDeltaHz=1) a cada 7,5min (TempoLimite=450s).</w:t>
       </w:r>
     </w:p>
     <w:p>
@@ -13417,21 +13084,7 @@
         <w:rPr>
           <w:rFonts w:eastAsiaTheme="minorEastAsia"/>
         </w:rPr>
-        <w:t>Das configurações originais do sistema, temos um tempo de amostragem (</w:t>
-      </w:r>
-      <w:proofErr w:type="spellStart"/>
-      <w:r>
-        <w:rPr>
-          <w:rFonts w:eastAsiaTheme="minorEastAsia"/>
-        </w:rPr>
-        <w:t>Ts</w:t>
-      </w:r>
-      <w:proofErr w:type="spellEnd"/>
-      <w:r>
-        <w:rPr>
-          <w:rFonts w:eastAsiaTheme="minorEastAsia"/>
-        </w:rPr>
-        <w:t>) = 10s</w:t>
+        <w:t>Das configurações originais do sistema, temos um tempo de amostragem (Ts) = 10s</w:t>
       </w:r>
       <w:r>
         <w:rPr>
@@ -13817,15 +13470,7 @@
                           <w:sz w:val="24"/>
                           <w:szCs w:val="24"/>
                         </w:rPr>
-                        <m:t>4</m:t>
-                      </m:r>
-                      <m:r>
-                        <w:rPr>
-                          <w:rFonts w:ascii="Cambria Math" w:hAnsi="Cambria Math" w:cs="Times New Roman"/>
-                          <w:sz w:val="24"/>
-                          <w:szCs w:val="24"/>
-                        </w:rPr>
-                        <m:t>4</m:t>
+                        <m:t>44</m:t>
                       </m:r>
                     </m:sup>
                     <m:e>
@@ -13988,7 +13633,6 @@
         <w:rPr>
           <w:rFonts w:eastAsiaTheme="minorEastAsia"/>
         </w:rPr>
-        <w:lastRenderedPageBreak/>
         <w:t xml:space="preserve">Importante lembrar que esta restrição vale </w:t>
       </w:r>
       <m:oMath>
@@ -14122,23 +13766,7 @@
         </w:numPr>
       </w:pPr>
       <w:r>
-        <w:t>Alvos de engenharia definidos pelo usuário (</w:t>
-      </w:r>
-      <w:proofErr w:type="spellStart"/>
-      <w:r>
-        <w:t>Freq</w:t>
-      </w:r>
-      <w:proofErr w:type="spellEnd"/>
-      <w:r>
-        <w:t xml:space="preserve"> e </w:t>
-      </w:r>
-      <w:proofErr w:type="spellStart"/>
-      <w:r>
-        <w:t>PMonAlvo</w:t>
-      </w:r>
-      <w:proofErr w:type="spellEnd"/>
-      <w:r>
-        <w:t>)</w:t>
+        <w:t>Alvos de engenharia definidos pelo usuário (Freq e PMonAlvo)</w:t>
       </w:r>
     </w:p>
     <w:p>
@@ -14894,13 +14522,7 @@
                 <w:rPr>
                   <w:rFonts w:ascii="Cambria Math" w:eastAsiaTheme="minorEastAsia" w:hAnsi="Cambria Math" w:cstheme="majorBidi"/>
                 </w:rPr>
-                <m:t xml:space="preserve"> ;  AlvoEng   ; </m:t>
-              </m:r>
-              <m:r>
-                <w:rPr>
-                  <w:rFonts w:ascii="Cambria Math" w:eastAsiaTheme="minorEastAsia" w:hAnsi="Cambria Math" w:cstheme="majorBidi"/>
-                </w:rPr>
-                <m:t xml:space="preserve">Ysp;  </m:t>
+                <m:t xml:space="preserve"> ;  AlvoEng   ; Ysp;  </m:t>
               </m:r>
               <m:sSub>
                 <m:sSubPr>
@@ -15170,6 +14792,7 @@
           <w:rPr>
             <w:rFonts w:ascii="Cambria Math" w:eastAsiaTheme="minorEastAsia" w:hAnsi="Cambria Math" w:cstheme="majorBidi"/>
           </w:rPr>
+          <w:lastRenderedPageBreak/>
           <m:t>AlvoEng</m:t>
         </m:r>
       </m:oMath>
@@ -15248,21 +14871,7 @@
         <w:rPr>
           <w:rFonts w:asciiTheme="majorHAnsi" w:eastAsiaTheme="minorEastAsia" w:hAnsiTheme="majorHAnsi" w:cstheme="majorBidi"/>
         </w:rPr>
-        <w:t xml:space="preserve"> (</w:t>
-      </w:r>
-      <w:proofErr w:type="spellStart"/>
-      <w:r>
-        <w:rPr>
-          <w:rFonts w:asciiTheme="majorHAnsi" w:eastAsiaTheme="minorEastAsia" w:hAnsiTheme="majorHAnsi" w:cstheme="majorBidi"/>
-        </w:rPr>
-        <w:t>PChegada</w:t>
-      </w:r>
-      <w:proofErr w:type="spellEnd"/>
-      <w:r>
-        <w:rPr>
-          <w:rFonts w:asciiTheme="majorHAnsi" w:eastAsiaTheme="minorEastAsia" w:hAnsiTheme="majorHAnsi" w:cstheme="majorBidi"/>
-        </w:rPr>
-        <w:t xml:space="preserve"> e Vazão)</w:t>
+        <w:t xml:space="preserve"> (PChegada e Vazão)</w:t>
       </w:r>
     </w:p>
     <w:p>
@@ -15745,59 +15354,19 @@
     </w:p>
     <w:p>
       <w:r>
-        <w:t xml:space="preserve">O solver vai calcular novas ações de controle ótimas, ou seja, Frequência e </w:t>
-      </w:r>
-      <w:proofErr w:type="spellStart"/>
-      <w:r>
-        <w:t>PMonAlvo</w:t>
-      </w:r>
-      <w:proofErr w:type="spellEnd"/>
-      <w:r>
-        <w:t xml:space="preserve"> ótimas </w:t>
+        <w:t xml:space="preserve">O solver vai calcular novas ações de controle ótimas, ou seja, Frequência e PMonAlvo ótimas </w:t>
       </w:r>
       <w:r>
         <w:t>para</w:t>
       </w:r>
       <w:r>
-        <w:t xml:space="preserve"> serem aplicadas no processo. Assim, vamos assumir que o valor </w:t>
-      </w:r>
-      <w:proofErr w:type="spellStart"/>
-      <w:r>
-        <w:t>Ysp</w:t>
-      </w:r>
-      <w:proofErr w:type="spellEnd"/>
-      <w:r>
-        <w:t xml:space="preserve"> ótimo para a saída referente a </w:t>
-      </w:r>
-      <w:proofErr w:type="spellStart"/>
-      <w:r>
-        <w:t>PChegada</w:t>
-      </w:r>
-      <w:proofErr w:type="spellEnd"/>
-      <w:r>
-        <w:t xml:space="preserve"> é o valor da </w:t>
-      </w:r>
-      <w:proofErr w:type="spellStart"/>
-      <w:r>
-        <w:t>PMonAlvo</w:t>
-      </w:r>
-      <w:proofErr w:type="spellEnd"/>
-      <w:r>
-        <w:t xml:space="preserve"> ótima calculada</w:t>
+        <w:t xml:space="preserve"> serem aplicadas no processo. Assim, vamos assumir que o valor Ysp ótimo para a saída referente a PChegada é o valor da PMonAlvo ótima calculada</w:t>
       </w:r>
       <w:r>
         <w:t xml:space="preserve"> pelo solver</w:t>
       </w:r>
       <w:r>
-        <w:t xml:space="preserve">, assim como, para a saída que se refere a Vazão, vamos assumir que a vazão ótima é a vazão estimada para o ponto da Frequência </w:t>
-      </w:r>
-      <w:proofErr w:type="spellStart"/>
-      <w:r>
-        <w:t>PMonAlvo</w:t>
-      </w:r>
-      <w:proofErr w:type="spellEnd"/>
-      <w:r>
-        <w:t xml:space="preserve"> </w:t>
+        <w:t xml:space="preserve">, assim como, para a saída que se refere a Vazão, vamos assumir que a vazão ótima é a vazão estimada para o ponto da Frequência PMonAlvo </w:t>
       </w:r>
       <w:r>
         <w:t xml:space="preserve">ótimos </w:t>
@@ -15806,31 +15375,7 @@
         <w:t>dados pelo solver.</w:t>
       </w:r>
       <w:r>
-        <w:t xml:space="preserve"> Para completar a informação do ótimo nos três mapas, precisaremos também da </w:t>
-      </w:r>
-      <w:proofErr w:type="spellStart"/>
-      <w:r>
-        <w:t>PSuc</w:t>
-      </w:r>
-      <w:proofErr w:type="spellEnd"/>
-      <w:r>
-        <w:t xml:space="preserve"> ótima. Neste caso, assim como a vazão, a </w:t>
-      </w:r>
-      <w:proofErr w:type="spellStart"/>
-      <w:r>
-        <w:t>PSuc</w:t>
-      </w:r>
-      <w:proofErr w:type="spellEnd"/>
-      <w:r>
-        <w:t xml:space="preserve"> será estimada no ponto da Frequência </w:t>
-      </w:r>
-      <w:proofErr w:type="spellStart"/>
-      <w:r>
-        <w:t>PMonAlvo</w:t>
-      </w:r>
-      <w:proofErr w:type="spellEnd"/>
-      <w:r>
-        <w:t xml:space="preserve"> ótimos dados pelo solver.</w:t>
+        <w:t xml:space="preserve"> Para completar a informação do ótimo nos três mapas, precisaremos também da PSuc ótima. Neste caso, assim como a vazão, a PSuc será estimada no ponto da Frequência PMonAlvo ótimos dados pelo solver.</w:t>
       </w:r>
     </w:p>
     <w:sectPr>
@@ -16213,13 +15758,8 @@
         <w:footnoteRef/>
       </w:r>
       <w:r>
-        <w:t xml:space="preserve"> O texto ilustra a sequência para as predições e ações de controle futuras, no entanto, é importante lembrar que pela técnica multishooting, não é feito um passo por vez, mas todos os passos de uma vez </w:t>
-      </w:r>
-      <w:proofErr w:type="gramStart"/>
-      <w:r>
-        <w:t>só !!</w:t>
-      </w:r>
-      <w:proofErr w:type="gramEnd"/>
+        <w:t xml:space="preserve"> O texto ilustra a sequência para as predições e ações de controle futuras, no entanto, é importante lembrar que pela técnica multishooting, não é feito um passo por vez, mas todos os passos de uma vez só !!</w:t>
+      </w:r>
     </w:p>
   </w:footnote>
   <w:footnote w:id="3">
@@ -16300,7 +15840,6 @@
         </w:rPr>
         <w:t xml:space="preserve">. Isso, pois, nos casos em que o controlador der </w:t>
       </w:r>
-      <w:proofErr w:type="spellStart"/>
       <w:r>
         <w:rPr>
           <w:rFonts w:eastAsiaTheme="minorEastAsia"/>
@@ -16309,7 +15848,6 @@
         </w:rPr>
         <w:t>unfeasible</w:t>
       </w:r>
-      <w:proofErr w:type="spellEnd"/>
       <w:r>
         <w:rPr>
           <w:rFonts w:eastAsiaTheme="minorEastAsia"/>

</xml_diff>

<commit_message>
Ajutse Ysp para ENG
</commit_message>
<xml_diff>
--- a/Detalhes implementação Simulink CaSAdi.docx
+++ b/Detalhes implementação Simulink CaSAdi.docx
@@ -2501,6 +2501,7 @@
         </w:rPr>
         <w:t xml:space="preserve"> nada mais é senão um vetor/ matriz para seleção dos estados que vão ser apresentados na sa</w:t>
       </w:r>
+      <w:proofErr w:type="spellStart"/>
       <w:r>
         <w:rPr>
           <w:rFonts w:eastAsiaTheme="minorEastAsia"/>
@@ -2511,7 +2512,14 @@
         <w:rPr>
           <w:rFonts w:eastAsiaTheme="minorEastAsia"/>
         </w:rPr>
-        <w:t>da.</w:t>
+        <w:t>da</w:t>
+      </w:r>
+      <w:proofErr w:type="spellEnd"/>
+      <w:r>
+        <w:rPr>
+          <w:rFonts w:eastAsiaTheme="minorEastAsia"/>
+        </w:rPr>
+        <w:t>.</w:t>
       </w:r>
     </w:p>
     <w:p>
@@ -2843,9 +2851,11 @@
             <w:vAlign w:val="center"/>
           </w:tcPr>
           <w:p>
+            <w:proofErr w:type="spellStart"/>
             <w:r>
               <w:t>casadi_solver</w:t>
             </w:r>
+            <w:proofErr w:type="spellEnd"/>
           </w:p>
         </w:tc>
         <w:tc>
@@ -2867,9 +2877,11 @@
             <w:vAlign w:val="center"/>
           </w:tcPr>
           <w:p>
+            <w:proofErr w:type="spellStart"/>
             <w:r>
               <w:t>Hp</w:t>
             </w:r>
+            <w:proofErr w:type="spellEnd"/>
           </w:p>
         </w:tc>
         <w:tc>
@@ -2891,9 +2903,11 @@
             <w:vAlign w:val="center"/>
           </w:tcPr>
           <w:p>
+            <w:proofErr w:type="spellStart"/>
             <w:r>
               <w:t>Hc</w:t>
             </w:r>
+            <w:proofErr w:type="spellEnd"/>
           </w:p>
         </w:tc>
         <w:tc>
@@ -2906,8 +2920,13 @@
               <w:t>Horizonte de controle</w:t>
             </w:r>
             <w:r>
-              <w:t xml:space="preserve"> (Hc</w:t>
+              <w:t xml:space="preserve"> (</w:t>
             </w:r>
+            <w:proofErr w:type="spellStart"/>
+            <w:r>
+              <w:t>Hc</w:t>
+            </w:r>
+            <w:proofErr w:type="spellEnd"/>
             <m:oMath>
               <m:r>
                 <w:rPr>
@@ -2932,9 +2951,11 @@
             <w:vAlign w:val="center"/>
           </w:tcPr>
           <w:p>
+            <w:proofErr w:type="spellStart"/>
             <w:r>
               <w:t>nx</w:t>
             </w:r>
+            <w:proofErr w:type="spellEnd"/>
           </w:p>
         </w:tc>
         <w:tc>
@@ -2962,9 +2983,11 @@
             <w:vAlign w:val="center"/>
           </w:tcPr>
           <w:p>
+            <w:proofErr w:type="spellStart"/>
             <w:r>
               <w:t>ny</w:t>
             </w:r>
+            <w:proofErr w:type="spellEnd"/>
           </w:p>
         </w:tc>
         <w:tc>
@@ -2996,7 +3019,15 @@
               <w:t>setpoint</w:t>
             </w:r>
             <w:r>
-              <w:t xml:space="preserve"> (no caso PChegada e Vazão)</w:t>
+              <w:t xml:space="preserve"> (no caso </w:t>
+            </w:r>
+            <w:proofErr w:type="spellStart"/>
+            <w:r>
+              <w:t>PChegada</w:t>
+            </w:r>
+            <w:proofErr w:type="spellEnd"/>
+            <w:r>
+              <w:t xml:space="preserve"> e Vazão)</w:t>
             </w:r>
           </w:p>
         </w:tc>
@@ -3032,8 +3063,21 @@
               <w:t>i</w:t>
             </w:r>
             <w:r>
-              <w:t>s) - no caso, Freq e PMonAlvo</w:t>
+              <w:t xml:space="preserve">s) - no caso, </w:t>
             </w:r>
+            <w:proofErr w:type="spellStart"/>
+            <w:r>
+              <w:t>Freq</w:t>
+            </w:r>
+            <w:proofErr w:type="spellEnd"/>
+            <w:r>
+              <w:t xml:space="preserve"> e </w:t>
+            </w:r>
+            <w:proofErr w:type="spellStart"/>
+            <w:r>
+              <w:t>PMonAlvo</w:t>
+            </w:r>
+            <w:proofErr w:type="spellEnd"/>
           </w:p>
         </w:tc>
       </w:tr>
@@ -3044,9 +3088,11 @@
             <w:vAlign w:val="center"/>
           </w:tcPr>
           <w:p>
+            <w:proofErr w:type="spellStart"/>
             <w:r>
               <w:t>PassoMPC</w:t>
             </w:r>
+            <w:proofErr w:type="spellEnd"/>
           </w:p>
         </w:tc>
         <w:tc>
@@ -3077,9 +3123,11 @@
             <w:vAlign w:val="center"/>
           </w:tcPr>
           <w:p>
+            <w:proofErr w:type="spellStart"/>
             <w:r>
               <w:t>Qy</w:t>
             </w:r>
+            <w:proofErr w:type="spellEnd"/>
           </w:p>
         </w:tc>
         <w:tc>
@@ -3107,9 +3155,11 @@
             <w:vAlign w:val="center"/>
           </w:tcPr>
           <w:p>
+            <w:proofErr w:type="spellStart"/>
             <w:r>
               <w:t>Qu</w:t>
             </w:r>
+            <w:proofErr w:type="spellEnd"/>
           </w:p>
         </w:tc>
         <w:tc>
@@ -3155,9 +3205,11 @@
             <w:vAlign w:val="center"/>
           </w:tcPr>
           <w:p>
+            <w:proofErr w:type="spellStart"/>
             <w:r>
               <w:t>Qx</w:t>
             </w:r>
+            <w:proofErr w:type="spellEnd"/>
           </w:p>
         </w:tc>
         <w:tc>
@@ -3214,9 +3266,11 @@
             <w:r>
               <w:t xml:space="preserve">medidas atuais e até o horizonte </w:t>
             </w:r>
+            <w:proofErr w:type="spellStart"/>
             <w:r>
               <w:t>Hp</w:t>
             </w:r>
+            <w:proofErr w:type="spellEnd"/>
             <w:r>
               <w:t xml:space="preserve"> (dimensão 1+Hp)</w:t>
             </w:r>
@@ -3248,7 +3302,15 @@
               <w:t xml:space="preserve">guardar as ações de controle em todo o horizonte </w:t>
             </w:r>
             <w:r>
-              <w:t>futuro (dimensão Hp)</w:t>
+              <w:t xml:space="preserve">futuro (dimensão </w:t>
+            </w:r>
+            <w:proofErr w:type="spellStart"/>
+            <w:r>
+              <w:t>Hp</w:t>
+            </w:r>
+            <w:proofErr w:type="spellEnd"/>
+            <w:r>
+              <w:t>)</w:t>
             </w:r>
           </w:p>
         </w:tc>
@@ -3260,9 +3322,11 @@
             <w:vAlign w:val="center"/>
           </w:tcPr>
           <w:p>
+            <w:proofErr w:type="spellStart"/>
             <w:r>
               <w:t>BufferDeltaU</w:t>
             </w:r>
+            <w:proofErr w:type="spellEnd"/>
           </w:p>
         </w:tc>
         <w:tc>
@@ -3299,9 +3363,11 @@
             <w:vAlign w:val="center"/>
           </w:tcPr>
           <w:p>
+            <w:proofErr w:type="spellStart"/>
             <w:r>
               <w:t>Predicao</w:t>
             </w:r>
+            <w:proofErr w:type="spellEnd"/>
           </w:p>
         </w:tc>
         <w:tc>
@@ -3323,9 +3389,11 @@
             <w:vAlign w:val="center"/>
           </w:tcPr>
           <w:p>
+            <w:proofErr w:type="spellStart"/>
             <w:r>
               <w:t>ModeloPreditor</w:t>
             </w:r>
+            <w:proofErr w:type="spellEnd"/>
           </w:p>
         </w:tc>
         <w:tc>
@@ -3350,9 +3418,11 @@
             <w:vAlign w:val="center"/>
           </w:tcPr>
           <w:p>
+            <w:proofErr w:type="spellStart"/>
             <w:r>
               <w:t>EstimaVazao</w:t>
             </w:r>
+            <w:proofErr w:type="spellEnd"/>
           </w:p>
         </w:tc>
         <w:tc>
@@ -3365,10 +3435,26 @@
               <w:t>Função p</w:t>
             </w:r>
             <w:r>
-              <w:t>ara carregar uma única vez a 'f_Interpola_casadi_vazao_sym'</w:t>
+              <w:t>ara carregar uma única vez a '</w:t>
+            </w:r>
+            <w:proofErr w:type="spellStart"/>
+            <w:r>
+              <w:t>f_Interpola_casadi_vazao_sym</w:t>
+            </w:r>
+            <w:proofErr w:type="spellEnd"/>
+            <w:r>
+              <w:t>'</w:t>
             </w:r>
             <w:r>
-              <w:t xml:space="preserve"> e para, com base na frequência e na PChegada (atual ou futura) poder proceder a estimativa da vazão (atual ou futura)</w:t>
+              <w:t xml:space="preserve"> e para, com base na frequência e na </w:t>
+            </w:r>
+            <w:proofErr w:type="spellStart"/>
+            <w:r>
+              <w:t>PChegada</w:t>
+            </w:r>
+            <w:proofErr w:type="spellEnd"/>
+            <w:r>
+              <w:t xml:space="preserve"> (atual ou futura) poder proceder a estimativa da vazão (atual ou futura)</w:t>
             </w:r>
           </w:p>
         </w:tc>
@@ -3380,9 +3466,11 @@
             <w:vAlign w:val="center"/>
           </w:tcPr>
           <w:p>
+            <w:proofErr w:type="spellStart"/>
             <w:r>
               <w:t>Funcao_h</w:t>
             </w:r>
+            <w:proofErr w:type="spellEnd"/>
           </w:p>
         </w:tc>
         <w:tc>
@@ -3410,9 +3498,11 @@
             <w:vAlign w:val="center"/>
           </w:tcPr>
           <w:p>
+            <w:proofErr w:type="spellStart"/>
             <w:r>
               <w:t>lbx</w:t>
             </w:r>
+            <w:proofErr w:type="spellEnd"/>
           </w:p>
         </w:tc>
         <w:tc>
@@ -3422,7 +3512,15 @@
           </w:tcPr>
           <w:p>
             <w:r>
-              <w:t xml:space="preserve">Lower Bounds para </w:t>
+              <w:t xml:space="preserve">Lower </w:t>
+            </w:r>
+            <w:proofErr w:type="spellStart"/>
+            <w:r>
+              <w:t>Bounds</w:t>
+            </w:r>
+            <w:proofErr w:type="spellEnd"/>
+            <w:r>
+              <w:t xml:space="preserve"> para </w:t>
             </w:r>
             <w:r>
               <w:t>as variáveis de decisão do MPC</w:t>
@@ -3440,9 +3538,11 @@
             <w:vAlign w:val="center"/>
           </w:tcPr>
           <w:p>
+            <w:proofErr w:type="spellStart"/>
             <w:r>
               <w:t>ubx</w:t>
             </w:r>
+            <w:proofErr w:type="spellEnd"/>
           </w:p>
         </w:tc>
         <w:tc>
@@ -3452,7 +3552,15 @@
           </w:tcPr>
           <w:p>
             <w:r>
-              <w:t xml:space="preserve">Upper Bounds para </w:t>
+              <w:t xml:space="preserve">Upper </w:t>
+            </w:r>
+            <w:proofErr w:type="spellStart"/>
+            <w:r>
+              <w:t>Bounds</w:t>
+            </w:r>
+            <w:proofErr w:type="spellEnd"/>
+            <w:r>
+              <w:t xml:space="preserve"> para </w:t>
             </w:r>
             <w:r>
               <w:t>as variáveis de decisão do MPC</w:t>
@@ -3467,9 +3575,11 @@
             <w:vAlign w:val="center"/>
           </w:tcPr>
           <w:p>
+            <w:proofErr w:type="spellStart"/>
             <w:r>
               <w:t>lbg</w:t>
             </w:r>
+            <w:proofErr w:type="spellEnd"/>
           </w:p>
         </w:tc>
         <w:tc>
@@ -3479,7 +3589,15 @@
           </w:tcPr>
           <w:p>
             <w:r>
-              <w:t>Lower Bounds para as restrições [g] que forem criadas</w:t>
+              <w:t xml:space="preserve">Lower </w:t>
+            </w:r>
+            <w:proofErr w:type="spellStart"/>
+            <w:r>
+              <w:t>Bounds</w:t>
+            </w:r>
+            <w:proofErr w:type="spellEnd"/>
+            <w:r>
+              <w:t xml:space="preserve"> para as restrições [g] que forem criadas</w:t>
             </w:r>
           </w:p>
         </w:tc>
@@ -3491,9 +3609,11 @@
             <w:vAlign w:val="center"/>
           </w:tcPr>
           <w:p>
+            <w:proofErr w:type="spellStart"/>
             <w:r>
               <w:t>ubg</w:t>
             </w:r>
+            <w:proofErr w:type="spellEnd"/>
           </w:p>
         </w:tc>
         <w:tc>
@@ -3503,7 +3623,15 @@
           </w:tcPr>
           <w:p>
             <w:r>
-              <w:t>Upper Bounds para as restrições [g] que forem criadas</w:t>
+              <w:t xml:space="preserve">Upper </w:t>
+            </w:r>
+            <w:proofErr w:type="spellStart"/>
+            <w:r>
+              <w:t>Bounds</w:t>
+            </w:r>
+            <w:proofErr w:type="spellEnd"/>
+            <w:r>
+              <w:t xml:space="preserve"> para as restrições [g] que forem criadas</w:t>
             </w:r>
           </w:p>
         </w:tc>
@@ -3652,8 +3780,13 @@
         <w:t>As variáveis de decisão d</w:t>
       </w:r>
       <w:r>
-        <w:t>o MPC precisam ser passados</w:t>
-      </w:r>
+        <w:t xml:space="preserve">o MPC precisam ser </w:t>
+      </w:r>
+      <w:proofErr w:type="gramStart"/>
+      <w:r>
+        <w:t>passados</w:t>
+      </w:r>
+      <w:proofErr w:type="gramEnd"/>
       <w:r>
         <w:t xml:space="preserve"> </w:t>
       </w:r>
@@ -7146,9 +7279,19 @@
       <w:r>
         <w:t xml:space="preserve">em </w:t>
       </w:r>
-      <w:r>
-        <w:t>lbx/ubx</w:t>
-      </w:r>
+      <w:proofErr w:type="spellStart"/>
+      <w:r>
+        <w:t>lbx</w:t>
+      </w:r>
+      <w:proofErr w:type="spellEnd"/>
+      <w:r>
+        <w:t>/</w:t>
+      </w:r>
+      <w:proofErr w:type="spellStart"/>
+      <w:r>
+        <w:t>ubx</w:t>
+      </w:r>
+      <w:proofErr w:type="spellEnd"/>
       <w:r>
         <w:t>:</w:t>
       </w:r>
@@ -7354,15 +7497,27 @@
       <w:r>
         <w:t>, todos com limites em [</w:t>
       </w:r>
-      <w:r>
-        <w:t xml:space="preserve">LimitesMin </w:t>
-      </w:r>
-      <w:r>
-        <w:t xml:space="preserve">, </w:t>
-      </w:r>
+      <w:proofErr w:type="spellStart"/>
+      <w:proofErr w:type="gramStart"/>
+      <w:r>
+        <w:t>LimitesMin</w:t>
+      </w:r>
+      <w:proofErr w:type="spellEnd"/>
+      <w:r>
+        <w:t xml:space="preserve"> </w:t>
+      </w:r>
+      <w:r>
+        <w:t>,</w:t>
+      </w:r>
+      <w:proofErr w:type="gramEnd"/>
+      <w:r>
+        <w:t xml:space="preserve"> </w:t>
+      </w:r>
+      <w:proofErr w:type="spellStart"/>
       <w:r>
         <w:t>LimitesMAx</w:t>
       </w:r>
+      <w:proofErr w:type="spellEnd"/>
       <w:r>
         <w:t>]</w:t>
       </w:r>
@@ -7573,11 +7728,33 @@
         </w:rPr>
         <w:t xml:space="preserve">* </w:t>
       </w:r>
-      <w:r>
-        <w:rPr>
-          <w:rFonts w:eastAsiaTheme="minorEastAsia"/>
-        </w:rPr>
-        <w:t xml:space="preserve">LimitesMin e LimitesMax foram definidos na inicialização </w:t>
+      <w:proofErr w:type="spellStart"/>
+      <w:r>
+        <w:rPr>
+          <w:rFonts w:eastAsiaTheme="minorEastAsia"/>
+        </w:rPr>
+        <w:t>LimitesMin</w:t>
+      </w:r>
+      <w:proofErr w:type="spellEnd"/>
+      <w:r>
+        <w:rPr>
+          <w:rFonts w:eastAsiaTheme="minorEastAsia"/>
+        </w:rPr>
+        <w:t xml:space="preserve"> e </w:t>
+      </w:r>
+      <w:proofErr w:type="spellStart"/>
+      <w:r>
+        <w:rPr>
+          <w:rFonts w:eastAsiaTheme="minorEastAsia"/>
+        </w:rPr>
+        <w:t>LimitesMax</w:t>
+      </w:r>
+      <w:proofErr w:type="spellEnd"/>
+      <w:r>
+        <w:rPr>
+          <w:rFonts w:eastAsiaTheme="minorEastAsia"/>
+        </w:rPr>
+        <w:t xml:space="preserve"> foram definidos na inicialização </w:t>
       </w:r>
       <w:r>
         <w:rPr>
@@ -7669,7 +7846,63 @@
         <w:rPr>
           <w:rFonts w:eastAsiaTheme="minorEastAsia"/>
         </w:rPr>
-        <w:t>, neste caso, as restrições para estas variáveis serão tratadas em lbg/ubg e por isso foram “liberadas” em lbx/ubx.</w:t>
+        <w:t xml:space="preserve">, neste caso, as restrições para estas variáveis serão tratadas em </w:t>
+      </w:r>
+      <w:proofErr w:type="spellStart"/>
+      <w:r>
+        <w:rPr>
+          <w:rFonts w:eastAsiaTheme="minorEastAsia"/>
+        </w:rPr>
+        <w:t>lbg</w:t>
+      </w:r>
+      <w:proofErr w:type="spellEnd"/>
+      <w:r>
+        <w:rPr>
+          <w:rFonts w:eastAsiaTheme="minorEastAsia"/>
+        </w:rPr>
+        <w:t>/</w:t>
+      </w:r>
+      <w:proofErr w:type="spellStart"/>
+      <w:r>
+        <w:rPr>
+          <w:rFonts w:eastAsiaTheme="minorEastAsia"/>
+        </w:rPr>
+        <w:t>ubg</w:t>
+      </w:r>
+      <w:proofErr w:type="spellEnd"/>
+      <w:r>
+        <w:rPr>
+          <w:rFonts w:eastAsiaTheme="minorEastAsia"/>
+        </w:rPr>
+        <w:t xml:space="preserve"> e por isso foram “liberadas” em </w:t>
+      </w:r>
+      <w:proofErr w:type="spellStart"/>
+      <w:r>
+        <w:rPr>
+          <w:rFonts w:eastAsiaTheme="minorEastAsia"/>
+        </w:rPr>
+        <w:t>lbx</w:t>
+      </w:r>
+      <w:proofErr w:type="spellEnd"/>
+      <w:r>
+        <w:rPr>
+          <w:rFonts w:eastAsiaTheme="minorEastAsia"/>
+        </w:rPr>
+        <w:t>/</w:t>
+      </w:r>
+      <w:proofErr w:type="spellStart"/>
+      <w:r>
+        <w:rPr>
+          <w:rFonts w:eastAsiaTheme="minorEastAsia"/>
+        </w:rPr>
+        <w:t>ubx</w:t>
+      </w:r>
+      <w:proofErr w:type="spellEnd"/>
+      <w:r>
+        <w:rPr>
+          <w:rFonts w:eastAsiaTheme="minorEastAsia"/>
+        </w:rPr>
+        <w:t>.</w:t>
       </w:r>
     </w:p>
     <w:p>
@@ -7803,7 +8036,49 @@
         <w:rPr>
           <w:rFonts w:eastAsiaTheme="minorEastAsia"/>
         </w:rPr>
-        <w:t>Observar que a PMonAlvo, na prática, é a proposição para a PChegada. A PChegada, por sua vez, tem restrições que são função da frequência</w:t>
+        <w:t xml:space="preserve">Observar que a </w:t>
+      </w:r>
+      <w:proofErr w:type="spellStart"/>
+      <w:r>
+        <w:rPr>
+          <w:rFonts w:eastAsiaTheme="minorEastAsia"/>
+        </w:rPr>
+        <w:t>PMonAlvo</w:t>
+      </w:r>
+      <w:proofErr w:type="spellEnd"/>
+      <w:r>
+        <w:rPr>
+          <w:rFonts w:eastAsiaTheme="minorEastAsia"/>
+        </w:rPr>
+        <w:t xml:space="preserve">, na prática, é a proposição para a </w:t>
+      </w:r>
+      <w:proofErr w:type="spellStart"/>
+      <w:r>
+        <w:rPr>
+          <w:rFonts w:eastAsiaTheme="minorEastAsia"/>
+        </w:rPr>
+        <w:t>PChegada</w:t>
+      </w:r>
+      <w:proofErr w:type="spellEnd"/>
+      <w:r>
+        <w:rPr>
+          <w:rFonts w:eastAsiaTheme="minorEastAsia"/>
+        </w:rPr>
+        <w:t xml:space="preserve">. A </w:t>
+      </w:r>
+      <w:proofErr w:type="spellStart"/>
+      <w:r>
+        <w:rPr>
+          <w:rFonts w:eastAsiaTheme="minorEastAsia"/>
+        </w:rPr>
+        <w:t>PChegada</w:t>
+      </w:r>
+      <w:proofErr w:type="spellEnd"/>
+      <w:r>
+        <w:rPr>
+          <w:rFonts w:eastAsiaTheme="minorEastAsia"/>
+        </w:rPr>
+        <w:t>, por sua vez, tem restrições que são função da frequência</w:t>
       </w:r>
       <w:r>
         <w:rPr>
@@ -7847,8 +8122,30 @@
         <w:rPr>
           <w:rFonts w:eastAsiaTheme="minorEastAsia"/>
         </w:rPr>
-        <w:t xml:space="preserve"> a PMonAlvo (atuais e futuras), sejam também avaliadas em função das restrições da PChegada</w:t>
-      </w:r>
+        <w:t xml:space="preserve"> a </w:t>
+      </w:r>
+      <w:proofErr w:type="spellStart"/>
+      <w:r>
+        <w:rPr>
+          <w:rFonts w:eastAsiaTheme="minorEastAsia"/>
+        </w:rPr>
+        <w:t>PMonAlvo</w:t>
+      </w:r>
+      <w:proofErr w:type="spellEnd"/>
+      <w:r>
+        <w:rPr>
+          <w:rFonts w:eastAsiaTheme="minorEastAsia"/>
+        </w:rPr>
+        <w:t xml:space="preserve"> (atuais e futuras), sejam também avaliadas em função das restrições da </w:t>
+      </w:r>
+      <w:proofErr w:type="spellStart"/>
+      <w:r>
+        <w:rPr>
+          <w:rFonts w:eastAsiaTheme="minorEastAsia"/>
+        </w:rPr>
+        <w:t>PChegada</w:t>
+      </w:r>
+      <w:proofErr w:type="spellEnd"/>
       <w:r>
         <w:rPr>
           <w:rFonts w:eastAsiaTheme="minorEastAsia"/>
@@ -7883,7 +8180,35 @@
         <w:rPr>
           <w:rFonts w:eastAsiaTheme="minorEastAsia"/>
         </w:rPr>
-        <w:t>em lbg/ubg.</w:t>
+        <w:t xml:space="preserve">em </w:t>
+      </w:r>
+      <w:proofErr w:type="spellStart"/>
+      <w:r>
+        <w:rPr>
+          <w:rFonts w:eastAsiaTheme="minorEastAsia"/>
+        </w:rPr>
+        <w:t>lbg</w:t>
+      </w:r>
+      <w:proofErr w:type="spellEnd"/>
+      <w:r>
+        <w:rPr>
+          <w:rFonts w:eastAsiaTheme="minorEastAsia"/>
+        </w:rPr>
+        <w:t>/</w:t>
+      </w:r>
+      <w:proofErr w:type="spellStart"/>
+      <w:r>
+        <w:rPr>
+          <w:rFonts w:eastAsiaTheme="minorEastAsia"/>
+        </w:rPr>
+        <w:t>ubg</w:t>
+      </w:r>
+      <w:proofErr w:type="spellEnd"/>
+      <w:r>
+        <w:rPr>
+          <w:rFonts w:eastAsiaTheme="minorEastAsia"/>
+        </w:rPr>
+        <w:t>.</w:t>
       </w:r>
     </w:p>
     <w:p>
@@ -8083,6 +8408,7 @@
           <m:t>∆U</m:t>
         </m:r>
       </m:oMath>
+      <w:proofErr w:type="gramStart"/>
       <w:r>
         <w:rPr>
           <w:rFonts w:eastAsiaTheme="minorEastAsia"/>
@@ -8093,7 +8419,14 @@
         <w:rPr>
           <w:rFonts w:eastAsiaTheme="minorEastAsia"/>
         </w:rPr>
-        <w:t xml:space="preserve">até </w:t>
+        <w:t>até</w:t>
+      </w:r>
+      <w:proofErr w:type="gramEnd"/>
+      <w:r>
+        <w:rPr>
+          <w:rFonts w:eastAsiaTheme="minorEastAsia"/>
+        </w:rPr>
+        <w:t xml:space="preserve"> </w:t>
       </w:r>
       <w:r>
         <w:rPr>
@@ -8183,18 +8516,25 @@
       <w:r>
         <w:t xml:space="preserve">em </w:t>
       </w:r>
+      <w:proofErr w:type="spellStart"/>
       <w:r>
         <w:t>lb</w:t>
       </w:r>
       <w:r>
         <w:t>g</w:t>
       </w:r>
-      <w:r>
-        <w:t>/ub</w:t>
+      <w:proofErr w:type="spellEnd"/>
+      <w:r>
+        <w:t>/</w:t>
+      </w:r>
+      <w:proofErr w:type="spellStart"/>
+      <w:r>
+        <w:t>ub</w:t>
       </w:r>
       <w:r>
         <w:t>g</w:t>
       </w:r>
+      <w:proofErr w:type="spellEnd"/>
     </w:p>
     <w:p>
       <w:pPr>
@@ -8994,6 +9334,7 @@
         </w:rPr>
         <w:t>. A sequ</w:t>
       </w:r>
+      <w:proofErr w:type="spellStart"/>
       <w:r>
         <w:rPr>
           <w:rFonts w:eastAsiaTheme="minorEastAsia"/>
@@ -9006,6 +9347,7 @@
         </w:rPr>
         <w:t>ncia</w:t>
       </w:r>
+      <w:proofErr w:type="spellEnd"/>
       <w:r>
         <w:rPr>
           <w:rFonts w:eastAsiaTheme="minorEastAsia"/>
@@ -9087,7 +9429,13 @@
                 <w:rPr>
                   <w:rFonts w:ascii="Cambria Math" w:eastAsiaTheme="minorEastAsia" w:hAnsi="Cambria Math"/>
                 </w:rPr>
-                <m:t>Hp+1</m:t>
+                <m:t>1+</m:t>
+              </m:r>
+              <m:r>
+                <w:rPr>
+                  <w:rFonts w:ascii="Cambria Math" w:eastAsiaTheme="minorEastAsia" w:hAnsi="Cambria Math"/>
+                </w:rPr>
+                <m:t>Hp</m:t>
               </m:r>
             </m:oMath>
           </w:p>
@@ -10768,8 +11116,16 @@
               <w:rPr>
                 <w:rFonts w:eastAsiaTheme="minorEastAsia"/>
               </w:rPr>
-              <w:t>k=Hp</w:t>
+              <w:t>k=</w:t>
             </w:r>
+            <w:proofErr w:type="spellStart"/>
+            <w:r>
+              <w:rPr>
+                <w:rFonts w:eastAsiaTheme="minorEastAsia"/>
+              </w:rPr>
+              <w:t>Hp</w:t>
+            </w:r>
+            <w:proofErr w:type="spellEnd"/>
           </w:p>
         </w:tc>
       </w:tr>
@@ -11507,9 +11863,19 @@
       <w:r>
         <w:t xml:space="preserve">em </w:t>
       </w:r>
-      <w:r>
-        <w:t>lbg/ubg</w:t>
-      </w:r>
+      <w:proofErr w:type="spellStart"/>
+      <w:r>
+        <w:t>lbg</w:t>
+      </w:r>
+      <w:proofErr w:type="spellEnd"/>
+      <w:r>
+        <w:t>/</w:t>
+      </w:r>
+      <w:proofErr w:type="spellStart"/>
+      <w:r>
+        <w:t>ubg</w:t>
+      </w:r>
+      <w:proofErr w:type="spellEnd"/>
     </w:p>
     <w:p>
       <w:r>
@@ -11545,8 +11911,30 @@
         <w:rPr>
           <w:rFonts w:eastAsiaTheme="minorEastAsia"/>
         </w:rPr>
-        <w:t xml:space="preserve"> Da mesma forma, a estimação da vazão é feita com base na Frequência e na PChegada, portanto, estados futuros da vazão dependem de valores futuros da Frequência e da PChegada</w:t>
-      </w:r>
+        <w:t xml:space="preserve"> Da mesma forma, a estimação da vazão é feita com base na Frequência e na </w:t>
+      </w:r>
+      <w:proofErr w:type="spellStart"/>
+      <w:r>
+        <w:rPr>
+          <w:rFonts w:eastAsiaTheme="minorEastAsia"/>
+        </w:rPr>
+        <w:t>PChegada</w:t>
+      </w:r>
+      <w:proofErr w:type="spellEnd"/>
+      <w:r>
+        <w:rPr>
+          <w:rFonts w:eastAsiaTheme="minorEastAsia"/>
+        </w:rPr>
+        <w:t xml:space="preserve">, portanto, estados futuros da vazão dependem de valores futuros da Frequência e da </w:t>
+      </w:r>
+      <w:proofErr w:type="spellStart"/>
+      <w:r>
+        <w:rPr>
+          <w:rFonts w:eastAsiaTheme="minorEastAsia"/>
+        </w:rPr>
+        <w:t>PChegada</w:t>
+      </w:r>
+      <w:proofErr w:type="spellEnd"/>
       <w:r>
         <w:rPr>
           <w:rFonts w:eastAsiaTheme="minorEastAsia"/>
@@ -11998,7 +12386,21 @@
         <w:rPr>
           <w:rFonts w:eastAsiaTheme="minorEastAsia"/>
         </w:rPr>
-        <w:t xml:space="preserve"> (ações de controle que são Frequência e PMovAlvo, representadas como [</w:t>
+        <w:t xml:space="preserve"> (ações de controle que são Frequência e </w:t>
+      </w:r>
+      <w:proofErr w:type="spellStart"/>
+      <w:r>
+        <w:rPr>
+          <w:rFonts w:eastAsiaTheme="minorEastAsia"/>
+        </w:rPr>
+        <w:t>PMovAlvo</w:t>
+      </w:r>
+      <w:proofErr w:type="spellEnd"/>
+      <w:r>
+        <w:rPr>
+          <w:rFonts w:eastAsiaTheme="minorEastAsia"/>
+        </w:rPr>
+        <w:t>, representadas como [</w:t>
       </w:r>
       <m:oMath>
         <m:sSub>
@@ -12221,7 +12623,21 @@
         <w:rPr>
           <w:rFonts w:eastAsiaTheme="minorEastAsia"/>
         </w:rPr>
-        <w:t>A ação de controle correspondente a PMonAlvo (</w:t>
+        <w:t xml:space="preserve">A ação de controle correspondente a </w:t>
+      </w:r>
+      <w:proofErr w:type="spellStart"/>
+      <w:r>
+        <w:rPr>
+          <w:rFonts w:eastAsiaTheme="minorEastAsia"/>
+        </w:rPr>
+        <w:t>PMonAlvo</w:t>
+      </w:r>
+      <w:proofErr w:type="spellEnd"/>
+      <w:r>
+        <w:rPr>
+          <w:rFonts w:eastAsiaTheme="minorEastAsia"/>
+        </w:rPr>
+        <w:t xml:space="preserve"> (</w:t>
       </w:r>
       <m:oMath>
         <m:sSub>
@@ -12285,8 +12701,16 @@
         <w:rPr>
           <w:rFonts w:eastAsiaTheme="minorEastAsia"/>
         </w:rPr>
-        <w:t>correspondentes a PChegada</w:t>
-      </w:r>
+        <w:t xml:space="preserve">correspondentes a </w:t>
+      </w:r>
+      <w:proofErr w:type="spellStart"/>
+      <w:r>
+        <w:rPr>
+          <w:rFonts w:eastAsiaTheme="minorEastAsia"/>
+        </w:rPr>
+        <w:t>PChegada</w:t>
+      </w:r>
+      <w:proofErr w:type="spellEnd"/>
       <w:r>
         <w:rPr>
           <w:rFonts w:eastAsiaTheme="minorEastAsia"/>
@@ -12864,6 +13288,7 @@
         </w:rPr>
         <w:t xml:space="preserve">calculados de forma dinâmica, em função da frequência. Estes limites correspondem a valores de alarmes L e H definidos pela empresa. Considerando que há alarmes que podem causar trip da planta, a implementação do código deve considerar a possibilidade de uma margem de tolerância percentual definida pelo usuário, tal qual indica a formulação seguinte. A definição de uma </w:t>
       </w:r>
+      <w:proofErr w:type="spellStart"/>
       <w:r>
         <w:rPr>
           <w:rFonts w:eastAsiaTheme="minorEastAsia"/>
@@ -12872,6 +13297,7 @@
         </w:rPr>
         <w:t>MargemPercentual</w:t>
       </w:r>
+      <w:proofErr w:type="spellEnd"/>
       <w:r>
         <w:rPr>
           <w:rFonts w:eastAsiaTheme="minorEastAsia"/>
@@ -12884,6 +13310,7 @@
         </w:rPr>
         <w:t xml:space="preserve">. Sugerimos atuar com </w:t>
       </w:r>
+      <w:proofErr w:type="spellStart"/>
       <w:r>
         <w:rPr>
           <w:rFonts w:eastAsiaTheme="minorEastAsia"/>
@@ -12892,6 +13319,7 @@
         </w:rPr>
         <w:t>MargemPercentual</w:t>
       </w:r>
+      <w:proofErr w:type="spellEnd"/>
       <w:r>
         <w:rPr>
           <w:rFonts w:eastAsiaTheme="minorEastAsia"/>
@@ -13066,7 +13494,35 @@
         <w:rPr>
           <w:rFonts w:eastAsiaTheme="minorEastAsia"/>
         </w:rPr>
-        <w:t>Para implementar a última restrição, sabemos que a variação máxima permitida para a frequência é de 1Hz (MaxDeltaHz=1) a cada 7,5min (TempoLimite=450s).</w:t>
+        <w:t>Para implementar a última restrição, sabemos que a variação máxima permitida para a frequência é de 1Hz (</w:t>
+      </w:r>
+      <w:proofErr w:type="spellStart"/>
+      <w:r>
+        <w:rPr>
+          <w:rFonts w:eastAsiaTheme="minorEastAsia"/>
+        </w:rPr>
+        <w:t>MaxDeltaHz</w:t>
+      </w:r>
+      <w:proofErr w:type="spellEnd"/>
+      <w:r>
+        <w:rPr>
+          <w:rFonts w:eastAsiaTheme="minorEastAsia"/>
+        </w:rPr>
+        <w:t>=1) a cada 7,5min (</w:t>
+      </w:r>
+      <w:proofErr w:type="spellStart"/>
+      <w:r>
+        <w:rPr>
+          <w:rFonts w:eastAsiaTheme="minorEastAsia"/>
+        </w:rPr>
+        <w:t>TempoLimite</w:t>
+      </w:r>
+      <w:proofErr w:type="spellEnd"/>
+      <w:r>
+        <w:rPr>
+          <w:rFonts w:eastAsiaTheme="minorEastAsia"/>
+        </w:rPr>
+        <w:t>=450s).</w:t>
       </w:r>
     </w:p>
     <w:p>
@@ -13084,7 +13540,21 @@
         <w:rPr>
           <w:rFonts w:eastAsiaTheme="minorEastAsia"/>
         </w:rPr>
-        <w:t>Das configurações originais do sistema, temos um tempo de amostragem (Ts) = 10s</w:t>
+        <w:t>Das configurações originais do sistema, temos um tempo de amostragem (</w:t>
+      </w:r>
+      <w:proofErr w:type="spellStart"/>
+      <w:r>
+        <w:rPr>
+          <w:rFonts w:eastAsiaTheme="minorEastAsia"/>
+        </w:rPr>
+        <w:t>Ts</w:t>
+      </w:r>
+      <w:proofErr w:type="spellEnd"/>
+      <w:r>
+        <w:rPr>
+          <w:rFonts w:eastAsiaTheme="minorEastAsia"/>
+        </w:rPr>
+        <w:t>) = 10s</w:t>
       </w:r>
       <w:r>
         <w:rPr>
@@ -13766,7 +14236,23 @@
         </w:numPr>
       </w:pPr>
       <w:r>
-        <w:t>Alvos de engenharia definidos pelo usuário (Freq e PMonAlvo)</w:t>
+        <w:t>Alvos de engenharia definidos pelo usuário (</w:t>
+      </w:r>
+      <w:proofErr w:type="spellStart"/>
+      <w:r>
+        <w:t>Freq</w:t>
+      </w:r>
+      <w:proofErr w:type="spellEnd"/>
+      <w:r>
+        <w:t xml:space="preserve"> e </w:t>
+      </w:r>
+      <w:proofErr w:type="spellStart"/>
+      <w:r>
+        <w:t>PMonAlvo</w:t>
+      </w:r>
+      <w:proofErr w:type="spellEnd"/>
+      <w:r>
+        <w:t>)</w:t>
       </w:r>
     </w:p>
     <w:p>
@@ -13879,9 +14365,15 @@
         </m:r>
         <m:r>
           <w:rPr>
+            <w:rFonts w:ascii="Cambria Math" w:eastAsiaTheme="minorEastAsia" w:hAnsi="Cambria Math"/>
+          </w:rPr>
+          <m:t>1+</m:t>
+        </m:r>
+        <m:r>
+          <w:rPr>
             <w:rFonts w:ascii="Cambria Math" w:hAnsi="Cambria Math"/>
           </w:rPr>
-          <m:t>Hp+1)]</m:t>
+          <m:t>Hp)]</m:t>
         </m:r>
       </m:oMath>
       <w:r>
@@ -14352,9 +14844,15 @@
         <w:t xml:space="preserve">No código implementado, para padronizar e facilitar o entendimento de todos, </w:t>
       </w:r>
       <w:r>
+        <w:rPr>
+          <w:highlight w:val="yellow"/>
+        </w:rPr>
         <w:t xml:space="preserve">AS INFORMAÇÕES NO TEMPO ESTARÃO EM </w:t>
       </w:r>
       <w:r>
+        <w:rPr>
+          <w:highlight w:val="yellow"/>
+        </w:rPr>
         <w:t>COLUNAS</w:t>
       </w:r>
       <w:r>
@@ -14871,7 +15369,21 @@
         <w:rPr>
           <w:rFonts w:asciiTheme="majorHAnsi" w:eastAsiaTheme="minorEastAsia" w:hAnsiTheme="majorHAnsi" w:cstheme="majorBidi"/>
         </w:rPr>
-        <w:t xml:space="preserve"> (PChegada e Vazão)</w:t>
+        <w:t xml:space="preserve"> (</w:t>
+      </w:r>
+      <w:proofErr w:type="spellStart"/>
+      <w:r>
+        <w:rPr>
+          <w:rFonts w:asciiTheme="majorHAnsi" w:eastAsiaTheme="minorEastAsia" w:hAnsiTheme="majorHAnsi" w:cstheme="majorBidi"/>
+        </w:rPr>
+        <w:t>PChegada</w:t>
+      </w:r>
+      <w:proofErr w:type="spellEnd"/>
+      <w:r>
+        <w:rPr>
+          <w:rFonts w:asciiTheme="majorHAnsi" w:eastAsiaTheme="minorEastAsia" w:hAnsiTheme="majorHAnsi" w:cstheme="majorBidi"/>
+        </w:rPr>
+        <w:t xml:space="preserve"> e Vazão)</w:t>
       </w:r>
     </w:p>
     <w:p>
@@ -15354,19 +15866,59 @@
     </w:p>
     <w:p>
       <w:r>
-        <w:t xml:space="preserve">O solver vai calcular novas ações de controle ótimas, ou seja, Frequência e PMonAlvo ótimas </w:t>
+        <w:t xml:space="preserve">O solver vai calcular novas ações de controle ótimas, ou seja, Frequência e </w:t>
+      </w:r>
+      <w:proofErr w:type="spellStart"/>
+      <w:r>
+        <w:t>PMonAlvo</w:t>
+      </w:r>
+      <w:proofErr w:type="spellEnd"/>
+      <w:r>
+        <w:t xml:space="preserve"> ótimas </w:t>
       </w:r>
       <w:r>
         <w:t>para</w:t>
       </w:r>
       <w:r>
-        <w:t xml:space="preserve"> serem aplicadas no processo. Assim, vamos assumir que o valor Ysp ótimo para a saída referente a PChegada é o valor da PMonAlvo ótima calculada</w:t>
+        <w:t xml:space="preserve"> serem aplicadas no processo. Assim, vamos assumir que o valor </w:t>
+      </w:r>
+      <w:proofErr w:type="spellStart"/>
+      <w:r>
+        <w:t>Ysp</w:t>
+      </w:r>
+      <w:proofErr w:type="spellEnd"/>
+      <w:r>
+        <w:t xml:space="preserve"> ótimo para a saída referente a </w:t>
+      </w:r>
+      <w:proofErr w:type="spellStart"/>
+      <w:r>
+        <w:t>PChegada</w:t>
+      </w:r>
+      <w:proofErr w:type="spellEnd"/>
+      <w:r>
+        <w:t xml:space="preserve"> é o valor da </w:t>
+      </w:r>
+      <w:proofErr w:type="spellStart"/>
+      <w:r>
+        <w:t>PMonAlvo</w:t>
+      </w:r>
+      <w:proofErr w:type="spellEnd"/>
+      <w:r>
+        <w:t xml:space="preserve"> ótima calculada</w:t>
       </w:r>
       <w:r>
         <w:t xml:space="preserve"> pelo solver</w:t>
       </w:r>
       <w:r>
-        <w:t xml:space="preserve">, assim como, para a saída que se refere a Vazão, vamos assumir que a vazão ótima é a vazão estimada para o ponto da Frequência PMonAlvo </w:t>
+        <w:t xml:space="preserve">, assim como, para a saída que se refere a Vazão, vamos assumir que a vazão ótima é a vazão estimada para o ponto da Frequência </w:t>
+      </w:r>
+      <w:proofErr w:type="spellStart"/>
+      <w:r>
+        <w:t>PMonAlvo</w:t>
+      </w:r>
+      <w:proofErr w:type="spellEnd"/>
+      <w:r>
+        <w:t xml:space="preserve"> </w:t>
       </w:r>
       <w:r>
         <w:t xml:space="preserve">ótimos </w:t>
@@ -15375,7 +15927,31 @@
         <w:t>dados pelo solver.</w:t>
       </w:r>
       <w:r>
-        <w:t xml:space="preserve"> Para completar a informação do ótimo nos três mapas, precisaremos também da PSuc ótima. Neste caso, assim como a vazão, a PSuc será estimada no ponto da Frequência PMonAlvo ótimos dados pelo solver.</w:t>
+        <w:t xml:space="preserve"> Para completar a informação do ótimo nos três mapas, precisaremos também da </w:t>
+      </w:r>
+      <w:proofErr w:type="spellStart"/>
+      <w:r>
+        <w:t>PSuc</w:t>
+      </w:r>
+      <w:proofErr w:type="spellEnd"/>
+      <w:r>
+        <w:t xml:space="preserve"> ótima. Neste caso, assim como a vazão, a </w:t>
+      </w:r>
+      <w:proofErr w:type="spellStart"/>
+      <w:r>
+        <w:t>PSuc</w:t>
+      </w:r>
+      <w:proofErr w:type="spellEnd"/>
+      <w:r>
+        <w:t xml:space="preserve"> será estimada no ponto da Frequência </w:t>
+      </w:r>
+      <w:proofErr w:type="spellStart"/>
+      <w:r>
+        <w:t>PMonAlvo</w:t>
+      </w:r>
+      <w:proofErr w:type="spellEnd"/>
+      <w:r>
+        <w:t xml:space="preserve"> ótimos dados pelo solver.</w:t>
       </w:r>
     </w:p>
     <w:sectPr>
@@ -15758,8 +16334,13 @@
         <w:footnoteRef/>
       </w:r>
       <w:r>
-        <w:t xml:space="preserve"> O texto ilustra a sequência para as predições e ações de controle futuras, no entanto, é importante lembrar que pela técnica multishooting, não é feito um passo por vez, mas todos os passos de uma vez só !!</w:t>
-      </w:r>
+        <w:t xml:space="preserve"> O texto ilustra a sequência para as predições e ações de controle futuras, no entanto, é importante lembrar que pela técnica multishooting, não é feito um passo por vez, mas todos os passos de uma vez </w:t>
+      </w:r>
+      <w:proofErr w:type="gramStart"/>
+      <w:r>
+        <w:t>só !!</w:t>
+      </w:r>
+      <w:proofErr w:type="gramEnd"/>
     </w:p>
   </w:footnote>
   <w:footnote w:id="3">
@@ -15840,6 +16421,7 @@
         </w:rPr>
         <w:t xml:space="preserve">. Isso, pois, nos casos em que o controlador der </w:t>
       </w:r>
+      <w:proofErr w:type="spellStart"/>
       <w:r>
         <w:rPr>
           <w:rFonts w:eastAsiaTheme="minorEastAsia"/>
@@ -15848,6 +16430,7 @@
         </w:rPr>
         <w:t>unfeasible</w:t>
       </w:r>
+      <w:proofErr w:type="spellEnd"/>
       <w:r>
         <w:rPr>
           <w:rFonts w:eastAsiaTheme="minorEastAsia"/>

</xml_diff>

<commit_message>
Ajustes gerais no DOC
</commit_message>
<xml_diff>
--- a/Detalhes implementação Simulink CaSAdi.docx
+++ b/Detalhes implementação Simulink CaSAdi.docx
@@ -7645,13 +7645,13 @@
         <w:rPr>
           <w:rFonts w:eastAsiaTheme="minorEastAsia"/>
         </w:rPr>
-        <w:t xml:space="preserve">para restringir o espaço de busca. </w:t>
-      </w:r>
-      <w:r>
-        <w:rPr>
-          <w:rFonts w:eastAsiaTheme="minorEastAsia"/>
-        </w:rPr>
-        <w:t xml:space="preserve">Para isso usamos como referência os limites de alarme de cada uma das variáveis, com uma margem de folga de 10%. </w:t>
+        <w:t>para restringir o espaço de busca.</w:t>
+      </w:r>
+      <w:r>
+        <w:rPr>
+          <w:rFonts w:eastAsiaTheme="minorEastAsia"/>
+        </w:rPr>
+        <w:t xml:space="preserve"> </w:t>
       </w:r>
       <w:r>
         <w:rPr>
@@ -8169,26 +8169,26 @@
         <w:rPr>
           <w:rFonts w:eastAsiaTheme="minorEastAsia"/>
         </w:rPr>
-        <w:t xml:space="preserve">max]. Não </w:t>
+        <w:t xml:space="preserve">max]. Não vale a pena pois esta descontinuidade viola condições do solver, o qual assume </w:t>
+      </w:r>
+      <w:r>
+        <w:rPr>
+          <w:rFonts w:eastAsiaTheme="minorEastAsia"/>
+        </w:rPr>
+        <w:t xml:space="preserve">a premissa de </w:t>
+      </w:r>
+      <w:r>
+        <w:rPr>
+          <w:rFonts w:eastAsiaTheme="minorEastAsia"/>
+        </w:rPr>
+        <w:t xml:space="preserve">que </w:t>
       </w:r>
       <w:r>
         <w:rPr>
           <w:rFonts w:eastAsiaTheme="minorEastAsia"/>
         </w:rPr>
         <w:lastRenderedPageBreak/>
-        <w:t xml:space="preserve">vale a pena pois esta descontinuidade viola condições do solver, o qual assume </w:t>
-      </w:r>
-      <w:r>
-        <w:rPr>
-          <w:rFonts w:eastAsiaTheme="minorEastAsia"/>
-        </w:rPr>
-        <w:t xml:space="preserve">a premissa de </w:t>
-      </w:r>
-      <w:r>
-        <w:rPr>
-          <w:rFonts w:eastAsiaTheme="minorEastAsia"/>
-        </w:rPr>
-        <w:t xml:space="preserve">que as restrições são diferenciáveis, portanto, </w:t>
+        <w:t xml:space="preserve">as restrições são diferenciáveis, portanto, </w:t>
       </w:r>
       <w:r>
         <w:rPr>
@@ -12938,7 +12938,19 @@
         <w:rPr>
           <w:rFonts w:eastAsiaTheme="minorEastAsia"/>
         </w:rPr>
-        <w:t xml:space="preserve">. Sugerimos atuar com </w:t>
+        <w:t>. Sugerimos atuar</w:t>
+      </w:r>
+      <w:r>
+        <w:rPr>
+          <w:rFonts w:eastAsiaTheme="minorEastAsia"/>
+        </w:rPr>
+        <w:t xml:space="preserve">, pelo menos, </w:t>
+      </w:r>
+      <w:r>
+        <w:rPr>
+          <w:rFonts w:eastAsiaTheme="minorEastAsia"/>
+        </w:rPr>
+        <w:t xml:space="preserve">com </w:t>
       </w:r>
       <w:r>
         <w:rPr>
@@ -15832,7 +15844,17 @@
         <w:footnoteRef/>
       </w:r>
       <w:r>
-        <w:t xml:space="preserve"> O texto ilustra a sequência para as predições e ações de controle futuras, no entanto, é importante lembrar que pela técnica multishooting, não é feito um passo por vez, mas todos os passos de uma vez só !!</w:t>
+        <w:t xml:space="preserve"> O texto ilustra a sequência para as predições e ações de controle futuras, no entanto, é importante lembrar que pela técnica </w:t>
+      </w:r>
+      <w:r>
+        <w:rPr>
+          <w:i/>
+          <w:iCs/>
+        </w:rPr>
+        <w:t>multishooting</w:t>
+      </w:r>
+      <w:r>
+        <w:t>, não é feito um passo por vez, mas todos os passos de uma vez só !!</w:t>
       </w:r>
     </w:p>
   </w:footnote>

</xml_diff>

<commit_message>
Ajustes nos indices do deltaU
Documentação e comentários do código foram todos reqadequados para este ajuste
</commit_message>
<xml_diff>
--- a/Detalhes implementação Simulink CaSAdi.docx
+++ b/Detalhes implementação Simulink CaSAdi.docx
@@ -380,36 +380,11 @@
                   </w:rPr>
                   <m:t>,</m:t>
                 </m:r>
-                <m:sSub>
-                  <m:sSubPr>
-                    <m:ctrlPr>
-                      <w:rPr>
-                        <w:rFonts w:ascii="Cambria Math" w:hAnsi="Cambria Math"/>
-                      </w:rPr>
-                    </m:ctrlPr>
-                  </m:sSubPr>
-                  <m:e>
-                    <m:r>
-                      <w:rPr>
-                        <w:rFonts w:ascii="Cambria Math" w:hAnsi="Cambria Math"/>
-                      </w:rPr>
-                      <m:t>u</m:t>
-                    </m:r>
-                  </m:e>
-                  <m:sub>
-                    <m:r>
-                      <w:rPr>
-                        <w:rFonts w:ascii="Cambria Math" w:hAnsi="Cambria Math"/>
-                      </w:rPr>
-                      <m:t>0</m:t>
-                    </m:r>
-                  </m:sub>
-                </m:sSub>
                 <m:r>
                   <w:rPr>
                     <w:rFonts w:ascii="Cambria Math" w:hAnsi="Cambria Math"/>
                   </w:rPr>
-                  <m:t>,u</m:t>
+                  <m:t>u</m:t>
                 </m:r>
               </m:e>
               <m:sub>
@@ -455,15 +430,6 @@
                     <w:rFonts w:ascii="Cambria Math" w:hAnsi="Cambria Math"/>
                   </w:rPr>
                   <m:t>Hp</m:t>
-                </m:r>
-                <m:r>
-                  <m:rPr>
-                    <m:sty m:val="p"/>
-                  </m:rPr>
-                  <w:rPr>
-                    <w:rFonts w:ascii="Cambria Math" w:hAnsi="Cambria Math"/>
-                  </w:rPr>
-                  <m:t>-1</m:t>
                 </m:r>
               </m:sub>
             </m:sSub>
@@ -530,15 +496,6 @@
                     <w:rFonts w:ascii="Cambria Math" w:hAnsi="Cambria Math"/>
                   </w:rPr>
                   <m:t>Hp</m:t>
-                </m:r>
-                <m:r>
-                  <m:rPr>
-                    <m:sty m:val="p"/>
-                  </m:rPr>
-                  <w:rPr>
-                    <w:rFonts w:ascii="Cambria Math" w:hAnsi="Cambria Math"/>
-                  </w:rPr>
-                  <m:t>-1</m:t>
                 </m:r>
               </m:sub>
             </m:sSub>
@@ -1725,7 +1682,7 @@
                                     <w:rPr>
                                       <w:rFonts w:ascii="Cambria Math" w:hAnsi="Cambria Math"/>
                                     </w:rPr>
-                                    <m:t>o</m:t>
+                                    <m:t>1</m:t>
                                   </m:r>
                                 </m:sub>
                               </m:sSub>
@@ -1853,7 +1810,7 @@
                                                 <w:rPr>
                                                   <w:rFonts w:ascii="Cambria Math" w:hAnsi="Cambria Math"/>
                                                 </w:rPr>
-                                                <m:t>Hp-1</m:t>
+                                                <m:t>Hp</m:t>
                                               </m:r>
                                             </m:sub>
                                           </m:sSub>
@@ -1885,7 +1842,7 @@
                                                 <w:rPr>
                                                   <w:rFonts w:ascii="Cambria Math" w:hAnsi="Cambria Math"/>
                                                 </w:rPr>
-                                                <m:t>Hp-1</m:t>
+                                                <m:t>Hp</m:t>
                                               </m:r>
                                             </m:sub>
                                           </m:sSub>
@@ -2098,7 +2055,7 @@
                                                           <w:rPr>
                                                             <w:rFonts w:ascii="Cambria Math" w:hAnsi="Cambria Math"/>
                                                           </w:rPr>
-                                                          <m:t>Hp-1</m:t>
+                                                          <m:t>Hp</m:t>
                                                         </m:r>
                                                       </m:sub>
                                                     </m:sSub>
@@ -2130,7 +2087,7 @@
                                                           <w:rPr>
                                                             <w:rFonts w:ascii="Cambria Math" w:hAnsi="Cambria Math"/>
                                                           </w:rPr>
-                                                          <m:t>Hp-2</m:t>
+                                                          <m:t>Hp-1</m:t>
                                                         </m:r>
                                                       </m:sub>
                                                     </m:sSub>
@@ -2148,7 +2105,7 @@
                                                   <w:rPr>
                                                     <w:rFonts w:ascii="Cambria Math" w:hAnsi="Cambria Math"/>
                                                   </w:rPr>
-                                                  <m:t>Hp-1</m:t>
+                                                  <m:t>Hp</m:t>
                                                 </m:r>
                                               </m:sub>
                                             </m:sSub>
@@ -2501,6 +2458,7 @@
         </w:rPr>
         <w:t xml:space="preserve"> nada mais é senão um vetor/ matriz para seleção dos estados que vão ser apresentados na sa</w:t>
       </w:r>
+      <w:proofErr w:type="spellStart"/>
       <w:r>
         <w:rPr>
           <w:rFonts w:eastAsiaTheme="minorEastAsia"/>
@@ -2511,7 +2469,14 @@
         <w:rPr>
           <w:rFonts w:eastAsiaTheme="minorEastAsia"/>
         </w:rPr>
-        <w:t>da.</w:t>
+        <w:t>da</w:t>
+      </w:r>
+      <w:proofErr w:type="spellEnd"/>
+      <w:r>
+        <w:rPr>
+          <w:rFonts w:eastAsiaTheme="minorEastAsia"/>
+        </w:rPr>
+        <w:t>.</w:t>
       </w:r>
     </w:p>
     <w:p>
@@ -2843,9 +2808,11 @@
             <w:vAlign w:val="center"/>
           </w:tcPr>
           <w:p>
+            <w:proofErr w:type="spellStart"/>
             <w:r>
               <w:t>casadi_solver</w:t>
             </w:r>
+            <w:proofErr w:type="spellEnd"/>
           </w:p>
         </w:tc>
         <w:tc>
@@ -2867,9 +2834,11 @@
             <w:vAlign w:val="center"/>
           </w:tcPr>
           <w:p>
+            <w:proofErr w:type="spellStart"/>
             <w:r>
               <w:t>Hp</w:t>
             </w:r>
+            <w:proofErr w:type="spellEnd"/>
           </w:p>
         </w:tc>
         <w:tc>
@@ -2891,9 +2860,11 @@
             <w:vAlign w:val="center"/>
           </w:tcPr>
           <w:p>
+            <w:proofErr w:type="spellStart"/>
             <w:r>
               <w:t>Hc</w:t>
             </w:r>
+            <w:proofErr w:type="spellEnd"/>
           </w:p>
         </w:tc>
         <w:tc>
@@ -2906,8 +2877,13 @@
               <w:t>Horizonte de controle</w:t>
             </w:r>
             <w:r>
-              <w:t xml:space="preserve"> (Hc</w:t>
+              <w:t xml:space="preserve"> (</w:t>
             </w:r>
+            <w:proofErr w:type="spellStart"/>
+            <w:r>
+              <w:t>Hc</w:t>
+            </w:r>
+            <w:proofErr w:type="spellEnd"/>
             <m:oMath>
               <m:r>
                 <w:rPr>
@@ -2932,9 +2908,11 @@
             <w:vAlign w:val="center"/>
           </w:tcPr>
           <w:p>
+            <w:proofErr w:type="spellStart"/>
             <w:r>
               <w:t>nx</w:t>
             </w:r>
+            <w:proofErr w:type="spellEnd"/>
           </w:p>
         </w:tc>
         <w:tc>
@@ -2962,9 +2940,11 @@
             <w:vAlign w:val="center"/>
           </w:tcPr>
           <w:p>
+            <w:proofErr w:type="spellStart"/>
             <w:r>
               <w:t>ny</w:t>
             </w:r>
+            <w:proofErr w:type="spellEnd"/>
           </w:p>
         </w:tc>
         <w:tc>
@@ -2996,7 +2976,15 @@
               <w:t>setpoint</w:t>
             </w:r>
             <w:r>
-              <w:t xml:space="preserve"> (no caso PChegada e Vazão)</w:t>
+              <w:t xml:space="preserve"> (no caso </w:t>
+            </w:r>
+            <w:proofErr w:type="spellStart"/>
+            <w:r>
+              <w:t>PChegada</w:t>
+            </w:r>
+            <w:proofErr w:type="spellEnd"/>
+            <w:r>
+              <w:t xml:space="preserve"> e Vazão)</w:t>
             </w:r>
           </w:p>
         </w:tc>
@@ -3032,8 +3020,21 @@
               <w:t>i</w:t>
             </w:r>
             <w:r>
-              <w:t>s) - no caso, Freq e PMonAlvo</w:t>
+              <w:t xml:space="preserve">s) - no caso, </w:t>
             </w:r>
+            <w:proofErr w:type="spellStart"/>
+            <w:r>
+              <w:t>Freq</w:t>
+            </w:r>
+            <w:proofErr w:type="spellEnd"/>
+            <w:r>
+              <w:t xml:space="preserve"> e </w:t>
+            </w:r>
+            <w:proofErr w:type="spellStart"/>
+            <w:r>
+              <w:t>PMonAlvo</w:t>
+            </w:r>
+            <w:proofErr w:type="spellEnd"/>
           </w:p>
         </w:tc>
       </w:tr>
@@ -3044,9 +3045,11 @@
             <w:vAlign w:val="center"/>
           </w:tcPr>
           <w:p>
+            <w:proofErr w:type="spellStart"/>
             <w:r>
               <w:t>PassoMPC</w:t>
             </w:r>
+            <w:proofErr w:type="spellEnd"/>
           </w:p>
         </w:tc>
         <w:tc>
@@ -3077,9 +3080,11 @@
             <w:vAlign w:val="center"/>
           </w:tcPr>
           <w:p>
+            <w:proofErr w:type="spellStart"/>
             <w:r>
               <w:t>Qy</w:t>
             </w:r>
+            <w:proofErr w:type="spellEnd"/>
           </w:p>
         </w:tc>
         <w:tc>
@@ -3107,9 +3112,11 @@
             <w:vAlign w:val="center"/>
           </w:tcPr>
           <w:p>
+            <w:proofErr w:type="spellStart"/>
             <w:r>
               <w:t>Qu</w:t>
             </w:r>
+            <w:proofErr w:type="spellEnd"/>
           </w:p>
         </w:tc>
         <w:tc>
@@ -3155,9 +3162,11 @@
             <w:vAlign w:val="center"/>
           </w:tcPr>
           <w:p>
+            <w:proofErr w:type="spellStart"/>
             <w:r>
               <w:t>Qx</w:t>
             </w:r>
+            <w:proofErr w:type="spellEnd"/>
           </w:p>
         </w:tc>
         <w:tc>
@@ -3214,9 +3223,11 @@
             <w:r>
               <w:t xml:space="preserve">medidas atuais e até o horizonte </w:t>
             </w:r>
+            <w:proofErr w:type="spellStart"/>
             <w:r>
               <w:t>Hp</w:t>
             </w:r>
+            <w:proofErr w:type="spellEnd"/>
             <w:r>
               <w:t xml:space="preserve"> (dimensão 1+Hp)</w:t>
             </w:r>
@@ -3248,7 +3259,15 @@
               <w:t xml:space="preserve">guardar as ações de controle em todo o horizonte </w:t>
             </w:r>
             <w:r>
-              <w:t>futuro (dimensão Hp)</w:t>
+              <w:t xml:space="preserve">futuro (dimensão </w:t>
+            </w:r>
+            <w:proofErr w:type="spellStart"/>
+            <w:r>
+              <w:t>Hp</w:t>
+            </w:r>
+            <w:proofErr w:type="spellEnd"/>
+            <w:r>
+              <w:t>)</w:t>
             </w:r>
           </w:p>
         </w:tc>
@@ -3260,9 +3279,11 @@
             <w:vAlign w:val="center"/>
           </w:tcPr>
           <w:p>
+            <w:proofErr w:type="spellStart"/>
             <w:r>
               <w:t>BufferDeltaU</w:t>
             </w:r>
+            <w:proofErr w:type="spellEnd"/>
           </w:p>
         </w:tc>
         <w:tc>
@@ -3299,9 +3320,11 @@
             <w:vAlign w:val="center"/>
           </w:tcPr>
           <w:p>
+            <w:proofErr w:type="spellStart"/>
             <w:r>
               <w:t>Predicao</w:t>
             </w:r>
+            <w:proofErr w:type="spellEnd"/>
           </w:p>
         </w:tc>
         <w:tc>
@@ -3323,9 +3346,11 @@
             <w:vAlign w:val="center"/>
           </w:tcPr>
           <w:p>
+            <w:proofErr w:type="spellStart"/>
             <w:r>
               <w:t>ModeloPreditor</w:t>
             </w:r>
+            <w:proofErr w:type="spellEnd"/>
           </w:p>
         </w:tc>
         <w:tc>
@@ -3350,9 +3375,11 @@
             <w:vAlign w:val="center"/>
           </w:tcPr>
           <w:p>
+            <w:proofErr w:type="spellStart"/>
             <w:r>
               <w:t>EstimaVazao</w:t>
             </w:r>
+            <w:proofErr w:type="spellEnd"/>
           </w:p>
         </w:tc>
         <w:tc>
@@ -3365,10 +3392,26 @@
               <w:t>Função p</w:t>
             </w:r>
             <w:r>
-              <w:t>ara carregar uma única vez a 'f_Interpola_casadi_vazao_sym'</w:t>
+              <w:t>ara carregar uma única vez a '</w:t>
+            </w:r>
+            <w:proofErr w:type="spellStart"/>
+            <w:r>
+              <w:t>f_Interpola_casadi_vazao_sym</w:t>
+            </w:r>
+            <w:proofErr w:type="spellEnd"/>
+            <w:r>
+              <w:t>'</w:t>
             </w:r>
             <w:r>
-              <w:t xml:space="preserve"> e para, com base na frequência e na PChegada (atual ou futura) poder proceder a estimativa da vazão (atual ou futura)</w:t>
+              <w:t xml:space="preserve"> e para, com base na frequência e na </w:t>
+            </w:r>
+            <w:proofErr w:type="spellStart"/>
+            <w:r>
+              <w:t>PChegada</w:t>
+            </w:r>
+            <w:proofErr w:type="spellEnd"/>
+            <w:r>
+              <w:t xml:space="preserve"> (atual ou futura) poder proceder a estimativa da vazão (atual ou futura)</w:t>
             </w:r>
           </w:p>
         </w:tc>
@@ -3380,9 +3423,11 @@
             <w:vAlign w:val="center"/>
           </w:tcPr>
           <w:p>
+            <w:proofErr w:type="spellStart"/>
             <w:r>
               <w:t>Funcao_h</w:t>
             </w:r>
+            <w:proofErr w:type="spellEnd"/>
           </w:p>
         </w:tc>
         <w:tc>
@@ -3410,9 +3455,11 @@
             <w:vAlign w:val="center"/>
           </w:tcPr>
           <w:p>
+            <w:proofErr w:type="spellStart"/>
             <w:r>
               <w:t>lbx</w:t>
             </w:r>
+            <w:proofErr w:type="spellEnd"/>
           </w:p>
         </w:tc>
         <w:tc>
@@ -3422,7 +3469,23 @@
           </w:tcPr>
           <w:p>
             <w:r>
-              <w:t xml:space="preserve">Lower Bounds para </w:t>
+              <w:rPr>
+                <w:i/>
+                <w:iCs/>
+              </w:rPr>
+              <w:t xml:space="preserve">Lower </w:t>
+            </w:r>
+            <w:proofErr w:type="spellStart"/>
+            <w:r>
+              <w:rPr>
+                <w:i/>
+                <w:iCs/>
+              </w:rPr>
+              <w:t>Bounds</w:t>
+            </w:r>
+            <w:proofErr w:type="spellEnd"/>
+            <w:r>
+              <w:t xml:space="preserve"> para </w:t>
             </w:r>
             <w:r>
               <w:t>as variáveis de decisão do MPC</w:t>
@@ -3440,9 +3503,11 @@
             <w:vAlign w:val="center"/>
           </w:tcPr>
           <w:p>
+            <w:proofErr w:type="spellStart"/>
             <w:r>
               <w:t>ubx</w:t>
             </w:r>
+            <w:proofErr w:type="spellEnd"/>
           </w:p>
         </w:tc>
         <w:tc>
@@ -3452,7 +3517,23 @@
           </w:tcPr>
           <w:p>
             <w:r>
-              <w:t xml:space="preserve">Upper Bounds para </w:t>
+              <w:rPr>
+                <w:i/>
+                <w:iCs/>
+              </w:rPr>
+              <w:t xml:space="preserve">Upper </w:t>
+            </w:r>
+            <w:proofErr w:type="spellStart"/>
+            <w:r>
+              <w:rPr>
+                <w:i/>
+                <w:iCs/>
+              </w:rPr>
+              <w:t>Bounds</w:t>
+            </w:r>
+            <w:proofErr w:type="spellEnd"/>
+            <w:r>
+              <w:t xml:space="preserve"> para </w:t>
             </w:r>
             <w:r>
               <w:t>as variáveis de decisão do MPC</w:t>
@@ -3467,9 +3548,11 @@
             <w:vAlign w:val="center"/>
           </w:tcPr>
           <w:p>
+            <w:proofErr w:type="spellStart"/>
             <w:r>
               <w:t>lbg</w:t>
             </w:r>
+            <w:proofErr w:type="spellEnd"/>
           </w:p>
         </w:tc>
         <w:tc>
@@ -3479,7 +3562,23 @@
           </w:tcPr>
           <w:p>
             <w:r>
-              <w:t>Lower Bounds para as restrições [g] que forem criadas</w:t>
+              <w:rPr>
+                <w:i/>
+                <w:iCs/>
+              </w:rPr>
+              <w:t xml:space="preserve">Lower </w:t>
+            </w:r>
+            <w:proofErr w:type="spellStart"/>
+            <w:r>
+              <w:rPr>
+                <w:i/>
+                <w:iCs/>
+              </w:rPr>
+              <w:t>Bounds</w:t>
+            </w:r>
+            <w:proofErr w:type="spellEnd"/>
+            <w:r>
+              <w:t xml:space="preserve"> para as restrições [g] que forem criadas</w:t>
             </w:r>
           </w:p>
         </w:tc>
@@ -3491,9 +3590,11 @@
             <w:vAlign w:val="center"/>
           </w:tcPr>
           <w:p>
+            <w:proofErr w:type="spellStart"/>
             <w:r>
               <w:t>ubg</w:t>
             </w:r>
+            <w:proofErr w:type="spellEnd"/>
           </w:p>
         </w:tc>
         <w:tc>
@@ -3503,7 +3604,23 @@
           </w:tcPr>
           <w:p>
             <w:r>
-              <w:t>Upper Bounds para as restrições [g] que forem criadas</w:t>
+              <w:rPr>
+                <w:i/>
+                <w:iCs/>
+              </w:rPr>
+              <w:t xml:space="preserve">Upper </w:t>
+            </w:r>
+            <w:proofErr w:type="spellStart"/>
+            <w:r>
+              <w:rPr>
+                <w:i/>
+                <w:iCs/>
+              </w:rPr>
+              <w:t>Bounds</w:t>
+            </w:r>
+            <w:proofErr w:type="spellEnd"/>
+            <w:r>
+              <w:t xml:space="preserve"> para as restrições [g] que forem criadas</w:t>
             </w:r>
           </w:p>
         </w:tc>
@@ -3905,7 +4022,22 @@
         <w:t>colunas</w:t>
       </w:r>
       <w:r>
-        <w:t xml:space="preserve"> (ação atual </w:t>
+        <w:t xml:space="preserve"> (</w:t>
+      </w:r>
+      <w:r>
+        <w:rPr>
+          <w:rFonts w:eastAsiaTheme="minorEastAsia"/>
+        </w:rPr>
+        <w:t xml:space="preserve">ações </w:t>
+      </w:r>
+      <w:r>
+        <w:t xml:space="preserve">calculadas </w:t>
+      </w:r>
+      <w:r>
+        <w:t>d</w:t>
+      </w:r>
+      <w:r>
+        <w:t xml:space="preserve">o horizonte </w:t>
       </w:r>
       <m:oMath>
         <m:sSub>
@@ -3930,37 +4062,13 @@
               <w:rPr>
                 <w:rFonts w:ascii="Cambria Math" w:hAnsi="Cambria Math"/>
               </w:rPr>
-              <m:t>0</m:t>
+              <m:t>1</m:t>
             </m:r>
           </m:sub>
         </m:sSub>
       </m:oMath>
       <w:r>
-        <w:rPr>
-          <w:rFonts w:eastAsiaTheme="minorEastAsia"/>
-        </w:rPr>
-        <w:t xml:space="preserve"> </w:t>
-      </w:r>
-      <w:r>
-        <w:rPr>
-          <w:rFonts w:eastAsiaTheme="minorEastAsia"/>
-        </w:rPr>
-        <w:t xml:space="preserve">que será ajustada </w:t>
-      </w:r>
-      <w:r>
-        <w:rPr>
-          <w:rFonts w:eastAsiaTheme="minorEastAsia"/>
-        </w:rPr>
-        <w:t xml:space="preserve">+ ações </w:t>
-      </w:r>
-      <w:r>
-        <w:t xml:space="preserve">calculadas </w:t>
-      </w:r>
-      <w:r>
-        <w:t>d</w:t>
-      </w:r>
-      <w:r>
-        <w:t xml:space="preserve">o horizonte </w:t>
+        <w:t xml:space="preserve"> até </w:t>
       </w:r>
       <m:oMath>
         <m:sSub>
@@ -3985,38 +4093,7 @@
               <w:rPr>
                 <w:rFonts w:ascii="Cambria Math" w:hAnsi="Cambria Math"/>
               </w:rPr>
-              <m:t>1</m:t>
-            </m:r>
-          </m:sub>
-        </m:sSub>
-      </m:oMath>
-      <w:r>
-        <w:t xml:space="preserve"> até </w:t>
-      </w:r>
-      <m:oMath>
-        <m:sSub>
-          <m:sSubPr>
-            <m:ctrlPr>
-              <w:rPr>
-                <w:rFonts w:ascii="Cambria Math" w:hAnsi="Cambria Math"/>
-                <w:i/>
-              </w:rPr>
-            </m:ctrlPr>
-          </m:sSubPr>
-          <m:e>
-            <m:r>
-              <w:rPr>
-                <w:rFonts w:ascii="Cambria Math" w:hAnsi="Cambria Math"/>
-              </w:rPr>
-              <m:t>u</m:t>
-            </m:r>
-          </m:e>
-          <m:sub>
-            <m:r>
-              <w:rPr>
-                <w:rFonts w:ascii="Cambria Math" w:hAnsi="Cambria Math"/>
-              </w:rPr>
-              <m:t>Hp-1</m:t>
+              <m:t>Hp</m:t>
             </m:r>
           </m:sub>
         </m:sSub>
@@ -4093,7 +4170,7 @@
           <w:rPr>
             <w:rFonts w:ascii="Cambria Math" w:hAnsi="Cambria Math"/>
           </w:rPr>
-          <m:t>Hp-1</m:t>
+          <m:t>Hp</m:t>
         </m:r>
       </m:oMath>
       <w:r>
@@ -4387,7 +4464,7 @@
                   <w:rPr>
                     <w:rFonts w:ascii="Cambria Math" w:eastAsiaTheme="minorEastAsia" w:hAnsi="Cambria Math"/>
                   </w:rPr>
-                  <m:t>-1))</m:t>
+                  <m:t>))</m:t>
                 </m:r>
               </m:oMath>
             </m:oMathPara>
@@ -5948,14 +6025,6 @@
                             </m:r>
                           </m:sub>
                         </m:sSub>
-                        <m:r>
-                          <w:rPr>
-                            <w:rFonts w:ascii="Cambria Math" w:hAnsi="Cambria Math" w:cs="Times New Roman"/>
-                            <w:sz w:val="18"/>
-                            <w:szCs w:val="18"/>
-                          </w:rPr>
-                          <m:t>-1</m:t>
-                        </m:r>
                       </m:sup>
                       <m:e>
                         <m:r>
@@ -6707,7 +6776,21 @@
         <w:rPr>
           <w:rFonts w:eastAsia="Aptos" w:cs="Times New Roman"/>
         </w:rPr>
-        <w:t xml:space="preserve"> são a PChegada e a Vazã</w:t>
+        <w:t xml:space="preserve"> são a </w:t>
+      </w:r>
+      <w:proofErr w:type="spellStart"/>
+      <w:r>
+        <w:rPr>
+          <w:rFonts w:eastAsia="Aptos" w:cs="Times New Roman"/>
+        </w:rPr>
+        <w:t>PChegada</w:t>
+      </w:r>
+      <w:proofErr w:type="spellEnd"/>
+      <w:r>
+        <w:rPr>
+          <w:rFonts w:eastAsia="Aptos" w:cs="Times New Roman"/>
+        </w:rPr>
+        <w:t xml:space="preserve"> e a Vazã</w:t>
       </w:r>
       <w:r>
         <w:rPr>
@@ -7050,7 +7133,19 @@
         <w:rPr>
           <w:rFonts w:eastAsiaTheme="minorEastAsia"/>
         </w:rPr>
-        <w:t xml:space="preserve"> na ação de controle analisada em todo o futuro até </w:t>
+        <w:t xml:space="preserve"> na ação de controle analisada em todo o futuro até</w:t>
+      </w:r>
+      <w:r>
+        <w:rPr>
+          <w:rFonts w:eastAsiaTheme="minorEastAsia"/>
+        </w:rPr>
+        <w:t xml:space="preserve"> </w:t>
+      </w:r>
+      <w:r>
+        <w:rPr>
+          <w:rFonts w:eastAsiaTheme="minorEastAsia"/>
+        </w:rPr>
+        <w:t xml:space="preserve"> </w:t>
       </w:r>
       <m:oMath>
         <m:r>
@@ -7199,9 +7294,19 @@
       <w:r>
         <w:t xml:space="preserve">em </w:t>
       </w:r>
-      <w:r>
-        <w:t>lbx/ubx</w:t>
-      </w:r>
+      <w:proofErr w:type="spellStart"/>
+      <w:r>
+        <w:t>lbx</w:t>
+      </w:r>
+      <w:proofErr w:type="spellEnd"/>
+      <w:r>
+        <w:t>/</w:t>
+      </w:r>
+      <w:proofErr w:type="spellStart"/>
+      <w:r>
+        <w:t>ubx</w:t>
+      </w:r>
+      <w:proofErr w:type="spellEnd"/>
       <w:r>
         <w:t>:</w:t>
       </w:r>
@@ -7410,15 +7515,25 @@
       <w:r>
         <w:t>, todos com limites em [</w:t>
       </w:r>
-      <w:r>
-        <w:t xml:space="preserve">LimitesMin </w:t>
-      </w:r>
-      <w:r>
-        <w:t xml:space="preserve">, </w:t>
-      </w:r>
-      <w:r>
-        <w:t>LimitesMAx</w:t>
-      </w:r>
+      <w:proofErr w:type="gramStart"/>
+      <w:r>
+        <w:t>0</w:t>
+      </w:r>
+      <w:r>
+        <w:t xml:space="preserve"> </w:t>
+      </w:r>
+      <w:r>
+        <w:t>,</w:t>
+      </w:r>
+      <w:proofErr w:type="gramEnd"/>
+      <w:r>
+        <w:t xml:space="preserve"> </w:t>
+      </w:r>
+      <w:proofErr w:type="spellStart"/>
+      <w:r>
+        <w:t>inf</w:t>
+      </w:r>
+      <w:proofErr w:type="spellEnd"/>
       <w:r>
         <w:t>]</w:t>
       </w:r>
@@ -7566,7 +7681,7 @@
           <w:rPr>
             <w:rFonts w:ascii="Cambria Math" w:hAnsi="Cambria Math"/>
           </w:rPr>
-          <m:t>(Hp-1)</m:t>
+          <m:t>Hp</m:t>
         </m:r>
         <m:r>
           <w:rPr>
@@ -7633,19 +7748,25 @@
         <w:rPr>
           <w:rFonts w:eastAsiaTheme="minorEastAsia"/>
         </w:rPr>
-        <w:t xml:space="preserve">LimitesMin e LimitesMax foram definidos na inicialização </w:t>
-      </w:r>
-      <w:r>
-        <w:rPr>
-          <w:rFonts w:eastAsiaTheme="minorEastAsia"/>
-        </w:rPr>
-        <w:t xml:space="preserve">apenas </w:t>
-      </w:r>
-      <w:r>
-        <w:rPr>
-          <w:rFonts w:eastAsiaTheme="minorEastAsia"/>
-        </w:rPr>
-        <w:t>para restringir o espaço de busca.</w:t>
+        <w:t xml:space="preserve">Os limites zero e infinito </w:t>
+      </w:r>
+      <w:r>
+        <w:rPr>
+          <w:rFonts w:eastAsiaTheme="minorEastAsia"/>
+        </w:rPr>
+        <w:t xml:space="preserve">foram definidos </w:t>
+      </w:r>
+      <w:r>
+        <w:rPr>
+          <w:rFonts w:eastAsiaTheme="minorEastAsia"/>
+        </w:rPr>
+        <w:t xml:space="preserve">apenas para </w:t>
+      </w:r>
+      <w:r>
+        <w:rPr>
+          <w:rFonts w:eastAsiaTheme="minorEastAsia"/>
+        </w:rPr>
+        <w:t>inicialização.</w:t>
       </w:r>
       <w:r>
         <w:rPr>
@@ -7725,7 +7846,63 @@
         <w:rPr>
           <w:rFonts w:eastAsiaTheme="minorEastAsia"/>
         </w:rPr>
-        <w:t>, neste caso, as restrições para estas variáveis serão tratadas em lbg/ubg e por isso foram “liberadas” em lbx/ubx.</w:t>
+        <w:t xml:space="preserve">, neste caso, as restrições para estas variáveis serão tratadas em </w:t>
+      </w:r>
+      <w:proofErr w:type="spellStart"/>
+      <w:r>
+        <w:rPr>
+          <w:rFonts w:eastAsiaTheme="minorEastAsia"/>
+        </w:rPr>
+        <w:t>lbg</w:t>
+      </w:r>
+      <w:proofErr w:type="spellEnd"/>
+      <w:r>
+        <w:rPr>
+          <w:rFonts w:eastAsiaTheme="minorEastAsia"/>
+        </w:rPr>
+        <w:t>/</w:t>
+      </w:r>
+      <w:proofErr w:type="spellStart"/>
+      <w:r>
+        <w:rPr>
+          <w:rFonts w:eastAsiaTheme="minorEastAsia"/>
+        </w:rPr>
+        <w:t>ubg</w:t>
+      </w:r>
+      <w:proofErr w:type="spellEnd"/>
+      <w:r>
+        <w:rPr>
+          <w:rFonts w:eastAsiaTheme="minorEastAsia"/>
+        </w:rPr>
+        <w:t xml:space="preserve"> e por isso foram “liberadas” em </w:t>
+      </w:r>
+      <w:proofErr w:type="spellStart"/>
+      <w:r>
+        <w:rPr>
+          <w:rFonts w:eastAsiaTheme="minorEastAsia"/>
+        </w:rPr>
+        <w:t>lbx</w:t>
+      </w:r>
+      <w:proofErr w:type="spellEnd"/>
+      <w:r>
+        <w:rPr>
+          <w:rFonts w:eastAsiaTheme="minorEastAsia"/>
+        </w:rPr>
+        <w:t>/</w:t>
+      </w:r>
+      <w:proofErr w:type="spellStart"/>
+      <w:r>
+        <w:rPr>
+          <w:rFonts w:eastAsiaTheme="minorEastAsia"/>
+        </w:rPr>
+        <w:t>ubx</w:t>
+      </w:r>
+      <w:proofErr w:type="spellEnd"/>
+      <w:r>
+        <w:rPr>
+          <w:rFonts w:eastAsiaTheme="minorEastAsia"/>
+        </w:rPr>
+        <w:t>.</w:t>
       </w:r>
     </w:p>
     <w:p>
@@ -7745,7 +7922,27 @@
         <w:rPr>
           <w:rFonts w:eastAsiaTheme="minorEastAsia"/>
         </w:rPr>
-        <w:t xml:space="preserve">Importante observar que em sendo </w:t>
+        <w:t xml:space="preserve">Importante observar que </w:t>
+      </w:r>
+      <w:r>
+        <w:rPr>
+          <w:rFonts w:eastAsiaTheme="minorEastAsia"/>
+        </w:rPr>
+        <w:t xml:space="preserve">é conveniente </w:t>
+      </w:r>
+      <w:proofErr w:type="spellStart"/>
+      <w:r>
+        <w:rPr>
+          <w:rFonts w:eastAsiaTheme="minorEastAsia"/>
+        </w:rPr>
+        <w:t>fzer</w:t>
+      </w:r>
+      <w:proofErr w:type="spellEnd"/>
+      <w:r>
+        <w:rPr>
+          <w:rFonts w:eastAsiaTheme="minorEastAsia"/>
+        </w:rPr>
+        <w:t xml:space="preserve"> </w:t>
       </w:r>
       <m:oMath>
         <m:r>
@@ -7758,28 +7955,85 @@
           <w:rPr>
             <w:rFonts w:ascii="Cambria Math" w:eastAsiaTheme="minorEastAsia" w:hAnsi="Cambria Math"/>
           </w:rPr>
-          <m:t>&gt;Hc</m:t>
+          <m:t>=</m:t>
+        </m:r>
+        <m:r>
+          <w:rPr>
+            <w:rFonts w:ascii="Cambria Math" w:eastAsiaTheme="minorEastAsia" w:hAnsi="Cambria Math"/>
+          </w:rPr>
+          <m:t>Hc</m:t>
         </m:r>
       </m:oMath>
       <w:r>
         <w:rPr>
           <w:rFonts w:eastAsiaTheme="minorEastAsia"/>
         </w:rPr>
-        <w:t xml:space="preserve">, será necessário calcular a ação de controle ótima até o horizonte </w:t>
+        <w:t xml:space="preserve"> e </w:t>
+      </w:r>
+      <w:r>
+        <w:rPr>
+          <w:rFonts w:eastAsiaTheme="minorEastAsia"/>
+        </w:rPr>
+        <w:t xml:space="preserve">calcular a ação de controle ótima até o horizonte </w:t>
       </w:r>
       <m:oMath>
         <m:r>
           <w:rPr>
             <w:rFonts w:ascii="Cambria Math" w:hAnsi="Cambria Math"/>
           </w:rPr>
-          <m:t>Hp-1</m:t>
+          <m:t>Hp</m:t>
         </m:r>
       </m:oMath>
       <w:r>
         <w:rPr>
           <w:rFonts w:eastAsiaTheme="minorEastAsia"/>
         </w:rPr>
-        <w:t xml:space="preserve">. Por outro lado, </w:t>
+        <w:t xml:space="preserve">. </w:t>
+      </w:r>
+      <w:r>
+        <w:rPr>
+          <w:rFonts w:eastAsiaTheme="minorEastAsia"/>
+        </w:rPr>
+        <w:t>Isso, pois, no caso prático, as restrições dinâmicas futuras dependem de ações de controle futuras e julgamos importante que estas sejam vistas. Se congelarmos a ação de controle para</w:t>
+      </w:r>
+      <w:r>
+        <w:rPr>
+          <w:rFonts w:ascii="Cambria Math" w:eastAsia="Aptos" w:hAnsi="Cambria Math" w:cs="Times New Roman"/>
+          <w:i/>
+        </w:rPr>
+        <w:t xml:space="preserve"> </w:t>
+      </w:r>
+      <m:oMath>
+        <m:r>
+          <w:rPr>
+            <w:rFonts w:ascii="Cambria Math" w:eastAsia="Aptos" w:hAnsi="Cambria Math" w:cs="Times New Roman"/>
+          </w:rPr>
+          <m:t>k&gt;</m:t>
+        </m:r>
+        <m:r>
+          <w:rPr>
+            <w:rFonts w:ascii="Cambria Math" w:eastAsia="Aptos" w:hAnsi="Cambria Math" w:cs="Times New Roman"/>
+          </w:rPr>
+          <m:t>Hc</m:t>
+        </m:r>
+      </m:oMath>
+      <w:r>
+        <w:rPr>
+          <w:rFonts w:eastAsiaTheme="minorEastAsia"/>
+        </w:rPr>
+        <w:t xml:space="preserve">, as restrições dinâmicas futuras também ficarão fixas. </w:t>
+      </w:r>
+      <w:r>
+        <w:rPr>
+          <w:rFonts w:eastAsiaTheme="minorEastAsia"/>
+        </w:rPr>
+        <w:t>De um moo ou de outro</w:t>
+      </w:r>
+      <w:r>
+        <w:rPr>
+          <w:rFonts w:eastAsiaTheme="minorEastAsia"/>
+        </w:rPr>
+        <w:t xml:space="preserve">, </w:t>
       </w:r>
       <w:r>
         <w:rPr>
@@ -7832,7 +8086,7 @@
           <w:rPr>
             <w:rFonts w:ascii="Cambria Math" w:eastAsiaTheme="minorEastAsia" w:hAnsi="Cambria Math"/>
           </w:rPr>
-          <m:t>Hc-1</m:t>
+          <m:t>Hc</m:t>
         </m:r>
       </m:oMath>
     </w:p>
@@ -7859,7 +8113,49 @@
         <w:rPr>
           <w:rFonts w:eastAsiaTheme="minorEastAsia"/>
         </w:rPr>
-        <w:t>Observar que a PMonAlvo, na prática, é a proposição para a PChegada. A PChegada, por sua vez, tem restrições que são função da frequência</w:t>
+        <w:t xml:space="preserve">Observar que a </w:t>
+      </w:r>
+      <w:proofErr w:type="spellStart"/>
+      <w:r>
+        <w:rPr>
+          <w:rFonts w:eastAsiaTheme="minorEastAsia"/>
+        </w:rPr>
+        <w:t>PMonAlvo</w:t>
+      </w:r>
+      <w:proofErr w:type="spellEnd"/>
+      <w:r>
+        <w:rPr>
+          <w:rFonts w:eastAsiaTheme="minorEastAsia"/>
+        </w:rPr>
+        <w:t xml:space="preserve">, na prática, é a proposição para a </w:t>
+      </w:r>
+      <w:proofErr w:type="spellStart"/>
+      <w:r>
+        <w:rPr>
+          <w:rFonts w:eastAsiaTheme="minorEastAsia"/>
+        </w:rPr>
+        <w:t>PChegada</w:t>
+      </w:r>
+      <w:proofErr w:type="spellEnd"/>
+      <w:r>
+        <w:rPr>
+          <w:rFonts w:eastAsiaTheme="minorEastAsia"/>
+        </w:rPr>
+        <w:t xml:space="preserve">. A </w:t>
+      </w:r>
+      <w:proofErr w:type="spellStart"/>
+      <w:r>
+        <w:rPr>
+          <w:rFonts w:eastAsiaTheme="minorEastAsia"/>
+        </w:rPr>
+        <w:t>PChegada</w:t>
+      </w:r>
+      <w:proofErr w:type="spellEnd"/>
+      <w:r>
+        <w:rPr>
+          <w:rFonts w:eastAsiaTheme="minorEastAsia"/>
+        </w:rPr>
+        <w:t>, por sua vez, tem restrições que são função da frequência</w:t>
       </w:r>
       <w:r>
         <w:rPr>
@@ -7903,8 +8199,30 @@
         <w:rPr>
           <w:rFonts w:eastAsiaTheme="minorEastAsia"/>
         </w:rPr>
-        <w:t xml:space="preserve"> a PMonAlvo (atuais e futuras), sejam também avaliadas em função das restrições da PChegada</w:t>
-      </w:r>
+        <w:t xml:space="preserve"> a </w:t>
+      </w:r>
+      <w:proofErr w:type="spellStart"/>
+      <w:r>
+        <w:rPr>
+          <w:rFonts w:eastAsiaTheme="minorEastAsia"/>
+        </w:rPr>
+        <w:t>PMonAlvo</w:t>
+      </w:r>
+      <w:proofErr w:type="spellEnd"/>
+      <w:r>
+        <w:rPr>
+          <w:rFonts w:eastAsiaTheme="minorEastAsia"/>
+        </w:rPr>
+        <w:t xml:space="preserve"> (atuais e futuras), sejam também avaliadas em função das restrições da </w:t>
+      </w:r>
+      <w:proofErr w:type="spellStart"/>
+      <w:r>
+        <w:rPr>
+          <w:rFonts w:eastAsiaTheme="minorEastAsia"/>
+        </w:rPr>
+        <w:t>PChegada</w:t>
+      </w:r>
+      <w:proofErr w:type="spellEnd"/>
       <w:r>
         <w:rPr>
           <w:rFonts w:eastAsiaTheme="minorEastAsia"/>
@@ -7939,7 +8257,35 @@
         <w:rPr>
           <w:rFonts w:eastAsiaTheme="minorEastAsia"/>
         </w:rPr>
-        <w:t>em lbg/ubg.</w:t>
+        <w:t xml:space="preserve">em </w:t>
+      </w:r>
+      <w:proofErr w:type="spellStart"/>
+      <w:r>
+        <w:rPr>
+          <w:rFonts w:eastAsiaTheme="minorEastAsia"/>
+        </w:rPr>
+        <w:t>lbg</w:t>
+      </w:r>
+      <w:proofErr w:type="spellEnd"/>
+      <w:r>
+        <w:rPr>
+          <w:rFonts w:eastAsiaTheme="minorEastAsia"/>
+        </w:rPr>
+        <w:t>/</w:t>
+      </w:r>
+      <w:proofErr w:type="spellStart"/>
+      <w:r>
+        <w:rPr>
+          <w:rFonts w:eastAsiaTheme="minorEastAsia"/>
+        </w:rPr>
+        <w:t>ubg</w:t>
+      </w:r>
+      <w:proofErr w:type="spellEnd"/>
+      <w:r>
+        <w:rPr>
+          <w:rFonts w:eastAsiaTheme="minorEastAsia"/>
+        </w:rPr>
+        <w:t>.</w:t>
       </w:r>
     </w:p>
     <w:p>
@@ -8139,6 +8485,7 @@
           <m:t>∆U</m:t>
         </m:r>
       </m:oMath>
+      <w:proofErr w:type="gramStart"/>
       <w:r>
         <w:rPr>
           <w:rFonts w:eastAsiaTheme="minorEastAsia"/>
@@ -8149,14 +8496,21 @@
         <w:rPr>
           <w:rFonts w:eastAsiaTheme="minorEastAsia"/>
         </w:rPr>
-        <w:t xml:space="preserve">até </w:t>
-      </w:r>
+        <w:t>até</w:t>
+      </w:r>
+      <w:proofErr w:type="gramEnd"/>
       <w:r>
         <w:rPr>
           <w:rFonts w:eastAsiaTheme="minorEastAsia"/>
         </w:rPr>
         <w:t xml:space="preserve"> </w:t>
       </w:r>
+      <w:r>
+        <w:rPr>
+          <w:rFonts w:eastAsiaTheme="minorEastAsia"/>
+        </w:rPr>
+        <w:t xml:space="preserve"> </w:t>
+      </w:r>
       <m:oMath>
         <m:r>
           <w:rPr>
@@ -8169,7 +8523,14 @@
         <w:rPr>
           <w:rFonts w:eastAsiaTheme="minorEastAsia"/>
         </w:rPr>
-        <w:t xml:space="preserve">max]. Não vale a pena pois esta descontinuidade viola condições do solver, o qual assume </w:t>
+        <w:t xml:space="preserve">max]. Não </w:t>
+      </w:r>
+      <w:r>
+        <w:rPr>
+          <w:rFonts w:eastAsiaTheme="minorEastAsia"/>
+        </w:rPr>
+        <w:lastRenderedPageBreak/>
+        <w:t xml:space="preserve">vale a pena pois esta descontinuidade viola condições do solver, o qual assume </w:t>
       </w:r>
       <w:r>
         <w:rPr>
@@ -8181,14 +8542,7 @@
         <w:rPr>
           <w:rFonts w:eastAsiaTheme="minorEastAsia"/>
         </w:rPr>
-        <w:t xml:space="preserve">que </w:t>
-      </w:r>
-      <w:r>
-        <w:rPr>
-          <w:rFonts w:eastAsiaTheme="minorEastAsia"/>
-        </w:rPr>
-        <w:lastRenderedPageBreak/>
-        <w:t xml:space="preserve">as restrições são diferenciáveis, portanto, </w:t>
+        <w:t xml:space="preserve">que as restrições são diferenciáveis, portanto, </w:t>
       </w:r>
       <w:r>
         <w:rPr>
@@ -8239,18 +8593,25 @@
       <w:r>
         <w:t xml:space="preserve">em </w:t>
       </w:r>
+      <w:proofErr w:type="spellStart"/>
       <w:r>
         <w:t>lb</w:t>
       </w:r>
       <w:r>
         <w:t>g</w:t>
       </w:r>
-      <w:r>
-        <w:t>/ub</w:t>
+      <w:proofErr w:type="spellEnd"/>
+      <w:r>
+        <w:t>/</w:t>
+      </w:r>
+      <w:proofErr w:type="spellStart"/>
+      <w:r>
+        <w:t>ub</w:t>
       </w:r>
       <w:r>
         <w:t>g</w:t>
       </w:r>
+      <w:proofErr w:type="spellEnd"/>
     </w:p>
     <w:p>
       <w:pPr>
@@ -8543,7 +8904,13 @@
         <w:rPr>
           <w:rFonts w:eastAsiaTheme="minorEastAsia"/>
         </w:rPr>
-        <w:t xml:space="preserve"> na entrada do processo e uma ação de controle </w:t>
+        <w:t xml:space="preserve"> na entrada do processo</w:t>
+      </w:r>
+      <w:r>
+        <w:rPr>
+          <w:rFonts w:eastAsiaTheme="minorEastAsia"/>
+        </w:rPr>
+        <w:t xml:space="preserve"> e uma nova ação de controle </w:t>
       </w:r>
       <m:oMath>
         <m:sSub>
@@ -8568,7 +8935,7 @@
               <w:rPr>
                 <w:rFonts w:ascii="Cambria Math" w:hAnsi="Cambria Math"/>
               </w:rPr>
-              <m:t>0</m:t>
+              <m:t>1</m:t>
             </m:r>
           </m:sub>
         </m:sSub>
@@ -8577,19 +8944,25 @@
         <w:rPr>
           <w:rFonts w:eastAsiaTheme="minorEastAsia"/>
         </w:rPr>
+        <w:t xml:space="preserve"> a ser definida, </w:t>
+      </w:r>
+      <w:r>
+        <w:rPr>
+          <w:rFonts w:eastAsiaTheme="minorEastAsia"/>
+        </w:rPr>
+        <w:t>podemos estimar</w:t>
+      </w:r>
+      <w:r>
+        <w:rPr>
+          <w:rFonts w:eastAsiaTheme="minorEastAsia"/>
+        </w:rPr>
+        <w:t xml:space="preserve"> e futuro estado com base nesta futura ação na forma</w:t>
+      </w:r>
+      <w:r>
+        <w:rPr>
+          <w:rFonts w:eastAsiaTheme="minorEastAsia"/>
+        </w:rPr>
         <w:t xml:space="preserve"> </w:t>
-      </w:r>
-      <w:r>
-        <w:rPr>
-          <w:rFonts w:eastAsiaTheme="minorEastAsia"/>
-        </w:rPr>
-        <w:t xml:space="preserve">atualmente </w:t>
-      </w:r>
-      <w:r>
-        <w:rPr>
-          <w:rFonts w:eastAsiaTheme="minorEastAsia"/>
-        </w:rPr>
-        <w:t xml:space="preserve">aplicada, podemos estimar </w:t>
       </w:r>
       <m:oMath>
         <m:sSub>
@@ -8690,7 +9063,7 @@
               <w:rPr>
                 <w:rFonts w:ascii="Cambria Math" w:hAnsi="Cambria Math"/>
               </w:rPr>
-              <m:t>0</m:t>
+              <m:t>1</m:t>
             </m:r>
           </m:sub>
         </m:sSub>
@@ -8912,7 +9285,73 @@
         <w:rPr>
           <w:rFonts w:eastAsiaTheme="minorEastAsia"/>
         </w:rPr>
-        <w:t xml:space="preserve">, é possível estimar um estado futuro para o passo seguinte </w:t>
+        <w:t xml:space="preserve">, é possível </w:t>
+      </w:r>
+      <w:r>
+        <w:rPr>
+          <w:rFonts w:eastAsiaTheme="minorEastAsia"/>
+        </w:rPr>
+        <w:t xml:space="preserve">buscar uma nova ação </w:t>
+      </w:r>
+      <m:oMath>
+        <m:sSubSup>
+          <m:sSubSupPr>
+            <m:ctrlPr>
+              <w:rPr>
+                <w:rFonts w:ascii="Cambria Math" w:hAnsi="Cambria Math"/>
+                <w:i/>
+              </w:rPr>
+            </m:ctrlPr>
+          </m:sSubSupPr>
+          <m:e>
+            <m:r>
+              <w:rPr>
+                <w:rFonts w:ascii="Cambria Math" w:hAnsi="Cambria Math"/>
+              </w:rPr>
+              <m:t>u</m:t>
+            </m:r>
+          </m:e>
+          <m:sub>
+            <m:r>
+              <w:rPr>
+                <w:rFonts w:ascii="Cambria Math" w:hAnsi="Cambria Math"/>
+              </w:rPr>
+              <m:t>2</m:t>
+            </m:r>
+          </m:sub>
+          <m:sup>
+            <m:r>
+              <w:rPr>
+                <w:rFonts w:ascii="Cambria Math" w:hAnsi="Cambria Math"/>
+              </w:rPr>
+              <m:t>*</m:t>
+            </m:r>
+          </m:sup>
+        </m:sSubSup>
+      </m:oMath>
+      <w:r>
+        <w:rPr>
+          <w:rFonts w:eastAsiaTheme="minorEastAsia"/>
+        </w:rPr>
+        <w:t xml:space="preserve"> e </w:t>
+      </w:r>
+      <w:r>
+        <w:rPr>
+          <w:rFonts w:eastAsiaTheme="minorEastAsia"/>
+        </w:rPr>
+        <w:t xml:space="preserve">estimar um </w:t>
+      </w:r>
+      <w:r>
+        <w:rPr>
+          <w:rFonts w:eastAsiaTheme="minorEastAsia"/>
+        </w:rPr>
+        <w:t xml:space="preserve">novo </w:t>
+      </w:r>
+      <w:r>
+        <w:rPr>
+          <w:rFonts w:eastAsiaTheme="minorEastAsia"/>
+        </w:rPr>
+        <w:t xml:space="preserve">estado futuro para o passo seguinte </w:t>
       </w:r>
       <m:oMath>
         <m:sSub>
@@ -9025,7 +9464,7 @@
               <w:rPr>
                 <w:rFonts w:ascii="Cambria Math" w:hAnsi="Cambria Math"/>
               </w:rPr>
-              <m:t>1</m:t>
+              <m:t>2</m:t>
             </m:r>
           </m:sub>
           <m:sup>
@@ -9050,6 +9489,7 @@
         </w:rPr>
         <w:t>. A sequ</w:t>
       </w:r>
+      <w:proofErr w:type="spellStart"/>
       <w:r>
         <w:rPr>
           <w:rFonts w:eastAsiaTheme="minorEastAsia"/>
@@ -9062,6 +9502,7 @@
         </w:rPr>
         <w:t>ncia</w:t>
       </w:r>
+      <w:proofErr w:type="spellEnd"/>
       <w:r>
         <w:rPr>
           <w:rFonts w:eastAsiaTheme="minorEastAsia"/>
@@ -9233,7 +9674,7 @@
                 <w:rPr>
                   <w:rFonts w:ascii="Cambria Math" w:eastAsiaTheme="minorEastAsia" w:hAnsi="Cambria Math"/>
                 </w:rPr>
-                <m:t>Hp-1</m:t>
+                <m:t>Hp</m:t>
               </m:r>
             </m:oMath>
           </w:p>
@@ -9376,7 +9817,7 @@
         <w:tc>
           <w:tcPr>
             <w:tcW w:w="2126" w:type="dxa"/>
-            <w:shd w:val="clear" w:color="auto" w:fill="FFFF99"/>
+            <w:shd w:val="clear" w:color="auto" w:fill="FFFFCC"/>
             <w:vAlign w:val="center"/>
           </w:tcPr>
           <w:p>
@@ -9386,68 +9827,6 @@
                 <w:rFonts w:eastAsiaTheme="minorEastAsia"/>
               </w:rPr>
             </w:pPr>
-            <m:oMathPara>
-              <m:oMath>
-                <m:sSub>
-                  <m:sSubPr>
-                    <m:ctrlPr>
-                      <w:rPr>
-                        <w:rFonts w:ascii="Cambria Math" w:hAnsi="Cambria Math"/>
-                        <w:i/>
-                      </w:rPr>
-                    </m:ctrlPr>
-                  </m:sSubPr>
-                  <m:e>
-                    <m:r>
-                      <w:rPr>
-                        <w:rFonts w:ascii="Cambria Math" w:hAnsi="Cambria Math"/>
-                      </w:rPr>
-                      <m:t>u</m:t>
-                    </m:r>
-                  </m:e>
-                  <m:sub>
-                    <m:r>
-                      <w:rPr>
-                        <w:rFonts w:ascii="Cambria Math" w:hAnsi="Cambria Math"/>
-                      </w:rPr>
-                      <m:t>k</m:t>
-                    </m:r>
-                  </m:sub>
-                </m:sSub>
-                <m:r>
-                  <w:rPr>
-                    <w:rFonts w:ascii="Cambria Math" w:eastAsiaTheme="minorEastAsia" w:hAnsi="Cambria Math"/>
-                  </w:rPr>
-                  <m:t>=</m:t>
-                </m:r>
-                <m:sSub>
-                  <m:sSubPr>
-                    <m:ctrlPr>
-                      <w:rPr>
-                        <w:rFonts w:ascii="Cambria Math" w:hAnsi="Cambria Math"/>
-                        <w:i/>
-                      </w:rPr>
-                    </m:ctrlPr>
-                  </m:sSubPr>
-                  <m:e>
-                    <m:r>
-                      <w:rPr>
-                        <w:rFonts w:ascii="Cambria Math" w:hAnsi="Cambria Math"/>
-                      </w:rPr>
-                      <m:t>u</m:t>
-                    </m:r>
-                  </m:e>
-                  <m:sub>
-                    <m:r>
-                      <w:rPr>
-                        <w:rFonts w:ascii="Cambria Math" w:hAnsi="Cambria Math"/>
-                      </w:rPr>
-                      <m:t>0</m:t>
-                    </m:r>
-                  </m:sub>
-                </m:sSub>
-              </m:oMath>
-            </m:oMathPara>
           </w:p>
         </w:tc>
         <w:tc>
@@ -9580,15 +9959,15 @@
                   </w:rPr>
                   <m:t>,</m:t>
                 </m:r>
-                <m:sSub>
-                  <m:sSubPr>
+                <m:sSubSup>
+                  <m:sSubSupPr>
                     <m:ctrlPr>
                       <w:rPr>
                         <w:rFonts w:ascii="Cambria Math" w:hAnsi="Cambria Math"/>
                         <w:i/>
                       </w:rPr>
                     </m:ctrlPr>
-                  </m:sSubPr>
+                  </m:sSubSupPr>
                   <m:e>
                     <m:r>
                       <w:rPr>
@@ -9602,10 +9981,18 @@
                       <w:rPr>
                         <w:rFonts w:ascii="Cambria Math" w:hAnsi="Cambria Math"/>
                       </w:rPr>
-                      <m:t>0</m:t>
+                      <m:t>1</m:t>
                     </m:r>
                   </m:sub>
-                </m:sSub>
+                  <m:sup>
+                    <m:r>
+                      <w:rPr>
+                        <w:rFonts w:ascii="Cambria Math" w:hAnsi="Cambria Math"/>
+                      </w:rPr>
+                      <m:t>*</m:t>
+                    </m:r>
+                  </m:sup>
+                </m:sSubSup>
                 <m:r>
                   <w:rPr>
                     <w:rFonts w:ascii="Cambria Math" w:hAnsi="Cambria Math"/>
@@ -9619,7 +10006,7 @@
         <w:tc>
           <w:tcPr>
             <w:tcW w:w="2126" w:type="dxa"/>
-            <w:shd w:val="clear" w:color="auto" w:fill="FFFF99"/>
+            <w:shd w:val="clear" w:color="auto" w:fill="FFFFCC"/>
             <w:vAlign w:val="center"/>
           </w:tcPr>
           <w:p>
@@ -9946,7 +10333,7 @@
                       <w:rPr>
                         <w:rFonts w:ascii="Cambria Math" w:hAnsi="Cambria Math"/>
                       </w:rPr>
-                      <m:t>1</m:t>
+                      <m:t>2</m:t>
                     </m:r>
                   </m:sub>
                   <m:sup>
@@ -9971,7 +10358,7 @@
         <w:tc>
           <w:tcPr>
             <w:tcW w:w="2126" w:type="dxa"/>
-            <w:shd w:val="clear" w:color="auto" w:fill="FFFF99"/>
+            <w:shd w:val="clear" w:color="auto" w:fill="FFFFCC"/>
             <w:vAlign w:val="center"/>
           </w:tcPr>
           <w:p>
@@ -10203,7 +10590,7 @@
         <w:tc>
           <w:tcPr>
             <w:tcW w:w="2126" w:type="dxa"/>
-            <w:shd w:val="clear" w:color="auto" w:fill="FFFF99"/>
+            <w:shd w:val="clear" w:color="auto" w:fill="FFFFCC"/>
             <w:vAlign w:val="center"/>
           </w:tcPr>
           <w:p>
@@ -10404,7 +10791,13 @@
                       <w:rPr>
                         <w:rFonts w:ascii="Cambria Math" w:hAnsi="Cambria Math"/>
                       </w:rPr>
-                      <m:t>Hp-2</m:t>
+                      <m:t>Hp-</m:t>
+                    </m:r>
+                    <m:r>
+                      <w:rPr>
+                        <w:rFonts w:ascii="Cambria Math" w:hAnsi="Cambria Math"/>
+                      </w:rPr>
+                      <m:t>1</m:t>
                     </m:r>
                   </m:sub>
                   <m:sup>
@@ -10429,7 +10822,7 @@
         <w:tc>
           <w:tcPr>
             <w:tcW w:w="2126" w:type="dxa"/>
-            <w:shd w:val="clear" w:color="auto" w:fill="FFFF99"/>
+            <w:shd w:val="clear" w:color="auto" w:fill="FFFFCC"/>
             <w:vAlign w:val="center"/>
           </w:tcPr>
           <w:p>
@@ -10758,7 +11151,7 @@
                       <w:rPr>
                         <w:rFonts w:ascii="Cambria Math" w:hAnsi="Cambria Math"/>
                       </w:rPr>
-                      <m:t>Hp-1</m:t>
+                      <m:t>Hp</m:t>
                     </m:r>
                   </m:sub>
                   <m:sup>
@@ -10783,6 +11176,7 @@
         <w:tc>
           <w:tcPr>
             <w:tcW w:w="2126" w:type="dxa"/>
+            <w:shd w:val="clear" w:color="auto" w:fill="FFFFCC"/>
             <w:vAlign w:val="center"/>
           </w:tcPr>
           <w:p>
@@ -10792,11 +11186,56 @@
                 <w:rFonts w:ascii="Aptos" w:eastAsia="Times New Roman" w:hAnsi="Aptos" w:cs="Times New Roman"/>
               </w:rPr>
             </w:pPr>
+            <w:r>
+              <w:rPr>
+                <w:rFonts w:ascii="Aptos" w:eastAsia="Times New Roman" w:hAnsi="Aptos" w:cs="Times New Roman"/>
+              </w:rPr>
+              <w:t xml:space="preserve">Cálculo de </w:t>
+            </w:r>
+            <m:oMath>
+              <m:sSubSup>
+                <m:sSubSupPr>
+                  <m:ctrlPr>
+                    <w:rPr>
+                      <w:rFonts w:ascii="Cambria Math" w:eastAsia="Times New Roman" w:hAnsi="Cambria Math" w:cs="Times New Roman"/>
+                    </w:rPr>
+                  </m:ctrlPr>
+                </m:sSubSupPr>
+                <m:e>
+                  <m:r>
+                    <w:rPr>
+                      <w:rFonts w:ascii="Cambria Math" w:eastAsia="Times New Roman" w:hAnsi="Cambria Math" w:cs="Times New Roman"/>
+                    </w:rPr>
+                    <m:t>u</m:t>
+                  </m:r>
+                </m:e>
+                <m:sub>
+                  <m:r>
+                    <w:rPr>
+                      <w:rFonts w:ascii="Cambria Math" w:eastAsia="Times New Roman" w:hAnsi="Cambria Math" w:cs="Times New Roman"/>
+                    </w:rPr>
+                    <m:t>Hp</m:t>
+                  </m:r>
+                </m:sub>
+                <m:sup>
+                  <m:r>
+                    <m:rPr>
+                      <m:sty m:val="p"/>
+                    </m:rPr>
+                    <w:rPr>
+                      <w:rFonts w:ascii="Cambria Math" w:eastAsia="Times New Roman" w:hAnsi="Cambria Math" w:cs="Times New Roman"/>
+                    </w:rPr>
+                    <m:t>*</m:t>
+                  </m:r>
+                </m:sup>
+              </m:sSubSup>
+            </m:oMath>
           </w:p>
         </w:tc>
         <w:tc>
           <w:tcPr>
             <w:tcW w:w="2698" w:type="dxa"/>
+            <w:shd w:val="clear" w:color="auto" w:fill="99FFCC"/>
             <w:vAlign w:val="center"/>
           </w:tcPr>
           <w:p>
@@ -10806,6 +11245,122 @@
                 <w:rFonts w:eastAsiaTheme="minorEastAsia"/>
               </w:rPr>
             </w:pPr>
+            <m:oMathPara>
+              <m:oMath>
+                <m:sSubSup>
+                  <m:sSubSupPr>
+                    <m:ctrlPr>
+                      <w:rPr>
+                        <w:rFonts w:ascii="Cambria Math" w:hAnsi="Cambria Math"/>
+                        <w:i/>
+                      </w:rPr>
+                    </m:ctrlPr>
+                  </m:sSubSupPr>
+                  <m:e>
+                    <m:r>
+                      <w:rPr>
+                        <w:rFonts w:ascii="Cambria Math" w:hAnsi="Cambria Math"/>
+                      </w:rPr>
+                      <m:t>∆</m:t>
+                    </m:r>
+                    <m:sSub>
+                      <m:sSubPr>
+                        <m:ctrlPr>
+                          <w:rPr>
+                            <w:rFonts w:ascii="Cambria Math" w:hAnsi="Cambria Math"/>
+                            <w:i/>
+                          </w:rPr>
+                        </m:ctrlPr>
+                      </m:sSubPr>
+                      <m:e>
+                        <m:r>
+                          <w:rPr>
+                            <w:rFonts w:ascii="Cambria Math" w:hAnsi="Cambria Math"/>
+                          </w:rPr>
+                          <m:t>u</m:t>
+                        </m:r>
+                      </m:e>
+                      <m:sub>
+                        <m:r>
+                          <w:rPr>
+                            <w:rFonts w:ascii="Cambria Math" w:hAnsi="Cambria Math"/>
+                          </w:rPr>
+                          <m:t>Hp</m:t>
+                        </m:r>
+                      </m:sub>
+                    </m:sSub>
+                    <m:r>
+                      <w:rPr>
+                        <w:rFonts w:ascii="Cambria Math" w:hAnsi="Cambria Math"/>
+                      </w:rPr>
+                      <m:t>=u</m:t>
+                    </m:r>
+                  </m:e>
+                  <m:sub>
+                    <m:r>
+                      <w:rPr>
+                        <w:rFonts w:ascii="Cambria Math" w:hAnsi="Cambria Math"/>
+                      </w:rPr>
+                      <m:t>Hp</m:t>
+                    </m:r>
+                  </m:sub>
+                  <m:sup>
+                    <m:r>
+                      <w:rPr>
+                        <w:rFonts w:ascii="Cambria Math" w:hAnsi="Cambria Math"/>
+                      </w:rPr>
+                      <m:t>*</m:t>
+                    </m:r>
+                  </m:sup>
+                </m:sSubSup>
+                <m:r>
+                  <w:rPr>
+                    <w:rFonts w:ascii="Cambria Math" w:hAnsi="Cambria Math"/>
+                  </w:rPr>
+                  <m:t>-</m:t>
+                </m:r>
+                <m:sSubSup>
+                  <m:sSubSupPr>
+                    <m:ctrlPr>
+                      <w:rPr>
+                        <w:rFonts w:ascii="Cambria Math" w:hAnsi="Cambria Math"/>
+                        <w:i/>
+                      </w:rPr>
+                    </m:ctrlPr>
+                  </m:sSubSupPr>
+                  <m:e>
+                    <m:r>
+                      <w:rPr>
+                        <w:rFonts w:ascii="Cambria Math" w:hAnsi="Cambria Math"/>
+                      </w:rPr>
+                      <m:t>u</m:t>
+                    </m:r>
+                  </m:e>
+                  <m:sub>
+                    <m:r>
+                      <w:rPr>
+                        <w:rFonts w:ascii="Cambria Math" w:hAnsi="Cambria Math"/>
+                      </w:rPr>
+                      <m:t>Hp-</m:t>
+                    </m:r>
+                    <m:r>
+                      <w:rPr>
+                        <w:rFonts w:ascii="Cambria Math" w:hAnsi="Cambria Math"/>
+                      </w:rPr>
+                      <m:t>1</m:t>
+                    </m:r>
+                  </m:sub>
+                  <m:sup>
+                    <m:r>
+                      <w:rPr>
+                        <w:rFonts w:ascii="Cambria Math" w:hAnsi="Cambria Math"/>
+                      </w:rPr>
+                      <m:t>*</m:t>
+                    </m:r>
+                  </m:sup>
+                </m:sSubSup>
+              </m:oMath>
+            </m:oMathPara>
           </w:p>
         </w:tc>
         <w:tc>
@@ -10824,8 +11379,16 @@
               <w:rPr>
                 <w:rFonts w:eastAsiaTheme="minorEastAsia"/>
               </w:rPr>
-              <w:t>k=Hp</w:t>
+              <w:t>k=</w:t>
             </w:r>
+            <w:proofErr w:type="spellStart"/>
+            <w:r>
+              <w:rPr>
+                <w:rFonts w:eastAsiaTheme="minorEastAsia"/>
+              </w:rPr>
+              <w:t>Hp</w:t>
+            </w:r>
+            <w:proofErr w:type="spellEnd"/>
           </w:p>
         </w:tc>
       </w:tr>
@@ -11472,7 +12035,7 @@
                                                     <w:rPr>
                                                       <w:rFonts w:ascii="Cambria Math" w:hAnsi="Cambria Math"/>
                                                     </w:rPr>
-                                                    <m:t>Hp-1</m:t>
+                                                    <m:t>Hp</m:t>
                                                   </m:r>
                                                 </m:sub>
                                               </m:sSub>
@@ -11504,7 +12067,13 @@
                                                     <w:rPr>
                                                       <w:rFonts w:ascii="Cambria Math" w:hAnsi="Cambria Math"/>
                                                     </w:rPr>
-                                                    <m:t>Hp-2</m:t>
+                                                    <m:t>Hp-</m:t>
+                                                  </m:r>
+                                                  <m:r>
+                                                    <w:rPr>
+                                                      <w:rFonts w:ascii="Cambria Math" w:hAnsi="Cambria Math"/>
+                                                    </w:rPr>
+                                                    <m:t>1</m:t>
                                                   </m:r>
                                                 </m:sub>
                                               </m:sSub>
@@ -11522,7 +12091,7 @@
                                             <w:rPr>
                                               <w:rFonts w:ascii="Cambria Math" w:hAnsi="Cambria Math"/>
                                             </w:rPr>
-                                            <m:t>Hp-1</m:t>
+                                            <m:t>Hp</m:t>
                                           </m:r>
                                         </m:sub>
                                       </m:sSub>
@@ -11563,9 +12132,19 @@
       <w:r>
         <w:t xml:space="preserve">em </w:t>
       </w:r>
-      <w:r>
-        <w:t>lbg/ubg</w:t>
-      </w:r>
+      <w:proofErr w:type="spellStart"/>
+      <w:r>
+        <w:t>lbg</w:t>
+      </w:r>
+      <w:proofErr w:type="spellEnd"/>
+      <w:r>
+        <w:t>/</w:t>
+      </w:r>
+      <w:proofErr w:type="spellStart"/>
+      <w:r>
+        <w:t>ubg</w:t>
+      </w:r>
+      <w:proofErr w:type="spellEnd"/>
     </w:p>
     <w:p>
       <w:r>
@@ -11601,8 +12180,30 @@
         <w:rPr>
           <w:rFonts w:eastAsiaTheme="minorEastAsia"/>
         </w:rPr>
-        <w:t xml:space="preserve"> Da mesma forma, a estimação da vazão é feita com base na Frequência e na PChegada, portanto, estados futuros da vazão dependem de valores futuros da Frequência e da PChegada</w:t>
-      </w:r>
+        <w:t xml:space="preserve"> Da mesma forma, a estimação da vazão é feita com base na Frequência e na </w:t>
+      </w:r>
+      <w:proofErr w:type="spellStart"/>
+      <w:r>
+        <w:rPr>
+          <w:rFonts w:eastAsiaTheme="minorEastAsia"/>
+        </w:rPr>
+        <w:t>PChegada</w:t>
+      </w:r>
+      <w:proofErr w:type="spellEnd"/>
+      <w:r>
+        <w:rPr>
+          <w:rFonts w:eastAsiaTheme="minorEastAsia"/>
+        </w:rPr>
+        <w:t xml:space="preserve">, portanto, estados futuros da vazão dependem de valores futuros da Frequência e da </w:t>
+      </w:r>
+      <w:proofErr w:type="spellStart"/>
+      <w:r>
+        <w:rPr>
+          <w:rFonts w:eastAsiaTheme="minorEastAsia"/>
+        </w:rPr>
+        <w:t>PChegada</w:t>
+      </w:r>
+      <w:proofErr w:type="spellEnd"/>
       <w:r>
         <w:rPr>
           <w:rFonts w:eastAsiaTheme="minorEastAsia"/>
@@ -12054,7 +12655,21 @@
         <w:rPr>
           <w:rFonts w:eastAsiaTheme="minorEastAsia"/>
         </w:rPr>
-        <w:t xml:space="preserve"> (ações de controle que são Frequência e PMovAlvo, representadas como [</w:t>
+        <w:t xml:space="preserve"> (ações de controle que são Frequência e </w:t>
+      </w:r>
+      <w:proofErr w:type="spellStart"/>
+      <w:r>
+        <w:rPr>
+          <w:rFonts w:eastAsiaTheme="minorEastAsia"/>
+        </w:rPr>
+        <w:t>PMovAlvo</w:t>
+      </w:r>
+      <w:proofErr w:type="spellEnd"/>
+      <w:r>
+        <w:rPr>
+          <w:rFonts w:eastAsiaTheme="minorEastAsia"/>
+        </w:rPr>
+        <w:t>, representadas como [</w:t>
       </w:r>
       <m:oMath>
         <m:sSub>
@@ -12277,7 +12892,21 @@
         <w:rPr>
           <w:rFonts w:eastAsiaTheme="minorEastAsia"/>
         </w:rPr>
-        <w:t>A ação de controle correspondente a PMonAlvo (</w:t>
+        <w:t xml:space="preserve">A ação de controle correspondente a </w:t>
+      </w:r>
+      <w:proofErr w:type="spellStart"/>
+      <w:r>
+        <w:rPr>
+          <w:rFonts w:eastAsiaTheme="minorEastAsia"/>
+        </w:rPr>
+        <w:t>PMonAlvo</w:t>
+      </w:r>
+      <w:proofErr w:type="spellEnd"/>
+      <w:r>
+        <w:rPr>
+          <w:rFonts w:eastAsiaTheme="minorEastAsia"/>
+        </w:rPr>
+        <w:t xml:space="preserve"> (</w:t>
       </w:r>
       <m:oMath>
         <m:sSub>
@@ -12341,8 +12970,16 @@
         <w:rPr>
           <w:rFonts w:eastAsiaTheme="minorEastAsia"/>
         </w:rPr>
-        <w:t>correspondentes a PChegada</w:t>
-      </w:r>
+        <w:t xml:space="preserve">correspondentes a </w:t>
+      </w:r>
+      <w:proofErr w:type="spellStart"/>
+      <w:r>
+        <w:rPr>
+          <w:rFonts w:eastAsiaTheme="minorEastAsia"/>
+        </w:rPr>
+        <w:t>PChegada</w:t>
+      </w:r>
+      <w:proofErr w:type="spellEnd"/>
       <w:r>
         <w:rPr>
           <w:rFonts w:eastAsiaTheme="minorEastAsia"/>
@@ -12920,6 +13557,7 @@
         </w:rPr>
         <w:t xml:space="preserve">calculados de forma dinâmica, em função da frequência. Estes limites correspondem a valores de alarmes L e H definidos pela empresa. Considerando que há alarmes que podem causar trip da planta, a implementação do código deve considerar a possibilidade de uma margem de tolerância percentual definida pelo usuário, tal qual indica a formulação seguinte. A definição de uma </w:t>
       </w:r>
+      <w:proofErr w:type="spellStart"/>
       <w:r>
         <w:rPr>
           <w:rFonts w:eastAsiaTheme="minorEastAsia"/>
@@ -12928,6 +13566,7 @@
         </w:rPr>
         <w:t>MargemPercentual</w:t>
       </w:r>
+      <w:proofErr w:type="spellEnd"/>
       <w:r>
         <w:rPr>
           <w:rFonts w:eastAsiaTheme="minorEastAsia"/>
@@ -12952,6 +13591,7 @@
         </w:rPr>
         <w:t xml:space="preserve">com </w:t>
       </w:r>
+      <w:proofErr w:type="spellStart"/>
       <w:r>
         <w:rPr>
           <w:rFonts w:eastAsiaTheme="minorEastAsia"/>
@@ -12960,6 +13600,7 @@
         </w:rPr>
         <w:t>MargemPercentual</w:t>
       </w:r>
+      <w:proofErr w:type="spellEnd"/>
       <w:r>
         <w:rPr>
           <w:rFonts w:eastAsiaTheme="minorEastAsia"/>
@@ -13134,7 +13775,35 @@
         <w:rPr>
           <w:rFonts w:eastAsiaTheme="minorEastAsia"/>
         </w:rPr>
-        <w:t>Para implementar a última restrição, sabemos que a variação máxima permitida para a frequência é de 1Hz (MaxDeltaHz=1) a cada 7,5min (TempoLimite=450s).</w:t>
+        <w:t>Para implementar a última restrição, sabemos que a variação máxima permitida para a frequência é de 1Hz (</w:t>
+      </w:r>
+      <w:proofErr w:type="spellStart"/>
+      <w:r>
+        <w:rPr>
+          <w:rFonts w:eastAsiaTheme="minorEastAsia"/>
+        </w:rPr>
+        <w:t>MaxDeltaHz</w:t>
+      </w:r>
+      <w:proofErr w:type="spellEnd"/>
+      <w:r>
+        <w:rPr>
+          <w:rFonts w:eastAsiaTheme="minorEastAsia"/>
+        </w:rPr>
+        <w:t>=1) a cada 7,5min (</w:t>
+      </w:r>
+      <w:proofErr w:type="spellStart"/>
+      <w:r>
+        <w:rPr>
+          <w:rFonts w:eastAsiaTheme="minorEastAsia"/>
+        </w:rPr>
+        <w:t>TempoLimite</w:t>
+      </w:r>
+      <w:proofErr w:type="spellEnd"/>
+      <w:r>
+        <w:rPr>
+          <w:rFonts w:eastAsiaTheme="minorEastAsia"/>
+        </w:rPr>
+        <w:t>=450s).</w:t>
       </w:r>
     </w:p>
     <w:p>
@@ -13152,7 +13821,21 @@
         <w:rPr>
           <w:rFonts w:eastAsiaTheme="minorEastAsia"/>
         </w:rPr>
-        <w:t>Das configurações originais do sistema, temos um tempo de amostragem (Ts) = 10s</w:t>
+        <w:t>Das configurações originais do sistema, temos um tempo de amostragem (</w:t>
+      </w:r>
+      <w:proofErr w:type="spellStart"/>
+      <w:r>
+        <w:rPr>
+          <w:rFonts w:eastAsiaTheme="minorEastAsia"/>
+        </w:rPr>
+        <w:t>Ts</w:t>
+      </w:r>
+      <w:proofErr w:type="spellEnd"/>
+      <w:r>
+        <w:rPr>
+          <w:rFonts w:eastAsiaTheme="minorEastAsia"/>
+        </w:rPr>
+        <w:t>) = 10s</w:t>
       </w:r>
       <w:r>
         <w:rPr>
@@ -13834,7 +14517,23 @@
         </w:numPr>
       </w:pPr>
       <w:r>
-        <w:t>Alvos de engenharia definidos pelo usuário (Freq e PMonAlvo)</w:t>
+        <w:t>Alvos de engenharia definidos pelo usuário (</w:t>
+      </w:r>
+      <w:proofErr w:type="spellStart"/>
+      <w:r>
+        <w:t>Freq</w:t>
+      </w:r>
+      <w:proofErr w:type="spellEnd"/>
+      <w:r>
+        <w:t xml:space="preserve"> e </w:t>
+      </w:r>
+      <w:proofErr w:type="spellStart"/>
+      <w:r>
+        <w:t>PMonAlvo</w:t>
+      </w:r>
+      <w:proofErr w:type="spellEnd"/>
+      <w:r>
+        <w:t>)</w:t>
       </w:r>
     </w:p>
     <w:p>
@@ -14047,13 +14746,13 @@
           <w:rPr>
             <w:rFonts w:ascii="Cambria Math" w:hAnsi="Cambria Math"/>
           </w:rPr>
-          <m:t>(Hp</m:t>
+          <m:t>Hp</m:t>
         </m:r>
         <m:r>
           <w:rPr>
             <w:rFonts w:ascii="Cambria Math" w:eastAsiaTheme="minorEastAsia" w:hAnsi="Cambria Math"/>
           </w:rPr>
-          <m:t>-1)]</m:t>
+          <m:t>]</m:t>
         </m:r>
       </m:oMath>
     </w:p>
@@ -14114,29 +14813,11 @@
           </w:rPr>
           <m:t>+nu.Hp+nu.</m:t>
         </m:r>
-        <m:d>
-          <m:dPr>
-            <m:ctrlPr>
-              <w:rPr>
-                <w:rFonts w:ascii="Cambria Math" w:hAnsi="Cambria Math"/>
-                <w:i/>
-              </w:rPr>
-            </m:ctrlPr>
-          </m:dPr>
-          <m:e>
-            <m:r>
-              <w:rPr>
-                <w:rFonts w:ascii="Cambria Math" w:hAnsi="Cambria Math"/>
-              </w:rPr>
-              <m:t>Hp-1</m:t>
-            </m:r>
-          </m:e>
-        </m:d>
         <m:r>
           <w:rPr>
             <w:rFonts w:ascii="Cambria Math" w:hAnsi="Cambria Math"/>
           </w:rPr>
-          <m:t>+ny</m:t>
+          <m:t>Hp</m:t>
         </m:r>
       </m:oMath>
       <w:r>
@@ -14969,7 +15650,21 @@
         <w:rPr>
           <w:rFonts w:asciiTheme="majorHAnsi" w:eastAsiaTheme="minorEastAsia" w:hAnsiTheme="majorHAnsi" w:cstheme="majorBidi"/>
         </w:rPr>
-        <w:t xml:space="preserve"> (PChegada e Vazão)</w:t>
+        <w:t xml:space="preserve"> (</w:t>
+      </w:r>
+      <w:proofErr w:type="spellStart"/>
+      <w:r>
+        <w:rPr>
+          <w:rFonts w:asciiTheme="majorHAnsi" w:eastAsiaTheme="minorEastAsia" w:hAnsiTheme="majorHAnsi" w:cstheme="majorBidi"/>
+        </w:rPr>
+        <w:t>PChegada</w:t>
+      </w:r>
+      <w:proofErr w:type="spellEnd"/>
+      <w:r>
+        <w:rPr>
+          <w:rFonts w:asciiTheme="majorHAnsi" w:eastAsiaTheme="minorEastAsia" w:hAnsiTheme="majorHAnsi" w:cstheme="majorBidi"/>
+        </w:rPr>
+        <w:t xml:space="preserve"> e Vazão)</w:t>
       </w:r>
     </w:p>
     <w:p>
@@ -15455,19 +16150,40 @@
         <w:t>A</w:t>
       </w:r>
       <w:r>
-        <w:t>ssumir que o valor Ysp</w:t>
-      </w:r>
+        <w:t xml:space="preserve">ssumir que o valor </w:t>
+      </w:r>
+      <w:proofErr w:type="spellStart"/>
+      <w:r>
+        <w:t>Ysp</w:t>
+      </w:r>
+      <w:proofErr w:type="spellEnd"/>
       <w:r>
         <w:t xml:space="preserve"> desejado</w:t>
       </w:r>
       <w:r>
-        <w:t xml:space="preserve"> para a saída referente a PChegada é o </w:t>
+        <w:t xml:space="preserve"> para a saída referente a </w:t>
+      </w:r>
+      <w:proofErr w:type="spellStart"/>
+      <w:r>
+        <w:t>PChegada</w:t>
+      </w:r>
+      <w:proofErr w:type="spellEnd"/>
+      <w:r>
+        <w:t xml:space="preserve"> é o </w:t>
       </w:r>
       <w:r>
         <w:t xml:space="preserve">próprio </w:t>
       </w:r>
       <w:r>
-        <w:t xml:space="preserve">valor da PMonAlvo </w:t>
+        <w:t xml:space="preserve">valor da </w:t>
+      </w:r>
+      <w:proofErr w:type="spellStart"/>
+      <w:r>
+        <w:t>PMonAlvo</w:t>
+      </w:r>
+      <w:proofErr w:type="spellEnd"/>
+      <w:r>
+        <w:t xml:space="preserve"> </w:t>
       </w:r>
       <w:r>
         <w:t>dado pela engenharia</w:t>
@@ -15484,9 +16200,11 @@
       <w:r>
         <w:t xml:space="preserve">e </w:t>
       </w:r>
+      <w:proofErr w:type="spellStart"/>
       <w:r>
         <w:t>PMonAlvo</w:t>
       </w:r>
+      <w:proofErr w:type="spellEnd"/>
       <w:r>
         <w:t xml:space="preserve"> dados pela engenharia</w:t>
       </w:r>
@@ -15851,11 +16569,30 @@
           <w:i/>
           <w:iCs/>
         </w:rPr>
-        <w:t>multishooting</w:t>
-      </w:r>
-      <w:r>
-        <w:t>, não é feito um passo por vez, mas todos os passos de uma vez só !!</w:t>
-      </w:r>
+        <w:t>multi</w:t>
+      </w:r>
+      <w:r>
+        <w:rPr>
+          <w:i/>
+          <w:iCs/>
+        </w:rPr>
+        <w:t>ple</w:t>
+      </w:r>
+      <w:r>
+        <w:rPr>
+          <w:i/>
+          <w:iCs/>
+        </w:rPr>
+        <w:t>shooting</w:t>
+      </w:r>
+      <w:r>
+        <w:t xml:space="preserve">, não é feito um passo por vez, mas todos os passos de uma vez </w:t>
+      </w:r>
+      <w:proofErr w:type="gramStart"/>
+      <w:r>
+        <w:t>só !!</w:t>
+      </w:r>
+      <w:proofErr w:type="gramEnd"/>
     </w:p>
   </w:footnote>
   <w:footnote w:id="3">
@@ -15936,6 +16673,7 @@
         </w:rPr>
         <w:t xml:space="preserve">. Isso, pois, nos casos em que o controlador der </w:t>
       </w:r>
+      <w:proofErr w:type="spellStart"/>
       <w:r>
         <w:rPr>
           <w:rFonts w:eastAsiaTheme="minorEastAsia"/>
@@ -15944,6 +16682,7 @@
         </w:rPr>
         <w:t>unfeasible</w:t>
       </w:r>
+      <w:proofErr w:type="spellEnd"/>
       <w:r>
         <w:rPr>
           <w:rFonts w:eastAsiaTheme="minorEastAsia"/>

</xml_diff>